<commit_message>
Promene radi faze testiranja deo 1
Change-Id: If37d97524b25df40d5daa2de1e474e6ae5b71bfc
</commit_message>
<xml_diff>
--- a/Faza3/Izmenjen projektni zadatak/SSU/SSU_Log_in.docx
+++ b/Faza3/Izmenjen projektni zadatak/SSU/SSU_Log_in.docx
@@ -1,6 +1,6 @@
 
 <file path=word/document.xml><?xml version="1.0" encoding="utf-8"?>
-<w:document xmlns:wpc="http://schemas.microsoft.com/office/word/2010/wordprocessingCanvas" xmlns:cx="http://schemas.microsoft.com/office/drawing/2014/chartex" xmlns:cx1="http://schemas.microsoft.com/office/drawing/2015/9/8/chartex" xmlns:cx2="http://schemas.microsoft.com/office/drawing/2015/10/21/chartex" xmlns:cx3="http://schemas.microsoft.com/office/drawing/2016/5/9/chartex" xmlns:cx4="http://schemas.microsoft.com/office/drawing/2016/5/10/chartex" xmlns:cx5="http://schemas.microsoft.com/office/drawing/2016/5/11/chartex" xmlns:cx6="http://schemas.microsoft.com/office/drawing/2016/5/12/chartex" xmlns:cx7="http://schemas.microsoft.com/office/drawing/2016/5/13/chartex" xmlns:cx8="http://schemas.microsoft.com/office/drawing/2016/5/14/chartex" xmlns:mc="http://schemas.openxmlformats.org/markup-compatibility/2006" xmlns:aink="http://schemas.microsoft.com/office/drawing/2016/ink" xmlns:am3d="http://schemas.microsoft.com/office/drawing/2017/model3d" xmlns:o="urn:schemas-microsoft-com:office:office" xmlns:oel="http://schemas.microsoft.com/office/2019/extlst" xmlns:r="http://schemas.openxmlformats.org/officeDocument/2006/relationships" xmlns:m="http://schemas.openxmlformats.org/officeDocument/2006/math" xmlns:v="urn:schemas-microsoft-com:vml" xmlns:wp14="http://schemas.microsoft.com/office/word/2010/wordprocessingDrawing" xmlns:wp="http://schemas.openxmlformats.org/drawingml/2006/wordprocessingDrawing" xmlns:w10="urn:schemas-microsoft-com:office:word" xmlns:w="http://schemas.openxmlformats.org/wordprocessingml/2006/main" xmlns:w14="http://schemas.microsoft.com/office/word/2010/wordml" xmlns:w15="http://schemas.microsoft.com/office/word/2012/wordml" xmlns:w16cex="http://schemas.microsoft.com/office/word/2018/wordml/cex" xmlns:w16cid="http://schemas.microsoft.com/office/word/2016/wordml/cid" xmlns:w16="http://schemas.microsoft.com/office/word/2018/wordml" xmlns:w16du="http://schemas.microsoft.com/office/word/2023/wordml/word16du" xmlns:w16sdtdh="http://schemas.microsoft.com/office/word/2020/wordml/sdtdatahash" xmlns:w16se="http://schemas.microsoft.com/office/word/2015/wordml/symex" xmlns:wpg="http://schemas.microsoft.com/office/word/2010/wordprocessingGroup" xmlns:wpi="http://schemas.microsoft.com/office/word/2010/wordprocessingInk" xmlns:wne="http://schemas.microsoft.com/office/word/2006/wordml" xmlns:wps="http://schemas.microsoft.com/office/word/2010/wordprocessingShape" mc:Ignorable="w14 w15 w16se w16cid w16 w16cex w16sdtdh wp14">
+<w:document xmlns:wpc="http://schemas.microsoft.com/office/word/2010/wordprocessingCanvas" xmlns:cx="http://schemas.microsoft.com/office/drawing/2014/chartex" xmlns:cx1="http://schemas.microsoft.com/office/drawing/2015/9/8/chartex" xmlns:mc="http://schemas.openxmlformats.org/markup-compatibility/2006" xmlns:o="urn:schemas-microsoft-com:office:office" xmlns:r="http://schemas.openxmlformats.org/officeDocument/2006/relationships" xmlns:m="http://schemas.openxmlformats.org/officeDocument/2006/math" xmlns:v="urn:schemas-microsoft-com:vml" xmlns:wp14="http://schemas.microsoft.com/office/word/2010/wordprocessingDrawing" xmlns:wp="http://schemas.openxmlformats.org/drawingml/2006/wordprocessingDrawing" xmlns:w10="urn:schemas-microsoft-com:office:word" xmlns:w="http://schemas.openxmlformats.org/wordprocessingml/2006/main" xmlns:w14="http://schemas.microsoft.com/office/word/2010/wordml" xmlns:w15="http://schemas.microsoft.com/office/word/2012/wordml" xmlns:w16se="http://schemas.microsoft.com/office/word/2015/wordml/symex" xmlns:wpg="http://schemas.microsoft.com/office/word/2010/wordprocessingGroup" xmlns:wpi="http://schemas.microsoft.com/office/word/2010/wordprocessingInk" xmlns:wne="http://schemas.microsoft.com/office/word/2006/wordml" xmlns:wps="http://schemas.microsoft.com/office/word/2010/wordprocessingShape" mc:Ignorable="w14 w15 w16se wp14">
   <w:body>
     <w:p>
       <w:pPr>
@@ -8,53 +8,12 @@
         <w:ind w:left="426" w:hanging="10"/>
         <w:jc w:val="center"/>
       </w:pPr>
-      <w:proofErr w:type="spellStart"/>
       <w:r>
         <w:rPr>
           <w:rFonts w:ascii="Arial" w:eastAsia="Arial" w:hAnsi="Arial" w:cs="Arial"/>
           <w:sz w:val="24"/>
         </w:rPr>
-        <w:t>Elektrotehnički</w:t>
-      </w:r>
-      <w:proofErr w:type="spellEnd"/>
-      <w:r>
-        <w:rPr>
-          <w:rFonts w:ascii="Arial" w:eastAsia="Arial" w:hAnsi="Arial" w:cs="Arial"/>
-          <w:sz w:val="24"/>
-        </w:rPr>
-        <w:t xml:space="preserve"> </w:t>
-      </w:r>
-      <w:proofErr w:type="spellStart"/>
-      <w:r>
-        <w:rPr>
-          <w:rFonts w:ascii="Arial" w:eastAsia="Arial" w:hAnsi="Arial" w:cs="Arial"/>
-          <w:sz w:val="24"/>
-        </w:rPr>
-        <w:t>fakultet</w:t>
-      </w:r>
-      <w:proofErr w:type="spellEnd"/>
-      <w:r>
-        <w:rPr>
-          <w:rFonts w:ascii="Arial" w:eastAsia="Arial" w:hAnsi="Arial" w:cs="Arial"/>
-          <w:sz w:val="24"/>
-        </w:rPr>
-        <w:t xml:space="preserve"> u </w:t>
-      </w:r>
-      <w:proofErr w:type="spellStart"/>
-      <w:r>
-        <w:rPr>
-          <w:rFonts w:ascii="Arial" w:eastAsia="Arial" w:hAnsi="Arial" w:cs="Arial"/>
-          <w:sz w:val="24"/>
-        </w:rPr>
-        <w:t>Beogradu</w:t>
-      </w:r>
-      <w:proofErr w:type="spellEnd"/>
-      <w:r>
-        <w:rPr>
-          <w:rFonts w:ascii="Arial" w:eastAsia="Arial" w:hAnsi="Arial" w:cs="Arial"/>
-          <w:sz w:val="24"/>
-        </w:rPr>
-        <w:t xml:space="preserve"> </w:t>
+        <w:t xml:space="preserve">Elektrotehnički fakultet u Beogradu </w:t>
       </w:r>
     </w:p>
     <w:p>
@@ -82,55 +41,7 @@
           <w:rFonts w:ascii="Arial" w:eastAsia="Arial" w:hAnsi="Arial" w:cs="Arial"/>
           <w:sz w:val="24"/>
         </w:rPr>
-        <w:t xml:space="preserve">SI3PSI </w:t>
-      </w:r>
-      <w:proofErr w:type="spellStart"/>
-      <w:r>
-        <w:rPr>
-          <w:rFonts w:ascii="Arial" w:eastAsia="Arial" w:hAnsi="Arial" w:cs="Arial"/>
-          <w:sz w:val="24"/>
-        </w:rPr>
-        <w:t>Principi</w:t>
-      </w:r>
-      <w:proofErr w:type="spellEnd"/>
-      <w:r>
-        <w:rPr>
-          <w:rFonts w:ascii="Arial" w:eastAsia="Arial" w:hAnsi="Arial" w:cs="Arial"/>
-          <w:sz w:val="24"/>
-        </w:rPr>
-        <w:t xml:space="preserve"> </w:t>
-      </w:r>
-      <w:proofErr w:type="spellStart"/>
-      <w:r>
-        <w:rPr>
-          <w:rFonts w:ascii="Arial" w:eastAsia="Arial" w:hAnsi="Arial" w:cs="Arial"/>
-          <w:sz w:val="24"/>
-        </w:rPr>
-        <w:t>Softverskog</w:t>
-      </w:r>
-      <w:proofErr w:type="spellEnd"/>
-      <w:r>
-        <w:rPr>
-          <w:rFonts w:ascii="Arial" w:eastAsia="Arial" w:hAnsi="Arial" w:cs="Arial"/>
-          <w:sz w:val="24"/>
-        </w:rPr>
-        <w:t xml:space="preserve"> </w:t>
-      </w:r>
-      <w:proofErr w:type="spellStart"/>
-      <w:r>
-        <w:rPr>
-          <w:rFonts w:ascii="Arial" w:eastAsia="Arial" w:hAnsi="Arial" w:cs="Arial"/>
-          <w:sz w:val="24"/>
-        </w:rPr>
-        <w:t>Inženjerstva</w:t>
-      </w:r>
-      <w:proofErr w:type="spellEnd"/>
-      <w:r>
-        <w:rPr>
-          <w:rFonts w:ascii="Arial" w:eastAsia="Arial" w:hAnsi="Arial" w:cs="Arial"/>
-          <w:sz w:val="24"/>
-        </w:rPr>
-        <w:t xml:space="preserve"> </w:t>
+        <w:t xml:space="preserve">SI3PSI Principi Softverskog Inženjerstva </w:t>
       </w:r>
     </w:p>
     <w:p>
@@ -237,7 +148,6 @@
         <w:ind w:left="414"/>
         <w:jc w:val="center"/>
       </w:pPr>
-      <w:proofErr w:type="spellStart"/>
       <w:r>
         <w:rPr>
           <w:rFonts w:ascii="Arial" w:eastAsia="Arial" w:hAnsi="Arial" w:cs="Arial"/>
@@ -245,23 +155,13 @@
         </w:rPr>
         <w:t>Projekat</w:t>
       </w:r>
-      <w:proofErr w:type="spellEnd"/>
       <w:r>
         <w:rPr>
           <w:rFonts w:ascii="Arial" w:eastAsia="Arial" w:hAnsi="Arial" w:cs="Arial"/>
           <w:sz w:val="36"/>
         </w:rPr>
-        <w:t xml:space="preserve"> </w:t>
-      </w:r>
-      <w:proofErr w:type="spellStart"/>
-      <w:r>
-        <w:rPr>
-          <w:rFonts w:ascii="Arial" w:eastAsia="Arial" w:hAnsi="Arial" w:cs="Arial"/>
-          <w:sz w:val="36"/>
-        </w:rPr>
-        <w:t>ePutuj</w:t>
-      </w:r>
-      <w:proofErr w:type="spellEnd"/>
+        <w:t xml:space="preserve"> ePutuj</w:t>
+      </w:r>
       <w:r>
         <w:rPr>
           <w:rFonts w:ascii="Arial" w:eastAsia="Arial" w:hAnsi="Arial" w:cs="Arial"/>
@@ -392,7 +292,6 @@
           <w:sz w:val="36"/>
         </w:rPr>
       </w:pPr>
-      <w:proofErr w:type="spellStart"/>
       <w:r>
         <w:rPr>
           <w:rFonts w:ascii="Arial" w:eastAsia="Arial" w:hAnsi="Arial" w:cs="Arial"/>
@@ -407,76 +306,29 @@
           <w:b/>
           <w:sz w:val="36"/>
         </w:rPr>
-        <w:t>pecifikacija</w:t>
-      </w:r>
-      <w:proofErr w:type="spellEnd"/>
+        <w:t>pecifikacija scenarija upotrebe</w:t>
+      </w:r>
+    </w:p>
+    <w:p>
+      <w:pPr>
+        <w:spacing w:after="0" w:line="241" w:lineRule="auto"/>
+        <w:ind w:left="2756" w:hanging="2343"/>
+        <w:jc w:val="center"/>
+      </w:pPr>
       <w:r>
         <w:rPr>
           <w:rFonts w:ascii="Arial" w:eastAsia="Arial" w:hAnsi="Arial" w:cs="Arial"/>
           <w:b/>
           <w:sz w:val="36"/>
         </w:rPr>
-        <w:t xml:space="preserve"> </w:t>
-      </w:r>
-      <w:proofErr w:type="spellStart"/>
+        <w:t xml:space="preserve">funkcionalnosti </w:t>
+      </w:r>
       <w:r>
         <w:rPr>
           <w:rFonts w:ascii="Arial" w:eastAsia="Arial" w:hAnsi="Arial" w:cs="Arial"/>
           <w:b/>
           <w:sz w:val="36"/>
         </w:rPr>
-        <w:t>scenarija</w:t>
-      </w:r>
-      <w:proofErr w:type="spellEnd"/>
-      <w:r>
-        <w:rPr>
-          <w:rFonts w:ascii="Arial" w:eastAsia="Arial" w:hAnsi="Arial" w:cs="Arial"/>
-          <w:b/>
-          <w:sz w:val="36"/>
-        </w:rPr>
-        <w:t xml:space="preserve"> </w:t>
-      </w:r>
-      <w:proofErr w:type="spellStart"/>
-      <w:r>
-        <w:rPr>
-          <w:rFonts w:ascii="Arial" w:eastAsia="Arial" w:hAnsi="Arial" w:cs="Arial"/>
-          <w:b/>
-          <w:sz w:val="36"/>
-        </w:rPr>
-        <w:t>upotrebe</w:t>
-      </w:r>
-      <w:proofErr w:type="spellEnd"/>
-    </w:p>
-    <w:p>
-      <w:pPr>
-        <w:spacing w:after="0" w:line="241" w:lineRule="auto"/>
-        <w:ind w:left="2756" w:hanging="2343"/>
-        <w:jc w:val="center"/>
-      </w:pPr>
-      <w:proofErr w:type="spellStart"/>
-      <w:r>
-        <w:rPr>
-          <w:rFonts w:ascii="Arial" w:eastAsia="Arial" w:hAnsi="Arial" w:cs="Arial"/>
-          <w:b/>
-          <w:sz w:val="36"/>
-        </w:rPr>
-        <w:t>funkcionalnosti</w:t>
-      </w:r>
-      <w:proofErr w:type="spellEnd"/>
-      <w:r>
-        <w:rPr>
-          <w:rFonts w:ascii="Arial" w:eastAsia="Arial" w:hAnsi="Arial" w:cs="Arial"/>
-          <w:b/>
-          <w:sz w:val="36"/>
-        </w:rPr>
-        <w:t xml:space="preserve"> </w:t>
-      </w:r>
-      <w:r>
-        <w:rPr>
-          <w:rFonts w:ascii="Arial" w:eastAsia="Arial" w:hAnsi="Arial" w:cs="Arial"/>
-          <w:b/>
-          <w:sz w:val="36"/>
-        </w:rPr>
         <w:t>log in</w:t>
       </w:r>
     </w:p>
@@ -510,23 +362,13 @@
         <w:ind w:left="417"/>
         <w:jc w:val="center"/>
       </w:pPr>
-      <w:proofErr w:type="spellStart"/>
       <w:r>
         <w:rPr>
           <w:rFonts w:ascii="Arial" w:eastAsia="Arial" w:hAnsi="Arial" w:cs="Arial"/>
           <w:b/>
           <w:sz w:val="28"/>
         </w:rPr>
-        <w:t>Verzija</w:t>
-      </w:r>
-      <w:proofErr w:type="spellEnd"/>
-      <w:r>
-        <w:rPr>
-          <w:rFonts w:ascii="Arial" w:eastAsia="Arial" w:hAnsi="Arial" w:cs="Arial"/>
-          <w:b/>
-          <w:sz w:val="28"/>
-        </w:rPr>
-        <w:t xml:space="preserve"> 1.0 </w:t>
+        <w:t xml:space="preserve">Verzija 1.0 </w:t>
       </w:r>
     </w:p>
     <w:p>
@@ -544,7 +386,6 @@
         <w:ind w:right="3702"/>
         <w:jc w:val="right"/>
       </w:pPr>
-      <w:proofErr w:type="spellStart"/>
       <w:r>
         <w:rPr>
           <w:rFonts w:ascii="Arial" w:eastAsia="Arial" w:hAnsi="Arial" w:cs="Arial"/>
@@ -552,34 +393,7 @@
           <w:sz w:val="36"/>
         </w:rPr>
         <w:lastRenderedPageBreak/>
-        <w:t>Istorija</w:t>
-      </w:r>
-      <w:proofErr w:type="spellEnd"/>
-      <w:r>
-        <w:rPr>
-          <w:rFonts w:ascii="Arial" w:eastAsia="Arial" w:hAnsi="Arial" w:cs="Arial"/>
-          <w:b/>
-          <w:sz w:val="36"/>
-        </w:rPr>
-        <w:t xml:space="preserve"> </w:t>
-      </w:r>
-      <w:proofErr w:type="spellStart"/>
-      <w:r>
-        <w:rPr>
-          <w:rFonts w:ascii="Arial" w:eastAsia="Arial" w:hAnsi="Arial" w:cs="Arial"/>
-          <w:b/>
-          <w:sz w:val="36"/>
-        </w:rPr>
-        <w:t>izmena</w:t>
-      </w:r>
-      <w:proofErr w:type="spellEnd"/>
-      <w:r>
-        <w:rPr>
-          <w:rFonts w:ascii="Arial" w:eastAsia="Arial" w:hAnsi="Arial" w:cs="Arial"/>
-          <w:b/>
-          <w:sz w:val="36"/>
-        </w:rPr>
-        <w:t xml:space="preserve"> </w:t>
+        <w:t xml:space="preserve">Istorija izmena </w:t>
       </w:r>
     </w:p>
     <w:tbl>
@@ -644,23 +458,13 @@
               <w:ind w:left="5"/>
               <w:jc w:val="center"/>
             </w:pPr>
-            <w:proofErr w:type="spellStart"/>
             <w:r>
               <w:rPr>
                 <w:rFonts w:ascii="Times New Roman" w:eastAsia="Times New Roman" w:hAnsi="Times New Roman" w:cs="Times New Roman"/>
                 <w:b/>
                 <w:sz w:val="20"/>
               </w:rPr>
-              <w:t>Verzija</w:t>
-            </w:r>
-            <w:proofErr w:type="spellEnd"/>
-            <w:r>
-              <w:rPr>
-                <w:rFonts w:ascii="Times New Roman" w:eastAsia="Times New Roman" w:hAnsi="Times New Roman" w:cs="Times New Roman"/>
-                <w:b/>
-                <w:sz w:val="20"/>
-              </w:rPr>
-              <w:t xml:space="preserve"> </w:t>
+              <w:t xml:space="preserve">Verzija </w:t>
             </w:r>
           </w:p>
         </w:tc>
@@ -679,41 +483,13 @@
               <w:ind w:left="5"/>
               <w:jc w:val="center"/>
             </w:pPr>
-            <w:proofErr w:type="spellStart"/>
             <w:r>
               <w:rPr>
                 <w:rFonts w:ascii="Times New Roman" w:eastAsia="Times New Roman" w:hAnsi="Times New Roman" w:cs="Times New Roman"/>
                 <w:b/>
                 <w:sz w:val="20"/>
               </w:rPr>
-              <w:t>Kratak</w:t>
-            </w:r>
-            <w:proofErr w:type="spellEnd"/>
-            <w:r>
-              <w:rPr>
-                <w:rFonts w:ascii="Times New Roman" w:eastAsia="Times New Roman" w:hAnsi="Times New Roman" w:cs="Times New Roman"/>
-                <w:b/>
-                <w:sz w:val="20"/>
-              </w:rPr>
-              <w:t xml:space="preserve"> </w:t>
-            </w:r>
-            <w:proofErr w:type="spellStart"/>
-            <w:r>
-              <w:rPr>
-                <w:rFonts w:ascii="Times New Roman" w:eastAsia="Times New Roman" w:hAnsi="Times New Roman" w:cs="Times New Roman"/>
-                <w:b/>
-                <w:sz w:val="20"/>
-              </w:rPr>
-              <w:t>opis</w:t>
-            </w:r>
-            <w:proofErr w:type="spellEnd"/>
-            <w:r>
-              <w:rPr>
-                <w:rFonts w:ascii="Times New Roman" w:eastAsia="Times New Roman" w:hAnsi="Times New Roman" w:cs="Times New Roman"/>
-                <w:b/>
-                <w:sz w:val="20"/>
-              </w:rPr>
-              <w:t xml:space="preserve"> </w:t>
+              <w:t xml:space="preserve">Kratak opis </w:t>
             </w:r>
           </w:p>
         </w:tc>
@@ -819,31 +595,13 @@
             </w:tcBorders>
           </w:tcPr>
           <w:p>
-            <w:proofErr w:type="spellStart"/>
             <w:r>
               <w:rPr>
                 <w:rFonts w:ascii="Times New Roman" w:eastAsia="Times New Roman" w:hAnsi="Times New Roman" w:cs="Times New Roman"/>
                 <w:sz w:val="24"/>
               </w:rPr>
-              <w:t>inicijalna</w:t>
-            </w:r>
-            <w:proofErr w:type="spellEnd"/>
-            <w:r>
-              <w:rPr>
-                <w:rFonts w:ascii="Times New Roman" w:eastAsia="Times New Roman" w:hAnsi="Times New Roman" w:cs="Times New Roman"/>
-                <w:sz w:val="24"/>
-              </w:rPr>
-              <w:t xml:space="preserve"> </w:t>
-            </w:r>
-            <w:proofErr w:type="spellStart"/>
-            <w:r>
-              <w:rPr>
-                <w:rFonts w:ascii="Times New Roman" w:eastAsia="Times New Roman" w:hAnsi="Times New Roman" w:cs="Times New Roman"/>
-                <w:sz w:val="24"/>
-              </w:rPr>
-              <w:t>verzija</w:t>
-            </w:r>
-            <w:proofErr w:type="spellEnd"/>
+              <w:t>inicijalna verzija</w:t>
+            </w:r>
             <w:r>
               <w:rPr>
                 <w:rFonts w:ascii="Times New Roman" w:eastAsia="Times New Roman" w:hAnsi="Times New Roman" w:cs="Times New Roman"/>
@@ -969,34 +727,14 @@
                 <w:szCs w:val="24"/>
               </w:rPr>
             </w:pPr>
-            <w:proofErr w:type="spellStart"/>
             <w:r>
               <w:rPr>
                 <w:rFonts w:ascii="Times New Roman" w:eastAsia="Times New Roman" w:hAnsi="Times New Roman" w:cs="Times New Roman"/>
                 <w:sz w:val="24"/>
                 <w:szCs w:val="24"/>
               </w:rPr>
-              <w:t>ispavka</w:t>
-            </w:r>
-            <w:proofErr w:type="spellEnd"/>
-            <w:r>
-              <w:rPr>
-                <w:rFonts w:ascii="Times New Roman" w:eastAsia="Times New Roman" w:hAnsi="Times New Roman" w:cs="Times New Roman"/>
-                <w:sz w:val="24"/>
-                <w:szCs w:val="24"/>
-              </w:rPr>
-              <w:t xml:space="preserve"> </w:t>
-            </w:r>
-            <w:proofErr w:type="spellStart"/>
-            <w:r>
-              <w:rPr>
-                <w:rFonts w:ascii="Times New Roman" w:eastAsia="Times New Roman" w:hAnsi="Times New Roman" w:cs="Times New Roman"/>
-                <w:sz w:val="24"/>
-                <w:szCs w:val="24"/>
-              </w:rPr>
-              <w:t>defekata</w:t>
-            </w:r>
-            <w:proofErr w:type="spellEnd"/>
+              <w:t>ispavka defekata</w:t>
+            </w:r>
             <w:r>
               <w:rPr>
                 <w:rFonts w:ascii="Times New Roman" w:eastAsia="Times New Roman" w:hAnsi="Times New Roman" w:cs="Times New Roman"/>
@@ -1048,12 +786,27 @@
             </w:tcBorders>
           </w:tcPr>
           <w:p>
+            <w:pPr>
+              <w:rPr>
+                <w:sz w:val="24"/>
+                <w:szCs w:val="24"/>
+              </w:rPr>
+            </w:pPr>
             <w:r>
               <w:rPr>
                 <w:rFonts w:ascii="Times New Roman" w:eastAsia="Times New Roman" w:hAnsi="Times New Roman" w:cs="Times New Roman"/>
-                <w:sz w:val="20"/>
+                <w:sz w:val="24"/>
+                <w:szCs w:val="24"/>
               </w:rPr>
               <w:t xml:space="preserve"> </w:t>
+            </w:r>
+            <w:r>
+              <w:rPr>
+                <w:rFonts w:ascii="Times New Roman" w:eastAsia="Times New Roman" w:hAnsi="Times New Roman" w:cs="Times New Roman"/>
+                <w:sz w:val="24"/>
+                <w:szCs w:val="24"/>
+              </w:rPr>
+              <w:t>06.06.2023.</w:t>
             </w:r>
           </w:p>
         </w:tc>
@@ -1068,12 +821,27 @@
             </w:tcBorders>
           </w:tcPr>
           <w:p>
+            <w:pPr>
+              <w:rPr>
+                <w:sz w:val="24"/>
+                <w:szCs w:val="24"/>
+              </w:rPr>
+            </w:pPr>
             <w:r>
               <w:rPr>
                 <w:rFonts w:ascii="Times New Roman" w:eastAsia="Times New Roman" w:hAnsi="Times New Roman" w:cs="Times New Roman"/>
-                <w:sz w:val="20"/>
+                <w:sz w:val="24"/>
+                <w:szCs w:val="24"/>
               </w:rPr>
               <w:t xml:space="preserve"> </w:t>
+            </w:r>
+            <w:r>
+              <w:rPr>
+                <w:rFonts w:ascii="Times New Roman" w:eastAsia="Times New Roman" w:hAnsi="Times New Roman" w:cs="Times New Roman"/>
+                <w:sz w:val="24"/>
+                <w:szCs w:val="24"/>
+              </w:rPr>
+              <w:t>1.2</w:t>
             </w:r>
           </w:p>
         </w:tc>
@@ -1088,12 +856,27 @@
             </w:tcBorders>
           </w:tcPr>
           <w:p>
+            <w:pPr>
+              <w:rPr>
+                <w:sz w:val="24"/>
+                <w:szCs w:val="24"/>
+              </w:rPr>
+            </w:pPr>
             <w:r>
               <w:rPr>
                 <w:rFonts w:ascii="Times New Roman" w:eastAsia="Times New Roman" w:hAnsi="Times New Roman" w:cs="Times New Roman"/>
-                <w:sz w:val="20"/>
+                <w:sz w:val="24"/>
+                <w:szCs w:val="24"/>
               </w:rPr>
               <w:t xml:space="preserve"> </w:t>
+            </w:r>
+            <w:r>
+              <w:rPr>
+                <w:rFonts w:ascii="Times New Roman" w:eastAsia="Times New Roman" w:hAnsi="Times New Roman" w:cs="Times New Roman"/>
+                <w:sz w:val="24"/>
+                <w:szCs w:val="24"/>
+              </w:rPr>
+              <w:t>Dodat alternativni tok,kada polje nije popunjeno.</w:t>
             </w:r>
           </w:p>
         </w:tc>
@@ -1108,12 +891,37 @@
             </w:tcBorders>
           </w:tcPr>
           <w:p>
+            <w:pPr>
+              <w:rPr>
+                <w:sz w:val="24"/>
+                <w:szCs w:val="24"/>
+                <w:lang w:val="sr-Latn-RS"/>
+              </w:rPr>
+            </w:pPr>
             <w:r>
               <w:rPr>
                 <w:rFonts w:ascii="Times New Roman" w:eastAsia="Times New Roman" w:hAnsi="Times New Roman" w:cs="Times New Roman"/>
-                <w:sz w:val="20"/>
+                <w:sz w:val="24"/>
+                <w:szCs w:val="24"/>
               </w:rPr>
               <w:t xml:space="preserve"> </w:t>
+            </w:r>
+            <w:r>
+              <w:rPr>
+                <w:rFonts w:ascii="Times New Roman" w:eastAsia="Times New Roman" w:hAnsi="Times New Roman" w:cs="Times New Roman"/>
+                <w:sz w:val="24"/>
+                <w:szCs w:val="24"/>
+              </w:rPr>
+              <w:t xml:space="preserve">Anja </w:t>
+            </w:r>
+            <w:r>
+              <w:rPr>
+                <w:rFonts w:ascii="Times New Roman" w:eastAsia="Times New Roman" w:hAnsi="Times New Roman" w:cs="Times New Roman"/>
+                <w:sz w:val="24"/>
+                <w:szCs w:val="24"/>
+                <w:lang w:val="sr-Latn-RS"/>
+              </w:rPr>
+              <w:t>Ćurić</w:t>
             </w:r>
           </w:p>
         </w:tc>
@@ -1241,23 +1049,13 @@
         <w:ind w:right="2"/>
         <w:jc w:val="center"/>
       </w:pPr>
-      <w:proofErr w:type="spellStart"/>
       <w:r>
         <w:rPr>
           <w:rFonts w:ascii="Arial" w:eastAsia="Arial" w:hAnsi="Arial" w:cs="Arial"/>
           <w:b/>
           <w:sz w:val="36"/>
         </w:rPr>
-        <w:t>Sadržaj</w:t>
-      </w:r>
-      <w:proofErr w:type="spellEnd"/>
-      <w:r>
-        <w:rPr>
-          <w:rFonts w:ascii="Arial" w:eastAsia="Arial" w:hAnsi="Arial" w:cs="Arial"/>
-          <w:b/>
-          <w:sz w:val="36"/>
-        </w:rPr>
-        <w:t xml:space="preserve">  </w:t>
+        <w:t xml:space="preserve">Sadržaj  </w:t>
       </w:r>
     </w:p>
     <w:sdt>
@@ -1275,7 +1073,7 @@
       <w:sdtContent>
         <w:p>
           <w:pPr>
-            <w:pStyle w:val="SADRAJ1"/>
+            <w:pStyle w:val="TOC1"/>
             <w:tabs>
               <w:tab w:val="left" w:pos="457"/>
               <w:tab w:val="right" w:pos="9894"/>
@@ -1300,7 +1098,7 @@
           <w:hyperlink w:anchor="_Toc130321059" w:history="1">
             <w:r>
               <w:rPr>
-                <w:rStyle w:val="Hiperveza"/>
+                <w:rStyle w:val="Hyperlink"/>
                 <w:bCs/>
                 <w:noProof/>
               </w:rPr>
@@ -1318,7 +1116,7 @@
             </w:r>
             <w:r>
               <w:rPr>
-                <w:rStyle w:val="Hiperveza"/>
+                <w:rStyle w:val="Hyperlink"/>
                 <w:noProof/>
               </w:rPr>
               <w:t>Uvod</w:t>
@@ -1375,7 +1173,7 @@
         </w:p>
         <w:p>
           <w:pPr>
-            <w:pStyle w:val="SADRAJ2"/>
+            <w:pStyle w:val="TOC2"/>
             <w:tabs>
               <w:tab w:val="left" w:pos="1100"/>
               <w:tab w:val="right" w:pos="9894"/>
@@ -1391,7 +1189,7 @@
           <w:hyperlink w:anchor="_Toc130321060" w:history="1">
             <w:r>
               <w:rPr>
-                <w:rStyle w:val="Hiperveza"/>
+                <w:rStyle w:val="Hyperlink"/>
                 <w:bCs/>
                 <w:noProof/>
               </w:rPr>
@@ -1409,7 +1207,7 @@
             </w:r>
             <w:r>
               <w:rPr>
-                <w:rStyle w:val="Hiperveza"/>
+                <w:rStyle w:val="Hyperlink"/>
                 <w:noProof/>
               </w:rPr>
               <w:t>Rezime</w:t>
@@ -1466,7 +1264,7 @@
         </w:p>
         <w:p>
           <w:pPr>
-            <w:pStyle w:val="SADRAJ2"/>
+            <w:pStyle w:val="TOC2"/>
             <w:tabs>
               <w:tab w:val="left" w:pos="1100"/>
               <w:tab w:val="right" w:pos="9894"/>
@@ -1482,7 +1280,7 @@
           <w:hyperlink w:anchor="_Toc130321061" w:history="1">
             <w:r>
               <w:rPr>
-                <w:rStyle w:val="Hiperveza"/>
+                <w:rStyle w:val="Hyperlink"/>
                 <w:bCs/>
                 <w:noProof/>
               </w:rPr>
@@ -1500,7 +1298,7 @@
             </w:r>
             <w:r>
               <w:rPr>
-                <w:rStyle w:val="Hiperveza"/>
+                <w:rStyle w:val="Hyperlink"/>
                 <w:noProof/>
               </w:rPr>
               <w:t>Namena dokumenta i ciljne grupe</w:t>
@@ -1557,7 +1355,7 @@
         </w:p>
         <w:p>
           <w:pPr>
-            <w:pStyle w:val="SADRAJ1"/>
+            <w:pStyle w:val="TOC1"/>
             <w:tabs>
               <w:tab w:val="left" w:pos="457"/>
               <w:tab w:val="right" w:pos="9894"/>
@@ -1573,7 +1371,7 @@
           <w:hyperlink w:anchor="_Toc130321062" w:history="1">
             <w:r>
               <w:rPr>
-                <w:rStyle w:val="Hiperveza"/>
+                <w:rStyle w:val="Hyperlink"/>
                 <w:bCs/>
                 <w:noProof/>
               </w:rPr>
@@ -1591,7 +1389,7 @@
             </w:r>
             <w:r>
               <w:rPr>
-                <w:rStyle w:val="Hiperveza"/>
+                <w:rStyle w:val="Hyperlink"/>
                 <w:noProof/>
               </w:rPr>
               <w:t>Scenario log in</w:t>
@@ -1648,7 +1446,7 @@
         </w:p>
         <w:p>
           <w:pPr>
-            <w:pStyle w:val="SADRAJ2"/>
+            <w:pStyle w:val="TOC2"/>
             <w:tabs>
               <w:tab w:val="left" w:pos="1100"/>
               <w:tab w:val="right" w:pos="9894"/>
@@ -1664,7 +1462,7 @@
           <w:hyperlink w:anchor="_Toc130321063" w:history="1">
             <w:r>
               <w:rPr>
-                <w:rStyle w:val="Hiperveza"/>
+                <w:rStyle w:val="Hyperlink"/>
                 <w:bCs/>
                 <w:noProof/>
               </w:rPr>
@@ -1682,7 +1480,7 @@
             </w:r>
             <w:r>
               <w:rPr>
-                <w:rStyle w:val="Hiperveza"/>
+                <w:rStyle w:val="Hyperlink"/>
                 <w:noProof/>
               </w:rPr>
               <w:t>Kratak opis</w:t>
@@ -1739,7 +1537,7 @@
         </w:p>
         <w:p>
           <w:pPr>
-            <w:pStyle w:val="SADRAJ2"/>
+            <w:pStyle w:val="TOC2"/>
             <w:tabs>
               <w:tab w:val="left" w:pos="1100"/>
               <w:tab w:val="right" w:pos="9894"/>
@@ -1755,7 +1553,7 @@
           <w:hyperlink w:anchor="_Toc130321064" w:history="1">
             <w:r>
               <w:rPr>
-                <w:rStyle w:val="Hiperveza"/>
+                <w:rStyle w:val="Hyperlink"/>
                 <w:bCs/>
                 <w:noProof/>
               </w:rPr>
@@ -1773,21 +1571,21 @@
             </w:r>
             <w:r>
               <w:rPr>
-                <w:rStyle w:val="Hiperveza"/>
+                <w:rStyle w:val="Hyperlink"/>
                 <w:noProof/>
               </w:rPr>
               <w:t>Tok doga</w:t>
             </w:r>
             <w:r>
               <w:rPr>
-                <w:rStyle w:val="Hiperveza"/>
+                <w:rStyle w:val="Hyperlink"/>
                 <w:noProof/>
               </w:rPr>
               <w:t>đ</w:t>
             </w:r>
             <w:r>
               <w:rPr>
-                <w:rStyle w:val="Hiperveza"/>
+                <w:rStyle w:val="Hyperlink"/>
                 <w:noProof/>
               </w:rPr>
               <w:t>aja</w:t>
@@ -1844,7 +1642,7 @@
         </w:p>
         <w:p>
           <w:pPr>
-            <w:pStyle w:val="SADRAJ3"/>
+            <w:pStyle w:val="TOC3"/>
             <w:tabs>
               <w:tab w:val="left" w:pos="1540"/>
               <w:tab w:val="right" w:pos="9894"/>
@@ -1860,7 +1658,7 @@
           <w:hyperlink w:anchor="_Toc130321065" w:history="1">
             <w:r>
               <w:rPr>
-                <w:rStyle w:val="Hiperveza"/>
+                <w:rStyle w:val="Hyperlink"/>
                 <w:i/>
                 <w:iCs/>
                 <w:noProof/>
@@ -1879,7 +1677,7 @@
             </w:r>
             <w:r>
               <w:rPr>
-                <w:rStyle w:val="Hiperveza"/>
+                <w:rStyle w:val="Hyperlink"/>
                 <w:i/>
                 <w:noProof/>
               </w:rPr>
@@ -1937,7 +1735,7 @@
         </w:p>
         <w:p>
           <w:pPr>
-            <w:pStyle w:val="SADRAJ3"/>
+            <w:pStyle w:val="TOC3"/>
             <w:tabs>
               <w:tab w:val="left" w:pos="1540"/>
               <w:tab w:val="right" w:pos="9894"/>
@@ -1953,7 +1751,7 @@
           <w:hyperlink w:anchor="_Toc130321071" w:history="1">
             <w:r>
               <w:rPr>
-                <w:rStyle w:val="Hiperveza"/>
+                <w:rStyle w:val="Hyperlink"/>
                 <w:i/>
                 <w:iCs/>
                 <w:noProof/>
@@ -1972,7 +1770,7 @@
             </w:r>
             <w:r>
               <w:rPr>
-                <w:rStyle w:val="Hiperveza"/>
+                <w:rStyle w:val="Hyperlink"/>
                 <w:i/>
                 <w:noProof/>
               </w:rPr>
@@ -2030,7 +1828,7 @@
         </w:p>
         <w:p>
           <w:pPr>
-            <w:pStyle w:val="SADRAJ3"/>
+            <w:pStyle w:val="TOC3"/>
             <w:tabs>
               <w:tab w:val="left" w:pos="1540"/>
               <w:tab w:val="right" w:pos="9894"/>
@@ -2046,7 +1844,7 @@
           <w:hyperlink w:anchor="_Toc130321072" w:history="1">
             <w:r>
               <w:rPr>
-                <w:rStyle w:val="Hiperveza"/>
+                <w:rStyle w:val="Hyperlink"/>
                 <w:i/>
                 <w:iCs/>
                 <w:noProof/>
@@ -2065,7 +1863,7 @@
             </w:r>
             <w:r>
               <w:rPr>
-                <w:rStyle w:val="Hiperveza"/>
+                <w:rStyle w:val="Hyperlink"/>
                 <w:i/>
                 <w:noProof/>
               </w:rPr>
@@ -2073,7 +1871,7 @@
             </w:r>
             <w:r>
               <w:rPr>
-                <w:rStyle w:val="Hiperveza"/>
+                <w:rStyle w:val="Hyperlink"/>
                 <w:i/>
                 <w:noProof/>
               </w:rPr>
@@ -2081,7 +1879,7 @@
             </w:r>
             <w:r>
               <w:rPr>
-                <w:rStyle w:val="Hiperveza"/>
+                <w:rStyle w:val="Hyperlink"/>
                 <w:i/>
                 <w:noProof/>
               </w:rPr>
@@ -2139,7 +1937,7 @@
         </w:p>
         <w:p>
           <w:pPr>
-            <w:pStyle w:val="SADRAJ2"/>
+            <w:pStyle w:val="TOC2"/>
             <w:tabs>
               <w:tab w:val="left" w:pos="1100"/>
               <w:tab w:val="right" w:pos="9894"/>
@@ -2155,7 +1953,7 @@
           <w:hyperlink w:anchor="_Toc130321073" w:history="1">
             <w:r>
               <w:rPr>
-                <w:rStyle w:val="Hiperveza"/>
+                <w:rStyle w:val="Hyperlink"/>
                 <w:bCs/>
                 <w:noProof/>
               </w:rPr>
@@ -2173,7 +1971,7 @@
             </w:r>
             <w:r>
               <w:rPr>
-                <w:rStyle w:val="Hiperveza"/>
+                <w:rStyle w:val="Hyperlink"/>
                 <w:noProof/>
               </w:rPr>
               <w:t>Posebni zahtevi</w:t>
@@ -2230,7 +2028,7 @@
         </w:p>
         <w:p>
           <w:pPr>
-            <w:pStyle w:val="SADRAJ2"/>
+            <w:pStyle w:val="TOC2"/>
             <w:tabs>
               <w:tab w:val="left" w:pos="1100"/>
               <w:tab w:val="right" w:pos="9894"/>
@@ -2246,7 +2044,7 @@
           <w:hyperlink w:anchor="_Toc130321074" w:history="1">
             <w:r>
               <w:rPr>
-                <w:rStyle w:val="Hiperveza"/>
+                <w:rStyle w:val="Hyperlink"/>
                 <w:bCs/>
                 <w:noProof/>
               </w:rPr>
@@ -2264,7 +2062,7 @@
             </w:r>
             <w:r>
               <w:rPr>
-                <w:rStyle w:val="Hiperveza"/>
+                <w:rStyle w:val="Hyperlink"/>
                 <w:noProof/>
               </w:rPr>
               <w:t>Preduslovi</w:t>
@@ -2321,7 +2119,7 @@
         </w:p>
         <w:p>
           <w:pPr>
-            <w:pStyle w:val="SADRAJ2"/>
+            <w:pStyle w:val="TOC2"/>
             <w:tabs>
               <w:tab w:val="left" w:pos="1100"/>
               <w:tab w:val="right" w:pos="9894"/>
@@ -2337,7 +2135,7 @@
           <w:hyperlink w:anchor="_Toc130321075" w:history="1">
             <w:r>
               <w:rPr>
-                <w:rStyle w:val="Hiperveza"/>
+                <w:rStyle w:val="Hyperlink"/>
                 <w:bCs/>
                 <w:noProof/>
               </w:rPr>
@@ -2355,7 +2153,7 @@
             </w:r>
             <w:r>
               <w:rPr>
-                <w:rStyle w:val="Hiperveza"/>
+                <w:rStyle w:val="Hyperlink"/>
                 <w:noProof/>
               </w:rPr>
               <w:t>Posledice</w:t>
@@ -2442,33 +2240,29 @@
     </w:p>
     <w:p>
       <w:pPr>
-        <w:pStyle w:val="Naslov1"/>
+        <w:pStyle w:val="Heading1"/>
         <w:spacing w:after="63"/>
         <w:ind w:left="705" w:hanging="720"/>
       </w:pPr>
       <w:bookmarkStart w:id="0" w:name="_Toc130321059"/>
-      <w:proofErr w:type="spellStart"/>
       <w:r>
         <w:t>Uvod</w:t>
       </w:r>
       <w:bookmarkEnd w:id="0"/>
-      <w:proofErr w:type="spellEnd"/>
       <w:r>
         <w:t xml:space="preserve"> </w:t>
       </w:r>
     </w:p>
     <w:p>
       <w:pPr>
-        <w:pStyle w:val="Naslov2"/>
+        <w:pStyle w:val="Heading2"/>
         <w:ind w:left="705" w:hanging="720"/>
       </w:pPr>
       <w:bookmarkStart w:id="1" w:name="_Toc130321060"/>
-      <w:proofErr w:type="spellStart"/>
       <w:r>
         <w:t>Rezime</w:t>
       </w:r>
       <w:bookmarkEnd w:id="1"/>
-      <w:proofErr w:type="spellEnd"/>
       <w:r>
         <w:t xml:space="preserve"> </w:t>
       </w:r>
@@ -2478,7 +2272,6 @@
         <w:spacing w:after="239" w:line="252" w:lineRule="auto"/>
         <w:ind w:left="-5" w:hanging="10"/>
       </w:pPr>
-      <w:proofErr w:type="spellStart"/>
       <w:r>
         <w:rPr>
           <w:rFonts w:ascii="Times New Roman" w:eastAsia="Times New Roman" w:hAnsi="Times New Roman" w:cs="Times New Roman"/>
@@ -2491,172 +2284,41 @@
           <w:rFonts w:ascii="Times New Roman" w:eastAsia="Times New Roman" w:hAnsi="Times New Roman" w:cs="Times New Roman"/>
           <w:sz w:val="20"/>
         </w:rPr>
-        <w:t>inisanje</w:t>
-      </w:r>
-      <w:proofErr w:type="spellEnd"/>
+        <w:t xml:space="preserve">inisanje scenarija upotrebe </w:t>
+      </w:r>
       <w:r>
         <w:rPr>
           <w:rFonts w:ascii="Times New Roman" w:eastAsia="Times New Roman" w:hAnsi="Times New Roman" w:cs="Times New Roman"/>
           <w:sz w:val="20"/>
         </w:rPr>
-        <w:t xml:space="preserve"> </w:t>
-      </w:r>
-      <w:proofErr w:type="spellStart"/>
+        <w:t>logovanja korisnika na s</w:t>
+      </w:r>
       <w:r>
         <w:rPr>
           <w:rFonts w:ascii="Times New Roman" w:eastAsia="Times New Roman" w:hAnsi="Times New Roman" w:cs="Times New Roman"/>
           <w:sz w:val="20"/>
         </w:rPr>
-        <w:t>scenarija</w:t>
-      </w:r>
-      <w:proofErr w:type="spellEnd"/>
+        <w:t>i</w:t>
+      </w:r>
       <w:r>
         <w:rPr>
           <w:rFonts w:ascii="Times New Roman" w:eastAsia="Times New Roman" w:hAnsi="Times New Roman" w:cs="Times New Roman"/>
           <w:sz w:val="20"/>
         </w:rPr>
-        <w:t xml:space="preserve"> </w:t>
-      </w:r>
-      <w:proofErr w:type="spellStart"/>
-      <w:r>
-        <w:rPr>
-          <w:rFonts w:ascii="Times New Roman" w:eastAsia="Times New Roman" w:hAnsi="Times New Roman" w:cs="Times New Roman"/>
-          <w:sz w:val="20"/>
-        </w:rPr>
-        <w:t>upotrebe</w:t>
-      </w:r>
-      <w:proofErr w:type="spellEnd"/>
-      <w:r>
-        <w:rPr>
-          <w:rFonts w:ascii="Times New Roman" w:eastAsia="Times New Roman" w:hAnsi="Times New Roman" w:cs="Times New Roman"/>
-          <w:sz w:val="20"/>
-        </w:rPr>
-        <w:t xml:space="preserve"> </w:t>
-      </w:r>
-      <w:proofErr w:type="spellStart"/>
-      <w:r>
-        <w:rPr>
-          <w:rFonts w:ascii="Times New Roman" w:eastAsia="Times New Roman" w:hAnsi="Times New Roman" w:cs="Times New Roman"/>
-          <w:sz w:val="20"/>
-        </w:rPr>
-        <w:t>logovanja</w:t>
-      </w:r>
-      <w:proofErr w:type="spellEnd"/>
-      <w:r>
-        <w:rPr>
-          <w:rFonts w:ascii="Times New Roman" w:eastAsia="Times New Roman" w:hAnsi="Times New Roman" w:cs="Times New Roman"/>
-          <w:sz w:val="20"/>
-        </w:rPr>
-        <w:t xml:space="preserve"> </w:t>
-      </w:r>
-      <w:proofErr w:type="spellStart"/>
-      <w:r>
-        <w:rPr>
-          <w:rFonts w:ascii="Times New Roman" w:eastAsia="Times New Roman" w:hAnsi="Times New Roman" w:cs="Times New Roman"/>
-          <w:sz w:val="20"/>
-        </w:rPr>
-        <w:t>korisnika</w:t>
-      </w:r>
-      <w:proofErr w:type="spellEnd"/>
-      <w:r>
-        <w:rPr>
-          <w:rFonts w:ascii="Times New Roman" w:eastAsia="Times New Roman" w:hAnsi="Times New Roman" w:cs="Times New Roman"/>
-          <w:sz w:val="20"/>
-        </w:rPr>
-        <w:t xml:space="preserve"> </w:t>
-      </w:r>
-      <w:proofErr w:type="spellStart"/>
-      <w:r>
-        <w:rPr>
-          <w:rFonts w:ascii="Times New Roman" w:eastAsia="Times New Roman" w:hAnsi="Times New Roman" w:cs="Times New Roman"/>
-          <w:sz w:val="20"/>
-        </w:rPr>
-        <w:t>na</w:t>
-      </w:r>
-      <w:proofErr w:type="spellEnd"/>
-      <w:r>
-        <w:rPr>
-          <w:rFonts w:ascii="Times New Roman" w:eastAsia="Times New Roman" w:hAnsi="Times New Roman" w:cs="Times New Roman"/>
-          <w:sz w:val="20"/>
-        </w:rPr>
-        <w:t xml:space="preserve"> </w:t>
-      </w:r>
-      <w:proofErr w:type="spellStart"/>
-      <w:r>
-        <w:rPr>
-          <w:rFonts w:ascii="Times New Roman" w:eastAsia="Times New Roman" w:hAnsi="Times New Roman" w:cs="Times New Roman"/>
-          <w:sz w:val="20"/>
-        </w:rPr>
-        <w:t>s</w:t>
-      </w:r>
-      <w:r>
-        <w:rPr>
-          <w:rFonts w:ascii="Times New Roman" w:eastAsia="Times New Roman" w:hAnsi="Times New Roman" w:cs="Times New Roman"/>
-          <w:sz w:val="20"/>
-        </w:rPr>
-        <w:t>i</w:t>
-      </w:r>
-      <w:r>
-        <w:rPr>
-          <w:rFonts w:ascii="Times New Roman" w:eastAsia="Times New Roman" w:hAnsi="Times New Roman" w:cs="Times New Roman"/>
-          <w:sz w:val="20"/>
-        </w:rPr>
-        <w:t>stem</w:t>
-      </w:r>
-      <w:proofErr w:type="spellEnd"/>
-      <w:r>
-        <w:rPr>
-          <w:rFonts w:ascii="Times New Roman" w:eastAsia="Times New Roman" w:hAnsi="Times New Roman" w:cs="Times New Roman"/>
-          <w:sz w:val="20"/>
-        </w:rPr>
-        <w:t>.</w:t>
-      </w:r>
-    </w:p>
-    <w:p>
-      <w:pPr>
-        <w:pStyle w:val="Naslov2"/>
+        <w:t>stem.</w:t>
+      </w:r>
+    </w:p>
+    <w:p>
+      <w:pPr>
+        <w:pStyle w:val="Heading2"/>
         <w:spacing w:after="83"/>
         <w:ind w:left="705" w:hanging="720"/>
       </w:pPr>
       <w:bookmarkStart w:id="2" w:name="_Toc130321061"/>
-      <w:proofErr w:type="spellStart"/>
-      <w:r>
-        <w:t>Namena</w:t>
-      </w:r>
-      <w:proofErr w:type="spellEnd"/>
-      <w:r>
-        <w:t xml:space="preserve"> </w:t>
-      </w:r>
-      <w:proofErr w:type="spellStart"/>
-      <w:r>
-        <w:t>dokumenta</w:t>
-      </w:r>
-      <w:proofErr w:type="spellEnd"/>
-      <w:r>
-        <w:t xml:space="preserve"> </w:t>
-      </w:r>
-      <w:proofErr w:type="spellStart"/>
-      <w:r>
-        <w:t>i</w:t>
-      </w:r>
-      <w:proofErr w:type="spellEnd"/>
-      <w:r>
-        <w:t xml:space="preserve"> </w:t>
-      </w:r>
-      <w:proofErr w:type="spellStart"/>
-      <w:r>
-        <w:t>ciljne</w:t>
-      </w:r>
-      <w:proofErr w:type="spellEnd"/>
-      <w:r>
-        <w:t xml:space="preserve"> </w:t>
-      </w:r>
-      <w:proofErr w:type="spellStart"/>
-      <w:r>
-        <w:t>grupe</w:t>
+      <w:r>
+        <w:t>Namena dokumenta i ciljne grupe</w:t>
       </w:r>
       <w:bookmarkEnd w:id="2"/>
-      <w:proofErr w:type="spellEnd"/>
       <w:r>
         <w:t xml:space="preserve"> </w:t>
       </w:r>
@@ -2666,300 +2328,26 @@
         <w:spacing w:after="240" w:line="252" w:lineRule="auto"/>
         <w:ind w:left="-5" w:hanging="10"/>
       </w:pPr>
-      <w:proofErr w:type="spellStart"/>
       <w:r>
         <w:rPr>
           <w:rFonts w:ascii="Times New Roman" w:eastAsia="Times New Roman" w:hAnsi="Times New Roman" w:cs="Times New Roman"/>
           <w:sz w:val="20"/>
         </w:rPr>
-        <w:t>Dokument</w:t>
-      </w:r>
-      <w:proofErr w:type="spellEnd"/>
+        <w:t>Dokument će koristiti svi članovi projektnog tima u razvoju projekta i testiranju</w:t>
+      </w:r>
       <w:r>
         <w:rPr>
           <w:rFonts w:ascii="Times New Roman" w:eastAsia="Times New Roman" w:hAnsi="Times New Roman" w:cs="Times New Roman"/>
           <w:sz w:val="20"/>
         </w:rPr>
-        <w:t xml:space="preserve"> </w:t>
-      </w:r>
-      <w:proofErr w:type="spellStart"/>
+        <w:t>,</w:t>
+      </w:r>
       <w:r>
         <w:rPr>
           <w:rFonts w:ascii="Times New Roman" w:eastAsia="Times New Roman" w:hAnsi="Times New Roman" w:cs="Times New Roman"/>
           <w:sz w:val="20"/>
         </w:rPr>
-        <w:t>će</w:t>
-      </w:r>
-      <w:proofErr w:type="spellEnd"/>
-      <w:r>
-        <w:rPr>
-          <w:rFonts w:ascii="Times New Roman" w:eastAsia="Times New Roman" w:hAnsi="Times New Roman" w:cs="Times New Roman"/>
-          <w:sz w:val="20"/>
-        </w:rPr>
-        <w:t xml:space="preserve"> </w:t>
-      </w:r>
-      <w:proofErr w:type="spellStart"/>
-      <w:r>
-        <w:rPr>
-          <w:rFonts w:ascii="Times New Roman" w:eastAsia="Times New Roman" w:hAnsi="Times New Roman" w:cs="Times New Roman"/>
-          <w:sz w:val="20"/>
-        </w:rPr>
-        <w:t>koristiti</w:t>
-      </w:r>
-      <w:proofErr w:type="spellEnd"/>
-      <w:r>
-        <w:rPr>
-          <w:rFonts w:ascii="Times New Roman" w:eastAsia="Times New Roman" w:hAnsi="Times New Roman" w:cs="Times New Roman"/>
-          <w:sz w:val="20"/>
-        </w:rPr>
-        <w:t xml:space="preserve"> </w:t>
-      </w:r>
-      <w:proofErr w:type="spellStart"/>
-      <w:r>
-        <w:rPr>
-          <w:rFonts w:ascii="Times New Roman" w:eastAsia="Times New Roman" w:hAnsi="Times New Roman" w:cs="Times New Roman"/>
-          <w:sz w:val="20"/>
-        </w:rPr>
-        <w:t>svi</w:t>
-      </w:r>
-      <w:proofErr w:type="spellEnd"/>
-      <w:r>
-        <w:rPr>
-          <w:rFonts w:ascii="Times New Roman" w:eastAsia="Times New Roman" w:hAnsi="Times New Roman" w:cs="Times New Roman"/>
-          <w:sz w:val="20"/>
-        </w:rPr>
-        <w:t xml:space="preserve"> </w:t>
-      </w:r>
-      <w:proofErr w:type="spellStart"/>
-      <w:r>
-        <w:rPr>
-          <w:rFonts w:ascii="Times New Roman" w:eastAsia="Times New Roman" w:hAnsi="Times New Roman" w:cs="Times New Roman"/>
-          <w:sz w:val="20"/>
-        </w:rPr>
-        <w:t>članovi</w:t>
-      </w:r>
-      <w:proofErr w:type="spellEnd"/>
-      <w:r>
-        <w:rPr>
-          <w:rFonts w:ascii="Times New Roman" w:eastAsia="Times New Roman" w:hAnsi="Times New Roman" w:cs="Times New Roman"/>
-          <w:sz w:val="20"/>
-        </w:rPr>
-        <w:t xml:space="preserve"> </w:t>
-      </w:r>
-      <w:proofErr w:type="spellStart"/>
-      <w:r>
-        <w:rPr>
-          <w:rFonts w:ascii="Times New Roman" w:eastAsia="Times New Roman" w:hAnsi="Times New Roman" w:cs="Times New Roman"/>
-          <w:sz w:val="20"/>
-        </w:rPr>
-        <w:t>projektnog</w:t>
-      </w:r>
-      <w:proofErr w:type="spellEnd"/>
-      <w:r>
-        <w:rPr>
-          <w:rFonts w:ascii="Times New Roman" w:eastAsia="Times New Roman" w:hAnsi="Times New Roman" w:cs="Times New Roman"/>
-          <w:sz w:val="20"/>
-        </w:rPr>
-        <w:t xml:space="preserve"> </w:t>
-      </w:r>
-      <w:proofErr w:type="spellStart"/>
-      <w:r>
-        <w:rPr>
-          <w:rFonts w:ascii="Times New Roman" w:eastAsia="Times New Roman" w:hAnsi="Times New Roman" w:cs="Times New Roman"/>
-          <w:sz w:val="20"/>
-        </w:rPr>
-        <w:t>tima</w:t>
-      </w:r>
-      <w:proofErr w:type="spellEnd"/>
-      <w:r>
-        <w:rPr>
-          <w:rFonts w:ascii="Times New Roman" w:eastAsia="Times New Roman" w:hAnsi="Times New Roman" w:cs="Times New Roman"/>
-          <w:sz w:val="20"/>
-        </w:rPr>
-        <w:t xml:space="preserve"> u </w:t>
-      </w:r>
-      <w:proofErr w:type="spellStart"/>
-      <w:r>
-        <w:rPr>
-          <w:rFonts w:ascii="Times New Roman" w:eastAsia="Times New Roman" w:hAnsi="Times New Roman" w:cs="Times New Roman"/>
-          <w:sz w:val="20"/>
-        </w:rPr>
-        <w:t>razvoju</w:t>
-      </w:r>
-      <w:proofErr w:type="spellEnd"/>
-      <w:r>
-        <w:rPr>
-          <w:rFonts w:ascii="Times New Roman" w:eastAsia="Times New Roman" w:hAnsi="Times New Roman" w:cs="Times New Roman"/>
-          <w:sz w:val="20"/>
-        </w:rPr>
-        <w:t xml:space="preserve"> </w:t>
-      </w:r>
-      <w:proofErr w:type="spellStart"/>
-      <w:r>
-        <w:rPr>
-          <w:rFonts w:ascii="Times New Roman" w:eastAsia="Times New Roman" w:hAnsi="Times New Roman" w:cs="Times New Roman"/>
-          <w:sz w:val="20"/>
-        </w:rPr>
-        <w:t>projekta</w:t>
-      </w:r>
-      <w:proofErr w:type="spellEnd"/>
-      <w:r>
-        <w:rPr>
-          <w:rFonts w:ascii="Times New Roman" w:eastAsia="Times New Roman" w:hAnsi="Times New Roman" w:cs="Times New Roman"/>
-          <w:sz w:val="20"/>
-        </w:rPr>
-        <w:t xml:space="preserve"> </w:t>
-      </w:r>
-      <w:proofErr w:type="spellStart"/>
-      <w:r>
-        <w:rPr>
-          <w:rFonts w:ascii="Times New Roman" w:eastAsia="Times New Roman" w:hAnsi="Times New Roman" w:cs="Times New Roman"/>
-          <w:sz w:val="20"/>
-        </w:rPr>
-        <w:t>i</w:t>
-      </w:r>
-      <w:proofErr w:type="spellEnd"/>
-      <w:r>
-        <w:rPr>
-          <w:rFonts w:ascii="Times New Roman" w:eastAsia="Times New Roman" w:hAnsi="Times New Roman" w:cs="Times New Roman"/>
-          <w:sz w:val="20"/>
-        </w:rPr>
-        <w:t xml:space="preserve"> </w:t>
-      </w:r>
-      <w:proofErr w:type="spellStart"/>
-      <w:r>
-        <w:rPr>
-          <w:rFonts w:ascii="Times New Roman" w:eastAsia="Times New Roman" w:hAnsi="Times New Roman" w:cs="Times New Roman"/>
-          <w:sz w:val="20"/>
-        </w:rPr>
-        <w:t>testiranju</w:t>
-      </w:r>
-      <w:proofErr w:type="spellEnd"/>
-      <w:r>
-        <w:rPr>
-          <w:rFonts w:ascii="Times New Roman" w:eastAsia="Times New Roman" w:hAnsi="Times New Roman" w:cs="Times New Roman"/>
-          <w:sz w:val="20"/>
-        </w:rPr>
-        <w:t>,</w:t>
-      </w:r>
-      <w:r>
-        <w:rPr>
-          <w:rFonts w:ascii="Times New Roman" w:eastAsia="Times New Roman" w:hAnsi="Times New Roman" w:cs="Times New Roman"/>
-          <w:sz w:val="20"/>
-        </w:rPr>
-        <w:t xml:space="preserve"> a </w:t>
-      </w:r>
-      <w:proofErr w:type="spellStart"/>
-      <w:r>
-        <w:rPr>
-          <w:rFonts w:ascii="Times New Roman" w:eastAsia="Times New Roman" w:hAnsi="Times New Roman" w:cs="Times New Roman"/>
-          <w:sz w:val="20"/>
-        </w:rPr>
-        <w:t>može</w:t>
-      </w:r>
-      <w:proofErr w:type="spellEnd"/>
-      <w:r>
-        <w:rPr>
-          <w:rFonts w:ascii="Times New Roman" w:eastAsia="Times New Roman" w:hAnsi="Times New Roman" w:cs="Times New Roman"/>
-          <w:sz w:val="20"/>
-        </w:rPr>
-        <w:t xml:space="preserve"> se </w:t>
-      </w:r>
-      <w:proofErr w:type="spellStart"/>
-      <w:r>
-        <w:rPr>
-          <w:rFonts w:ascii="Times New Roman" w:eastAsia="Times New Roman" w:hAnsi="Times New Roman" w:cs="Times New Roman"/>
-          <w:sz w:val="20"/>
-        </w:rPr>
-        <w:t>koristiti</w:t>
-      </w:r>
-      <w:proofErr w:type="spellEnd"/>
-      <w:r>
-        <w:rPr>
-          <w:rFonts w:ascii="Times New Roman" w:eastAsia="Times New Roman" w:hAnsi="Times New Roman" w:cs="Times New Roman"/>
-          <w:sz w:val="20"/>
-        </w:rPr>
-        <w:t xml:space="preserve"> </w:t>
-      </w:r>
-      <w:proofErr w:type="spellStart"/>
-      <w:r>
-        <w:rPr>
-          <w:rFonts w:ascii="Times New Roman" w:eastAsia="Times New Roman" w:hAnsi="Times New Roman" w:cs="Times New Roman"/>
-          <w:sz w:val="20"/>
-        </w:rPr>
-        <w:t>i</w:t>
-      </w:r>
-      <w:proofErr w:type="spellEnd"/>
-      <w:r>
-        <w:rPr>
-          <w:rFonts w:ascii="Times New Roman" w:eastAsia="Times New Roman" w:hAnsi="Times New Roman" w:cs="Times New Roman"/>
-          <w:sz w:val="20"/>
-        </w:rPr>
-        <w:t xml:space="preserve"> </w:t>
-      </w:r>
-      <w:proofErr w:type="spellStart"/>
-      <w:r>
-        <w:rPr>
-          <w:rFonts w:ascii="Times New Roman" w:eastAsia="Times New Roman" w:hAnsi="Times New Roman" w:cs="Times New Roman"/>
-          <w:sz w:val="20"/>
-        </w:rPr>
-        <w:t>pri</w:t>
-      </w:r>
-      <w:proofErr w:type="spellEnd"/>
-      <w:r>
-        <w:rPr>
-          <w:rFonts w:ascii="Times New Roman" w:eastAsia="Times New Roman" w:hAnsi="Times New Roman" w:cs="Times New Roman"/>
-          <w:sz w:val="20"/>
-        </w:rPr>
-        <w:t xml:space="preserve"> </w:t>
-      </w:r>
-      <w:proofErr w:type="spellStart"/>
-      <w:r>
-        <w:rPr>
-          <w:rFonts w:ascii="Times New Roman" w:eastAsia="Times New Roman" w:hAnsi="Times New Roman" w:cs="Times New Roman"/>
-          <w:sz w:val="20"/>
-        </w:rPr>
-        <w:t>pisanju</w:t>
-      </w:r>
-      <w:proofErr w:type="spellEnd"/>
-      <w:r>
-        <w:rPr>
-          <w:rFonts w:ascii="Times New Roman" w:eastAsia="Times New Roman" w:hAnsi="Times New Roman" w:cs="Times New Roman"/>
-          <w:sz w:val="20"/>
-        </w:rPr>
-        <w:t xml:space="preserve"> </w:t>
-      </w:r>
-      <w:proofErr w:type="spellStart"/>
-      <w:r>
-        <w:rPr>
-          <w:rFonts w:ascii="Times New Roman" w:eastAsia="Times New Roman" w:hAnsi="Times New Roman" w:cs="Times New Roman"/>
-          <w:sz w:val="20"/>
-        </w:rPr>
-        <w:t>uputstva</w:t>
-      </w:r>
-      <w:proofErr w:type="spellEnd"/>
-      <w:r>
-        <w:rPr>
-          <w:rFonts w:ascii="Times New Roman" w:eastAsia="Times New Roman" w:hAnsi="Times New Roman" w:cs="Times New Roman"/>
-          <w:sz w:val="20"/>
-        </w:rPr>
-        <w:t xml:space="preserve"> za </w:t>
-      </w:r>
-      <w:proofErr w:type="spellStart"/>
-      <w:r>
-        <w:rPr>
-          <w:rFonts w:ascii="Times New Roman" w:eastAsia="Times New Roman" w:hAnsi="Times New Roman" w:cs="Times New Roman"/>
-          <w:sz w:val="20"/>
-        </w:rPr>
-        <w:t>upotrebu</w:t>
-      </w:r>
-      <w:proofErr w:type="spellEnd"/>
-      <w:r>
-        <w:rPr>
-          <w:rFonts w:ascii="Times New Roman" w:eastAsia="Times New Roman" w:hAnsi="Times New Roman" w:cs="Times New Roman"/>
-          <w:sz w:val="20"/>
-        </w:rPr>
-        <w:t xml:space="preserve">. </w:t>
+        <w:t xml:space="preserve"> a može se koristiti i pri pisanju uputstva za upotrebu. </w:t>
       </w:r>
     </w:p>
     <w:p>
@@ -2970,7 +2358,7 @@
     </w:p>
     <w:p>
       <w:pPr>
-        <w:pStyle w:val="Naslov1"/>
+        <w:pStyle w:val="Heading1"/>
         <w:ind w:left="705" w:hanging="720"/>
       </w:pPr>
       <w:bookmarkStart w:id="3" w:name="_Toc130321062"/>
@@ -2996,37 +2384,21 @@
     </w:p>
     <w:p>
       <w:pPr>
-        <w:pStyle w:val="Naslov2"/>
+        <w:pStyle w:val="Heading2"/>
         <w:spacing w:after="57"/>
         <w:ind w:left="705" w:hanging="720"/>
       </w:pPr>
       <w:bookmarkStart w:id="4" w:name="_Toc130321063"/>
-      <w:proofErr w:type="spellStart"/>
       <w:r>
         <w:rPr>
           <w:u w:val="single" w:color="000000"/>
         </w:rPr>
-        <w:t>Kratak</w:t>
-      </w:r>
-      <w:proofErr w:type="spellEnd"/>
-      <w:r>
-        <w:rPr>
-          <w:u w:val="single" w:color="000000"/>
-        </w:rPr>
+        <w:t>Kratak opis</w:t>
+      </w:r>
+      <w:bookmarkEnd w:id="4"/>
+      <w:r>
         <w:t xml:space="preserve"> </w:t>
       </w:r>
-      <w:proofErr w:type="spellStart"/>
-      <w:r>
-        <w:rPr>
-          <w:u w:val="single" w:color="000000"/>
-        </w:rPr>
-        <w:t>opis</w:t>
-      </w:r>
-      <w:bookmarkEnd w:id="4"/>
-      <w:proofErr w:type="spellEnd"/>
-      <w:r>
-        <w:t xml:space="preserve"> </w:t>
-      </w:r>
     </w:p>
     <w:p>
       <w:pPr>
@@ -3043,444 +2415,12 @@
           <w:sz w:val="20"/>
           <w:szCs w:val="20"/>
         </w:rPr>
-        <w:t xml:space="preserve">Da bi </w:t>
-      </w:r>
-      <w:proofErr w:type="spellStart"/>
-      <w:r>
-        <w:rPr>
-          <w:rFonts w:ascii="Times New Roman" w:hAnsi="Times New Roman" w:cs="Times New Roman"/>
-          <w:sz w:val="20"/>
-          <w:szCs w:val="20"/>
-        </w:rPr>
-        <w:t>rezervisali</w:t>
-      </w:r>
-      <w:proofErr w:type="spellEnd"/>
-      <w:r>
-        <w:rPr>
-          <w:rFonts w:ascii="Times New Roman" w:hAnsi="Times New Roman" w:cs="Times New Roman"/>
-          <w:sz w:val="20"/>
-          <w:szCs w:val="20"/>
-        </w:rPr>
-        <w:t xml:space="preserve"> </w:t>
-      </w:r>
-      <w:proofErr w:type="spellStart"/>
-      <w:r>
-        <w:rPr>
-          <w:rFonts w:ascii="Times New Roman" w:hAnsi="Times New Roman" w:cs="Times New Roman"/>
-          <w:sz w:val="20"/>
-          <w:szCs w:val="20"/>
-        </w:rPr>
-        <w:t>vožnje</w:t>
-      </w:r>
-      <w:proofErr w:type="spellEnd"/>
-      <w:r>
-        <w:rPr>
-          <w:rFonts w:ascii="Times New Roman" w:hAnsi="Times New Roman" w:cs="Times New Roman"/>
-          <w:sz w:val="20"/>
-          <w:szCs w:val="20"/>
-        </w:rPr>
-        <w:t xml:space="preserve">, </w:t>
-      </w:r>
-      <w:proofErr w:type="spellStart"/>
-      <w:r>
-        <w:rPr>
-          <w:rFonts w:ascii="Times New Roman" w:hAnsi="Times New Roman" w:cs="Times New Roman"/>
-          <w:sz w:val="20"/>
-          <w:szCs w:val="20"/>
-        </w:rPr>
-        <w:t>kupovali</w:t>
-      </w:r>
-      <w:proofErr w:type="spellEnd"/>
-      <w:r>
-        <w:rPr>
-          <w:rFonts w:ascii="Times New Roman" w:hAnsi="Times New Roman" w:cs="Times New Roman"/>
-          <w:sz w:val="20"/>
-          <w:szCs w:val="20"/>
-        </w:rPr>
-        <w:t xml:space="preserve"> </w:t>
-      </w:r>
-      <w:proofErr w:type="spellStart"/>
-      <w:r>
-        <w:rPr>
-          <w:rFonts w:ascii="Times New Roman" w:hAnsi="Times New Roman" w:cs="Times New Roman"/>
-          <w:sz w:val="20"/>
-          <w:szCs w:val="20"/>
-        </w:rPr>
-        <w:t>karte</w:t>
-      </w:r>
-      <w:proofErr w:type="spellEnd"/>
-      <w:r>
-        <w:rPr>
-          <w:rFonts w:ascii="Times New Roman" w:hAnsi="Times New Roman" w:cs="Times New Roman"/>
-          <w:sz w:val="20"/>
-          <w:szCs w:val="20"/>
-        </w:rPr>
-        <w:t xml:space="preserve"> </w:t>
-      </w:r>
-      <w:proofErr w:type="spellStart"/>
-      <w:r>
-        <w:rPr>
-          <w:rFonts w:ascii="Times New Roman" w:hAnsi="Times New Roman" w:cs="Times New Roman"/>
-          <w:sz w:val="20"/>
-          <w:szCs w:val="20"/>
-        </w:rPr>
-        <w:t>i</w:t>
-      </w:r>
-      <w:proofErr w:type="spellEnd"/>
-      <w:r>
-        <w:rPr>
-          <w:rFonts w:ascii="Times New Roman" w:hAnsi="Times New Roman" w:cs="Times New Roman"/>
-          <w:sz w:val="20"/>
-          <w:szCs w:val="20"/>
-        </w:rPr>
-        <w:t xml:space="preserve"> </w:t>
-      </w:r>
-      <w:proofErr w:type="spellStart"/>
-      <w:r>
-        <w:rPr>
-          <w:rFonts w:ascii="Times New Roman" w:hAnsi="Times New Roman" w:cs="Times New Roman"/>
-          <w:sz w:val="20"/>
-          <w:szCs w:val="20"/>
-        </w:rPr>
-        <w:t>imali</w:t>
-      </w:r>
-      <w:proofErr w:type="spellEnd"/>
-      <w:r>
-        <w:rPr>
-          <w:rFonts w:ascii="Times New Roman" w:hAnsi="Times New Roman" w:cs="Times New Roman"/>
-          <w:sz w:val="20"/>
-          <w:szCs w:val="20"/>
-        </w:rPr>
-        <w:t xml:space="preserve"> </w:t>
-      </w:r>
-      <w:proofErr w:type="spellStart"/>
-      <w:r>
-        <w:rPr>
-          <w:rFonts w:ascii="Times New Roman" w:hAnsi="Times New Roman" w:cs="Times New Roman"/>
-          <w:sz w:val="20"/>
-          <w:szCs w:val="20"/>
-        </w:rPr>
-        <w:t>dostupne</w:t>
-      </w:r>
-      <w:proofErr w:type="spellEnd"/>
-      <w:r>
-        <w:rPr>
-          <w:rFonts w:ascii="Times New Roman" w:hAnsi="Times New Roman" w:cs="Times New Roman"/>
-          <w:sz w:val="20"/>
-          <w:szCs w:val="20"/>
-        </w:rPr>
-        <w:t xml:space="preserve"> </w:t>
-      </w:r>
-      <w:proofErr w:type="spellStart"/>
-      <w:r>
-        <w:rPr>
-          <w:rFonts w:ascii="Times New Roman" w:hAnsi="Times New Roman" w:cs="Times New Roman"/>
-          <w:sz w:val="20"/>
-          <w:szCs w:val="20"/>
-        </w:rPr>
-        <w:t>ostale</w:t>
-      </w:r>
-      <w:proofErr w:type="spellEnd"/>
-      <w:r>
-        <w:rPr>
-          <w:rFonts w:ascii="Times New Roman" w:hAnsi="Times New Roman" w:cs="Times New Roman"/>
-          <w:sz w:val="20"/>
-          <w:szCs w:val="20"/>
-        </w:rPr>
-        <w:t xml:space="preserve"> </w:t>
-      </w:r>
-      <w:proofErr w:type="spellStart"/>
-      <w:r>
-        <w:rPr>
-          <w:rFonts w:ascii="Times New Roman" w:hAnsi="Times New Roman" w:cs="Times New Roman"/>
-          <w:sz w:val="20"/>
-          <w:szCs w:val="20"/>
-        </w:rPr>
-        <w:t>funkcionalnosti</w:t>
-      </w:r>
-      <w:proofErr w:type="spellEnd"/>
-      <w:r>
-        <w:rPr>
-          <w:rFonts w:ascii="Times New Roman" w:hAnsi="Times New Roman" w:cs="Times New Roman"/>
-          <w:sz w:val="20"/>
-          <w:szCs w:val="20"/>
-        </w:rPr>
-        <w:t xml:space="preserve"> </w:t>
-      </w:r>
-      <w:proofErr w:type="spellStart"/>
-      <w:r>
-        <w:rPr>
-          <w:rFonts w:ascii="Times New Roman" w:hAnsi="Times New Roman" w:cs="Times New Roman"/>
-          <w:sz w:val="20"/>
-          <w:szCs w:val="20"/>
-        </w:rPr>
-        <w:t>sistema</w:t>
-      </w:r>
-      <w:proofErr w:type="spellEnd"/>
-      <w:r>
-        <w:rPr>
-          <w:rFonts w:ascii="Times New Roman" w:hAnsi="Times New Roman" w:cs="Times New Roman"/>
-          <w:sz w:val="20"/>
-          <w:szCs w:val="20"/>
-        </w:rPr>
-        <w:t xml:space="preserve">, </w:t>
-      </w:r>
-      <w:proofErr w:type="spellStart"/>
-      <w:r>
-        <w:rPr>
-          <w:rFonts w:ascii="Times New Roman" w:hAnsi="Times New Roman" w:cs="Times New Roman"/>
-          <w:sz w:val="20"/>
-          <w:szCs w:val="20"/>
-        </w:rPr>
-        <w:t>gosti</w:t>
-      </w:r>
-      <w:proofErr w:type="spellEnd"/>
-      <w:r>
-        <w:rPr>
-          <w:rFonts w:ascii="Times New Roman" w:hAnsi="Times New Roman" w:cs="Times New Roman"/>
-          <w:sz w:val="20"/>
-          <w:szCs w:val="20"/>
-        </w:rPr>
-        <w:t xml:space="preserve"> </w:t>
-      </w:r>
-      <w:proofErr w:type="spellStart"/>
-      <w:r>
-        <w:rPr>
-          <w:rFonts w:ascii="Times New Roman" w:hAnsi="Times New Roman" w:cs="Times New Roman"/>
-          <w:sz w:val="20"/>
-          <w:szCs w:val="20"/>
-        </w:rPr>
-        <w:t>sajta</w:t>
-      </w:r>
-      <w:proofErr w:type="spellEnd"/>
-      <w:r>
-        <w:rPr>
-          <w:rFonts w:ascii="Times New Roman" w:hAnsi="Times New Roman" w:cs="Times New Roman"/>
-          <w:sz w:val="20"/>
-          <w:szCs w:val="20"/>
-        </w:rPr>
-        <w:t xml:space="preserve"> </w:t>
-      </w:r>
-      <w:proofErr w:type="spellStart"/>
-      <w:r>
-        <w:rPr>
-          <w:rFonts w:ascii="Times New Roman" w:hAnsi="Times New Roman" w:cs="Times New Roman"/>
-          <w:sz w:val="20"/>
-          <w:szCs w:val="20"/>
-        </w:rPr>
-        <w:t>moraju</w:t>
-      </w:r>
-      <w:proofErr w:type="spellEnd"/>
-      <w:r>
-        <w:rPr>
-          <w:rFonts w:ascii="Times New Roman" w:hAnsi="Times New Roman" w:cs="Times New Roman"/>
-          <w:sz w:val="20"/>
-          <w:szCs w:val="20"/>
-        </w:rPr>
-        <w:t xml:space="preserve"> da se </w:t>
-      </w:r>
-      <w:proofErr w:type="spellStart"/>
-      <w:r>
-        <w:rPr>
-          <w:rFonts w:ascii="Times New Roman" w:hAnsi="Times New Roman" w:cs="Times New Roman"/>
-          <w:sz w:val="20"/>
-          <w:szCs w:val="20"/>
-        </w:rPr>
-        <w:t>uloguju</w:t>
-      </w:r>
-      <w:proofErr w:type="spellEnd"/>
-      <w:r>
-        <w:rPr>
-          <w:rFonts w:ascii="Times New Roman" w:hAnsi="Times New Roman" w:cs="Times New Roman"/>
-          <w:sz w:val="20"/>
-          <w:szCs w:val="20"/>
-        </w:rPr>
-        <w:t xml:space="preserve"> </w:t>
-      </w:r>
-      <w:proofErr w:type="spellStart"/>
-      <w:r>
-        <w:rPr>
-          <w:rFonts w:ascii="Times New Roman" w:hAnsi="Times New Roman" w:cs="Times New Roman"/>
-          <w:sz w:val="20"/>
-          <w:szCs w:val="20"/>
-        </w:rPr>
-        <w:t>na</w:t>
-      </w:r>
-      <w:proofErr w:type="spellEnd"/>
-      <w:r>
-        <w:rPr>
-          <w:rFonts w:ascii="Times New Roman" w:hAnsi="Times New Roman" w:cs="Times New Roman"/>
-          <w:sz w:val="20"/>
-          <w:szCs w:val="20"/>
-        </w:rPr>
-        <w:t xml:space="preserve"> </w:t>
-      </w:r>
-      <w:proofErr w:type="spellStart"/>
-      <w:r>
-        <w:rPr>
-          <w:rFonts w:ascii="Times New Roman" w:hAnsi="Times New Roman" w:cs="Times New Roman"/>
-          <w:sz w:val="20"/>
-          <w:szCs w:val="20"/>
-        </w:rPr>
-        <w:t>svoj</w:t>
-      </w:r>
-      <w:proofErr w:type="spellEnd"/>
-      <w:r>
-        <w:rPr>
-          <w:rFonts w:ascii="Times New Roman" w:hAnsi="Times New Roman" w:cs="Times New Roman"/>
-          <w:sz w:val="20"/>
-          <w:szCs w:val="20"/>
-        </w:rPr>
-        <w:t xml:space="preserve"> </w:t>
-      </w:r>
-      <w:proofErr w:type="spellStart"/>
-      <w:r>
-        <w:rPr>
-          <w:rFonts w:ascii="Times New Roman" w:hAnsi="Times New Roman" w:cs="Times New Roman"/>
-          <w:sz w:val="20"/>
-          <w:szCs w:val="20"/>
-        </w:rPr>
-        <w:t>profil</w:t>
-      </w:r>
-      <w:proofErr w:type="spellEnd"/>
-      <w:r>
-        <w:rPr>
-          <w:rFonts w:ascii="Times New Roman" w:hAnsi="Times New Roman" w:cs="Times New Roman"/>
-          <w:sz w:val="20"/>
-          <w:szCs w:val="20"/>
-        </w:rPr>
-        <w:t xml:space="preserve"> koji </w:t>
-      </w:r>
-      <w:proofErr w:type="spellStart"/>
-      <w:r>
-        <w:rPr>
-          <w:rFonts w:ascii="Times New Roman" w:hAnsi="Times New Roman" w:cs="Times New Roman"/>
-          <w:sz w:val="20"/>
-          <w:szCs w:val="20"/>
-        </w:rPr>
-        <w:t>su</w:t>
-      </w:r>
-      <w:proofErr w:type="spellEnd"/>
-      <w:r>
-        <w:rPr>
-          <w:rFonts w:ascii="Times New Roman" w:hAnsi="Times New Roman" w:cs="Times New Roman"/>
-          <w:sz w:val="20"/>
-          <w:szCs w:val="20"/>
-        </w:rPr>
-        <w:t xml:space="preserve"> </w:t>
-      </w:r>
-      <w:proofErr w:type="spellStart"/>
-      <w:r>
-        <w:rPr>
-          <w:rFonts w:ascii="Times New Roman" w:hAnsi="Times New Roman" w:cs="Times New Roman"/>
-          <w:sz w:val="20"/>
-          <w:szCs w:val="20"/>
-        </w:rPr>
-        <w:t>dobili</w:t>
-      </w:r>
-      <w:proofErr w:type="spellEnd"/>
-      <w:r>
-        <w:rPr>
-          <w:rFonts w:ascii="Times New Roman" w:hAnsi="Times New Roman" w:cs="Times New Roman"/>
-          <w:sz w:val="20"/>
-          <w:szCs w:val="20"/>
-        </w:rPr>
-        <w:t xml:space="preserve"> </w:t>
-      </w:r>
-      <w:proofErr w:type="spellStart"/>
-      <w:r>
-        <w:rPr>
-          <w:rFonts w:ascii="Times New Roman" w:hAnsi="Times New Roman" w:cs="Times New Roman"/>
-          <w:sz w:val="20"/>
-          <w:szCs w:val="20"/>
-        </w:rPr>
-        <w:t>prethodnom</w:t>
-      </w:r>
-      <w:proofErr w:type="spellEnd"/>
-      <w:r>
-        <w:rPr>
-          <w:rFonts w:ascii="Times New Roman" w:hAnsi="Times New Roman" w:cs="Times New Roman"/>
-          <w:sz w:val="20"/>
-          <w:szCs w:val="20"/>
-        </w:rPr>
-        <w:t xml:space="preserve"> </w:t>
-      </w:r>
-      <w:proofErr w:type="spellStart"/>
-      <w:r>
-        <w:rPr>
-          <w:rFonts w:ascii="Times New Roman" w:hAnsi="Times New Roman" w:cs="Times New Roman"/>
-          <w:sz w:val="20"/>
-          <w:szCs w:val="20"/>
-        </w:rPr>
-        <w:t>registracijom</w:t>
-      </w:r>
-      <w:proofErr w:type="spellEnd"/>
-      <w:r>
-        <w:rPr>
-          <w:rFonts w:ascii="Times New Roman" w:hAnsi="Times New Roman" w:cs="Times New Roman"/>
-          <w:sz w:val="20"/>
-          <w:szCs w:val="20"/>
-        </w:rPr>
-        <w:t xml:space="preserve"> </w:t>
-      </w:r>
-      <w:proofErr w:type="spellStart"/>
-      <w:r>
-        <w:rPr>
-          <w:rFonts w:ascii="Times New Roman" w:hAnsi="Times New Roman" w:cs="Times New Roman"/>
-          <w:sz w:val="20"/>
-          <w:szCs w:val="20"/>
-        </w:rPr>
-        <w:t>nakon</w:t>
-      </w:r>
-      <w:proofErr w:type="spellEnd"/>
-      <w:r>
-        <w:rPr>
-          <w:rFonts w:ascii="Times New Roman" w:hAnsi="Times New Roman" w:cs="Times New Roman"/>
-          <w:sz w:val="20"/>
-          <w:szCs w:val="20"/>
-        </w:rPr>
-        <w:t xml:space="preserve"> </w:t>
-      </w:r>
-      <w:proofErr w:type="spellStart"/>
-      <w:r>
-        <w:rPr>
-          <w:rFonts w:ascii="Times New Roman" w:hAnsi="Times New Roman" w:cs="Times New Roman"/>
-          <w:sz w:val="20"/>
-          <w:szCs w:val="20"/>
-        </w:rPr>
-        <w:t>odobrenja</w:t>
-      </w:r>
-      <w:proofErr w:type="spellEnd"/>
-      <w:r>
-        <w:rPr>
-          <w:rFonts w:ascii="Times New Roman" w:hAnsi="Times New Roman" w:cs="Times New Roman"/>
-          <w:sz w:val="20"/>
-          <w:szCs w:val="20"/>
-        </w:rPr>
-        <w:t xml:space="preserve"> </w:t>
-      </w:r>
-      <w:proofErr w:type="spellStart"/>
-      <w:r>
-        <w:rPr>
-          <w:rFonts w:ascii="Times New Roman" w:hAnsi="Times New Roman" w:cs="Times New Roman"/>
-          <w:sz w:val="20"/>
-          <w:szCs w:val="20"/>
-        </w:rPr>
-        <w:t>administratora</w:t>
-      </w:r>
-      <w:proofErr w:type="spellEnd"/>
-      <w:r>
-        <w:rPr>
-          <w:rFonts w:ascii="Times New Roman" w:hAnsi="Times New Roman" w:cs="Times New Roman"/>
-          <w:sz w:val="20"/>
-          <w:szCs w:val="20"/>
-        </w:rPr>
-        <w:t xml:space="preserve">. </w:t>
-      </w:r>
-    </w:p>
-    <w:p>
-      <w:pPr>
-        <w:pStyle w:val="Naslov2"/>
+        <w:t xml:space="preserve">Da bi rezervisali vožnje, kupovali karte i imali dostupne ostale funkcionalnosti sistema, gosti sajta moraju da se uloguju na svoj profil koji su dobili prethodnom registracijom nakon odobrenja administratora. </w:t>
+      </w:r>
+    </w:p>
+    <w:p>
+      <w:pPr>
+        <w:pStyle w:val="Heading2"/>
         <w:spacing w:after="57"/>
         <w:ind w:left="705" w:hanging="720"/>
       </w:pPr>
@@ -3489,29 +2429,21 @@
         <w:rPr>
           <w:u w:val="single" w:color="000000"/>
         </w:rPr>
-        <w:t xml:space="preserve">Tok </w:t>
-      </w:r>
-      <w:proofErr w:type="spellStart"/>
+        <w:t>Tok doga</w:t>
+      </w:r>
       <w:r>
         <w:rPr>
           <w:u w:val="single" w:color="000000"/>
         </w:rPr>
-        <w:t>doga</w:t>
+        <w:t>đ</w:t>
       </w:r>
       <w:r>
         <w:rPr>
           <w:u w:val="single" w:color="000000"/>
         </w:rPr>
-        <w:t>đ</w:t>
-      </w:r>
-      <w:r>
-        <w:rPr>
-          <w:u w:val="single" w:color="000000"/>
-        </w:rPr>
         <w:t>aja</w:t>
       </w:r>
       <w:bookmarkEnd w:id="5"/>
-      <w:proofErr w:type="spellEnd"/>
       <w:r>
         <w:t xml:space="preserve"> </w:t>
       </w:r>
@@ -3519,7 +2451,7 @@
     <w:p/>
     <w:p>
       <w:pPr>
-        <w:pStyle w:val="Naslov3"/>
+        <w:pStyle w:val="Heading3"/>
         <w:spacing w:after="56"/>
         <w:ind w:left="720" w:hanging="720"/>
       </w:pPr>
@@ -3528,136 +2460,48 @@
         <w:rPr>
           <w:i/>
         </w:rPr>
-        <w:t xml:space="preserve">Korisnik se </w:t>
-      </w:r>
-      <w:proofErr w:type="spellStart"/>
-      <w:r>
-        <w:rPr>
-          <w:i/>
-        </w:rPr>
-        <w:t>uspešno</w:t>
-      </w:r>
-      <w:proofErr w:type="spellEnd"/>
-      <w:r>
-        <w:rPr>
-          <w:i/>
-        </w:rPr>
-        <w:t xml:space="preserve"> </w:t>
-      </w:r>
-      <w:proofErr w:type="spellStart"/>
-      <w:r>
-        <w:rPr>
-          <w:i/>
-        </w:rPr>
-        <w:t>loguje</w:t>
-      </w:r>
-      <w:proofErr w:type="spellEnd"/>
-      <w:r>
-        <w:rPr>
-          <w:i/>
-        </w:rPr>
-        <w:t xml:space="preserve"> </w:t>
-      </w:r>
-      <w:proofErr w:type="spellStart"/>
-      <w:r>
-        <w:rPr>
-          <w:i/>
-        </w:rPr>
-        <w:t>na</w:t>
-      </w:r>
-      <w:proofErr w:type="spellEnd"/>
-      <w:r>
-        <w:rPr>
-          <w:i/>
-        </w:rPr>
-        <w:t xml:space="preserve"> </w:t>
-      </w:r>
-      <w:proofErr w:type="spellStart"/>
-      <w:r>
-        <w:rPr>
-          <w:i/>
-        </w:rPr>
-        <w:t>sistem</w:t>
+        <w:t>Korisnik se uspešno loguje na sistem</w:t>
       </w:r>
       <w:bookmarkEnd w:id="6"/>
-      <w:proofErr w:type="spellEnd"/>
-    </w:p>
-    <w:p>
-      <w:pPr>
-        <w:pStyle w:val="Naslov3"/>
+    </w:p>
+    <w:p>
+      <w:pPr>
+        <w:pStyle w:val="Heading3"/>
         <w:numPr>
           <w:ilvl w:val="0"/>
           <w:numId w:val="8"/>
         </w:numPr>
       </w:pPr>
       <w:bookmarkStart w:id="7" w:name="_Toc130321066"/>
-      <w:proofErr w:type="spellStart"/>
       <w:r>
         <w:rPr>
           <w:rFonts w:ascii="Times New Roman" w:hAnsi="Times New Roman" w:cs="Times New Roman"/>
           <w:szCs w:val="20"/>
           <w:u w:val="none"/>
         </w:rPr>
-        <w:t>Sistem</w:t>
-      </w:r>
-      <w:proofErr w:type="spellEnd"/>
-      <w:r>
-        <w:rPr>
-          <w:rFonts w:ascii="Times New Roman" w:hAnsi="Times New Roman" w:cs="Times New Roman"/>
-          <w:szCs w:val="20"/>
-          <w:u w:val="none"/>
-        </w:rPr>
-        <w:t xml:space="preserve"> </w:t>
-      </w:r>
-      <w:proofErr w:type="spellStart"/>
-      <w:r>
-        <w:rPr>
-          <w:rFonts w:ascii="Times New Roman" w:hAnsi="Times New Roman" w:cs="Times New Roman"/>
-          <w:szCs w:val="20"/>
-          <w:u w:val="none"/>
-        </w:rPr>
-        <w:t>prikazuje</w:t>
-      </w:r>
-      <w:proofErr w:type="spellEnd"/>
+        <w:t>Sistem prikazuje</w:t>
+      </w:r>
       <w:r>
         <w:rPr>
           <w:rFonts w:ascii="Times New Roman" w:eastAsia="Calibri" w:hAnsi="Times New Roman" w:cs="Times New Roman"/>
           <w:szCs w:val="20"/>
           <w:u w:val="none"/>
         </w:rPr>
-        <w:t xml:space="preserve"> </w:t>
-      </w:r>
-      <w:proofErr w:type="spellStart"/>
+        <w:t xml:space="preserve"> ekran za log in</w:t>
+      </w:r>
+      <w:bookmarkEnd w:id="7"/>
       <w:r>
         <w:rPr>
           <w:rFonts w:ascii="Times New Roman" w:eastAsia="Calibri" w:hAnsi="Times New Roman" w:cs="Times New Roman"/>
           <w:szCs w:val="20"/>
           <w:u w:val="none"/>
         </w:rPr>
-        <w:t>ekran</w:t>
-      </w:r>
-      <w:proofErr w:type="spellEnd"/>
-      <w:r>
-        <w:rPr>
-          <w:rFonts w:ascii="Times New Roman" w:eastAsia="Calibri" w:hAnsi="Times New Roman" w:cs="Times New Roman"/>
-          <w:szCs w:val="20"/>
-          <w:u w:val="none"/>
-        </w:rPr>
-        <w:t xml:space="preserve"> za log in</w:t>
-      </w:r>
-      <w:bookmarkEnd w:id="7"/>
-      <w:r>
-        <w:rPr>
-          <w:rFonts w:ascii="Times New Roman" w:eastAsia="Calibri" w:hAnsi="Times New Roman" w:cs="Times New Roman"/>
-          <w:szCs w:val="20"/>
-          <w:u w:val="none"/>
-        </w:rPr>
         <w:t>.</w:t>
       </w:r>
     </w:p>
     <w:p>
       <w:pPr>
-        <w:pStyle w:val="Naslov3"/>
+        <w:pStyle w:val="Heading3"/>
         <w:numPr>
           <w:ilvl w:val="0"/>
           <w:numId w:val="8"/>
@@ -3670,85 +2514,37 @@
           <w:szCs w:val="20"/>
           <w:u w:val="none"/>
         </w:rPr>
-        <w:t xml:space="preserve">Korisnik </w:t>
-      </w:r>
-      <w:proofErr w:type="spellStart"/>
+        <w:t xml:space="preserve">Korisnik unosi </w:t>
+      </w:r>
       <w:r>
         <w:rPr>
           <w:rFonts w:ascii="Times New Roman" w:eastAsia="Calibri" w:hAnsi="Times New Roman" w:cs="Times New Roman"/>
           <w:szCs w:val="20"/>
           <w:u w:val="none"/>
         </w:rPr>
-        <w:t>unosi</w:t>
-      </w:r>
-      <w:proofErr w:type="spellEnd"/>
+        <w:t>postojeće</w:t>
+      </w:r>
       <w:r>
         <w:rPr>
           <w:rFonts w:ascii="Times New Roman" w:eastAsia="Calibri" w:hAnsi="Times New Roman" w:cs="Times New Roman"/>
           <w:szCs w:val="20"/>
           <w:u w:val="none"/>
         </w:rPr>
-        <w:t xml:space="preserve"> </w:t>
-      </w:r>
-      <w:proofErr w:type="spellStart"/>
+        <w:t xml:space="preserve"> korisničko ime</w:t>
+      </w:r>
+      <w:bookmarkEnd w:id="8"/>
       <w:r>
         <w:rPr>
           <w:rFonts w:ascii="Times New Roman" w:eastAsia="Calibri" w:hAnsi="Times New Roman" w:cs="Times New Roman"/>
           <w:szCs w:val="20"/>
           <w:u w:val="none"/>
         </w:rPr>
-        <w:t>postojeće</w:t>
-      </w:r>
-      <w:proofErr w:type="spellEnd"/>
-      <w:r>
-        <w:rPr>
-          <w:rFonts w:ascii="Times New Roman" w:eastAsia="Calibri" w:hAnsi="Times New Roman" w:cs="Times New Roman"/>
-          <w:szCs w:val="20"/>
-          <w:u w:val="none"/>
-        </w:rPr>
-        <w:t xml:space="preserve"> </w:t>
-      </w:r>
-      <w:proofErr w:type="spellStart"/>
-      <w:r>
-        <w:rPr>
-          <w:rFonts w:ascii="Times New Roman" w:eastAsia="Calibri" w:hAnsi="Times New Roman" w:cs="Times New Roman"/>
-          <w:szCs w:val="20"/>
-          <w:u w:val="none"/>
-        </w:rPr>
-        <w:t>korisničko</w:t>
-      </w:r>
-      <w:proofErr w:type="spellEnd"/>
-      <w:r>
-        <w:rPr>
-          <w:rFonts w:ascii="Times New Roman" w:eastAsia="Calibri" w:hAnsi="Times New Roman" w:cs="Times New Roman"/>
-          <w:szCs w:val="20"/>
-          <w:u w:val="none"/>
-        </w:rPr>
-        <w:t xml:space="preserve"> </w:t>
-      </w:r>
-      <w:proofErr w:type="spellStart"/>
-      <w:r>
-        <w:rPr>
-          <w:rFonts w:ascii="Times New Roman" w:eastAsia="Calibri" w:hAnsi="Times New Roman" w:cs="Times New Roman"/>
-          <w:szCs w:val="20"/>
-          <w:u w:val="none"/>
-        </w:rPr>
-        <w:t>ime</w:t>
-      </w:r>
-      <w:bookmarkEnd w:id="8"/>
-      <w:proofErr w:type="spellEnd"/>
-      <w:r>
-        <w:rPr>
-          <w:rFonts w:ascii="Times New Roman" w:eastAsia="Calibri" w:hAnsi="Times New Roman" w:cs="Times New Roman"/>
-          <w:szCs w:val="20"/>
-          <w:u w:val="none"/>
-        </w:rPr>
         <w:t>.</w:t>
       </w:r>
     </w:p>
     <w:p>
       <w:pPr>
-        <w:pStyle w:val="Naslov3"/>
+        <w:pStyle w:val="Heading3"/>
         <w:numPr>
           <w:ilvl w:val="0"/>
           <w:numId w:val="8"/>
@@ -3761,67 +2557,21 @@
           <w:szCs w:val="20"/>
           <w:u w:val="none"/>
         </w:rPr>
-        <w:t xml:space="preserve">Korisnik </w:t>
-      </w:r>
-      <w:proofErr w:type="spellStart"/>
+        <w:t>Korisnik unosi ispravnu lozinku</w:t>
+      </w:r>
+      <w:bookmarkEnd w:id="9"/>
       <w:r>
         <w:rPr>
           <w:rFonts w:ascii="Times New Roman" w:eastAsia="Calibri" w:hAnsi="Times New Roman" w:cs="Times New Roman"/>
           <w:szCs w:val="20"/>
           <w:u w:val="none"/>
         </w:rPr>
-        <w:t>unosi</w:t>
-      </w:r>
-      <w:proofErr w:type="spellEnd"/>
-      <w:r>
-        <w:rPr>
-          <w:rFonts w:ascii="Times New Roman" w:eastAsia="Calibri" w:hAnsi="Times New Roman" w:cs="Times New Roman"/>
-          <w:szCs w:val="20"/>
-          <w:u w:val="none"/>
-        </w:rPr>
-        <w:t xml:space="preserve"> </w:t>
-      </w:r>
-      <w:proofErr w:type="spellStart"/>
-      <w:r>
-        <w:rPr>
-          <w:rFonts w:ascii="Times New Roman" w:eastAsia="Calibri" w:hAnsi="Times New Roman" w:cs="Times New Roman"/>
-          <w:szCs w:val="20"/>
-          <w:u w:val="none"/>
-        </w:rPr>
-        <w:t>ispravnu</w:t>
-      </w:r>
-      <w:proofErr w:type="spellEnd"/>
-      <w:r>
-        <w:rPr>
-          <w:rFonts w:ascii="Times New Roman" w:eastAsia="Calibri" w:hAnsi="Times New Roman" w:cs="Times New Roman"/>
-          <w:szCs w:val="20"/>
-          <w:u w:val="none"/>
-        </w:rPr>
-        <w:t xml:space="preserve"> </w:t>
-      </w:r>
-      <w:proofErr w:type="spellStart"/>
-      <w:r>
-        <w:rPr>
-          <w:rFonts w:ascii="Times New Roman" w:eastAsia="Calibri" w:hAnsi="Times New Roman" w:cs="Times New Roman"/>
-          <w:szCs w:val="20"/>
-          <w:u w:val="none"/>
-        </w:rPr>
-        <w:t>lozinku</w:t>
-      </w:r>
-      <w:bookmarkEnd w:id="9"/>
-      <w:proofErr w:type="spellEnd"/>
-      <w:r>
-        <w:rPr>
-          <w:rFonts w:ascii="Times New Roman" w:eastAsia="Calibri" w:hAnsi="Times New Roman" w:cs="Times New Roman"/>
-          <w:szCs w:val="20"/>
-          <w:u w:val="none"/>
-        </w:rPr>
         <w:t>.</w:t>
       </w:r>
     </w:p>
     <w:p>
       <w:pPr>
-        <w:pStyle w:val="Naslov3"/>
+        <w:pStyle w:val="Heading3"/>
         <w:numPr>
           <w:ilvl w:val="0"/>
           <w:numId w:val="8"/>
@@ -3834,192 +2584,36 @@
           <w:szCs w:val="20"/>
           <w:u w:val="none"/>
         </w:rPr>
-        <w:t xml:space="preserve">Korisnik </w:t>
-      </w:r>
-      <w:proofErr w:type="spellStart"/>
+        <w:t>Korisnik pritiska dugme potvrde</w:t>
+      </w:r>
+      <w:bookmarkEnd w:id="10"/>
       <w:r>
         <w:rPr>
           <w:rFonts w:ascii="Times New Roman" w:eastAsia="Calibri" w:hAnsi="Times New Roman" w:cs="Times New Roman"/>
           <w:szCs w:val="20"/>
           <w:u w:val="none"/>
         </w:rPr>
-        <w:t>pritiska</w:t>
-      </w:r>
-      <w:proofErr w:type="spellEnd"/>
-      <w:r>
-        <w:rPr>
-          <w:rFonts w:ascii="Times New Roman" w:eastAsia="Calibri" w:hAnsi="Times New Roman" w:cs="Times New Roman"/>
-          <w:szCs w:val="20"/>
-          <w:u w:val="none"/>
-        </w:rPr>
-        <w:t xml:space="preserve"> </w:t>
-      </w:r>
-      <w:proofErr w:type="spellStart"/>
-      <w:r>
-        <w:rPr>
-          <w:rFonts w:ascii="Times New Roman" w:eastAsia="Calibri" w:hAnsi="Times New Roman" w:cs="Times New Roman"/>
-          <w:szCs w:val="20"/>
-          <w:u w:val="none"/>
-        </w:rPr>
-        <w:t>dugme</w:t>
-      </w:r>
-      <w:proofErr w:type="spellEnd"/>
-      <w:r>
-        <w:rPr>
-          <w:rFonts w:ascii="Times New Roman" w:eastAsia="Calibri" w:hAnsi="Times New Roman" w:cs="Times New Roman"/>
-          <w:szCs w:val="20"/>
-          <w:u w:val="none"/>
-        </w:rPr>
-        <w:t xml:space="preserve"> </w:t>
-      </w:r>
-      <w:proofErr w:type="spellStart"/>
-      <w:r>
-        <w:rPr>
-          <w:rFonts w:ascii="Times New Roman" w:eastAsia="Calibri" w:hAnsi="Times New Roman" w:cs="Times New Roman"/>
-          <w:szCs w:val="20"/>
-          <w:u w:val="none"/>
-        </w:rPr>
-        <w:t>potvrde</w:t>
-      </w:r>
-      <w:bookmarkEnd w:id="10"/>
-      <w:proofErr w:type="spellEnd"/>
-      <w:r>
-        <w:rPr>
-          <w:rFonts w:ascii="Times New Roman" w:eastAsia="Calibri" w:hAnsi="Times New Roman" w:cs="Times New Roman"/>
-          <w:szCs w:val="20"/>
-          <w:u w:val="none"/>
-        </w:rPr>
         <w:t>.</w:t>
       </w:r>
     </w:p>
     <w:p>
       <w:pPr>
-        <w:pStyle w:val="Naslov3"/>
+        <w:pStyle w:val="Heading3"/>
         <w:numPr>
           <w:ilvl w:val="0"/>
           <w:numId w:val="8"/>
         </w:numPr>
       </w:pPr>
       <w:bookmarkStart w:id="11" w:name="_Toc130321070"/>
-      <w:proofErr w:type="spellStart"/>
       <w:r>
         <w:rPr>
           <w:rFonts w:ascii="Times New Roman" w:eastAsia="Calibri" w:hAnsi="Times New Roman" w:cs="Times New Roman"/>
           <w:szCs w:val="20"/>
           <w:u w:val="none"/>
         </w:rPr>
-        <w:t>Sistem</w:t>
-      </w:r>
-      <w:proofErr w:type="spellEnd"/>
-      <w:r>
-        <w:rPr>
-          <w:rFonts w:ascii="Times New Roman" w:eastAsia="Calibri" w:hAnsi="Times New Roman" w:cs="Times New Roman"/>
-          <w:szCs w:val="20"/>
-          <w:u w:val="none"/>
-        </w:rPr>
-        <w:t xml:space="preserve"> </w:t>
-      </w:r>
-      <w:proofErr w:type="spellStart"/>
-      <w:r>
-        <w:rPr>
-          <w:rFonts w:ascii="Times New Roman" w:eastAsia="Calibri" w:hAnsi="Times New Roman" w:cs="Times New Roman"/>
-          <w:szCs w:val="20"/>
-          <w:u w:val="none"/>
-        </w:rPr>
-        <w:t>proverava</w:t>
-      </w:r>
-      <w:proofErr w:type="spellEnd"/>
-      <w:r>
-        <w:rPr>
-          <w:rFonts w:ascii="Times New Roman" w:eastAsia="Calibri" w:hAnsi="Times New Roman" w:cs="Times New Roman"/>
-          <w:szCs w:val="20"/>
-          <w:u w:val="none"/>
-        </w:rPr>
-        <w:t xml:space="preserve"> </w:t>
-      </w:r>
-      <w:proofErr w:type="spellStart"/>
-      <w:r>
-        <w:rPr>
-          <w:rFonts w:ascii="Times New Roman" w:eastAsia="Calibri" w:hAnsi="Times New Roman" w:cs="Times New Roman"/>
-          <w:szCs w:val="20"/>
-          <w:u w:val="none"/>
-        </w:rPr>
-        <w:t>podatke</w:t>
-      </w:r>
-      <w:proofErr w:type="spellEnd"/>
-      <w:r>
-        <w:rPr>
-          <w:rFonts w:ascii="Times New Roman" w:eastAsia="Calibri" w:hAnsi="Times New Roman" w:cs="Times New Roman"/>
-          <w:szCs w:val="20"/>
-          <w:u w:val="none"/>
-        </w:rPr>
-        <w:t xml:space="preserve"> </w:t>
-      </w:r>
-      <w:proofErr w:type="spellStart"/>
-      <w:r>
-        <w:rPr>
-          <w:rFonts w:ascii="Times New Roman" w:eastAsia="Calibri" w:hAnsi="Times New Roman" w:cs="Times New Roman"/>
-          <w:szCs w:val="20"/>
-          <w:u w:val="none"/>
-        </w:rPr>
-        <w:t>i</w:t>
-      </w:r>
-      <w:proofErr w:type="spellEnd"/>
-      <w:r>
-        <w:rPr>
-          <w:rFonts w:ascii="Times New Roman" w:eastAsia="Calibri" w:hAnsi="Times New Roman" w:cs="Times New Roman"/>
-          <w:szCs w:val="20"/>
-          <w:u w:val="none"/>
-        </w:rPr>
-        <w:t xml:space="preserve"> </w:t>
-      </w:r>
-      <w:proofErr w:type="spellStart"/>
-      <w:r>
-        <w:rPr>
-          <w:rFonts w:ascii="Times New Roman" w:eastAsia="Calibri" w:hAnsi="Times New Roman" w:cs="Times New Roman"/>
-          <w:szCs w:val="20"/>
-          <w:u w:val="none"/>
-        </w:rPr>
-        <w:t>prikazuje</w:t>
-      </w:r>
-      <w:proofErr w:type="spellEnd"/>
-      <w:r>
-        <w:rPr>
-          <w:rFonts w:ascii="Times New Roman" w:eastAsia="Calibri" w:hAnsi="Times New Roman" w:cs="Times New Roman"/>
-          <w:szCs w:val="20"/>
-          <w:u w:val="none"/>
-        </w:rPr>
-        <w:t xml:space="preserve"> </w:t>
-      </w:r>
-      <w:proofErr w:type="spellStart"/>
-      <w:r>
-        <w:rPr>
-          <w:rFonts w:ascii="Times New Roman" w:eastAsia="Calibri" w:hAnsi="Times New Roman" w:cs="Times New Roman"/>
-          <w:szCs w:val="20"/>
-          <w:u w:val="none"/>
-        </w:rPr>
-        <w:t>ulogovanu</w:t>
-      </w:r>
-      <w:proofErr w:type="spellEnd"/>
-      <w:r>
-        <w:rPr>
-          <w:rFonts w:ascii="Times New Roman" w:eastAsia="Calibri" w:hAnsi="Times New Roman" w:cs="Times New Roman"/>
-          <w:szCs w:val="20"/>
-          <w:u w:val="none"/>
-        </w:rPr>
-        <w:t xml:space="preserve"> </w:t>
-      </w:r>
-      <w:proofErr w:type="spellStart"/>
-      <w:r>
-        <w:rPr>
-          <w:rFonts w:ascii="Times New Roman" w:eastAsia="Calibri" w:hAnsi="Times New Roman" w:cs="Times New Roman"/>
-          <w:szCs w:val="20"/>
-          <w:u w:val="none"/>
-        </w:rPr>
-        <w:t>stranicu</w:t>
+        <w:t>Sistem proverava podatke i prikazuje ulogovanu stranicu</w:t>
       </w:r>
       <w:bookmarkEnd w:id="11"/>
-      <w:proofErr w:type="spellEnd"/>
       <w:r>
         <w:rPr>
           <w:rFonts w:ascii="Times New Roman" w:eastAsia="Times New Roman" w:hAnsi="Times New Roman" w:cs="Times New Roman"/>
@@ -4030,7 +2624,7 @@
     </w:p>
     <w:p>
       <w:pPr>
-        <w:pStyle w:val="Naslov3"/>
+        <w:pStyle w:val="Heading3"/>
         <w:ind w:left="705" w:hanging="720"/>
         <w:rPr>
           <w:i/>
@@ -4041,49 +2635,13 @@
         <w:rPr>
           <w:i/>
         </w:rPr>
-        <w:t xml:space="preserve">Korisnik </w:t>
-      </w:r>
-      <w:proofErr w:type="spellStart"/>
-      <w:r>
-        <w:rPr>
-          <w:i/>
-        </w:rPr>
-        <w:t>unosi</w:t>
-      </w:r>
-      <w:proofErr w:type="spellEnd"/>
-      <w:r>
-        <w:rPr>
-          <w:i/>
-        </w:rPr>
-        <w:t xml:space="preserve"> </w:t>
-      </w:r>
-      <w:proofErr w:type="spellStart"/>
-      <w:r>
-        <w:rPr>
-          <w:i/>
-        </w:rPr>
-        <w:t>neispravnu</w:t>
-      </w:r>
-      <w:proofErr w:type="spellEnd"/>
-      <w:r>
-        <w:rPr>
-          <w:i/>
-        </w:rPr>
-        <w:t xml:space="preserve"> </w:t>
-      </w:r>
-      <w:proofErr w:type="spellStart"/>
-      <w:r>
-        <w:rPr>
-          <w:i/>
-        </w:rPr>
-        <w:t>lozinku</w:t>
+        <w:t>Korisnik unosi neispravnu lozinku</w:t>
       </w:r>
       <w:bookmarkEnd w:id="12"/>
-      <w:proofErr w:type="spellEnd"/>
-    </w:p>
-    <w:p>
-      <w:pPr>
-        <w:pStyle w:val="Pasussalistom"/>
+    </w:p>
+    <w:p>
+      <w:pPr>
+        <w:pStyle w:val="ListParagraph"/>
         <w:numPr>
           <w:ilvl w:val="0"/>
           <w:numId w:val="10"/>
@@ -4095,72 +2653,26 @@
         </w:rPr>
       </w:pPr>
       <w:bookmarkStart w:id="13" w:name="_Toc6252"/>
-      <w:proofErr w:type="spellStart"/>
       <w:r>
         <w:rPr>
           <w:rFonts w:ascii="Times New Roman" w:hAnsi="Times New Roman" w:cs="Times New Roman"/>
           <w:sz w:val="20"/>
           <w:szCs w:val="20"/>
         </w:rPr>
-        <w:t>Sistem</w:t>
-      </w:r>
-      <w:proofErr w:type="spellEnd"/>
+        <w:t>Sistem prikazuje ekran za log in</w:t>
+      </w:r>
       <w:r>
         <w:rPr>
           <w:rFonts w:ascii="Times New Roman" w:hAnsi="Times New Roman" w:cs="Times New Roman"/>
           <w:sz w:val="20"/>
           <w:szCs w:val="20"/>
         </w:rPr>
-        <w:t xml:space="preserve"> </w:t>
-      </w:r>
-      <w:proofErr w:type="spellStart"/>
-      <w:r>
-        <w:rPr>
-          <w:rFonts w:ascii="Times New Roman" w:hAnsi="Times New Roman" w:cs="Times New Roman"/>
-          <w:sz w:val="20"/>
-          <w:szCs w:val="20"/>
-        </w:rPr>
-        <w:t>prikazuje</w:t>
-      </w:r>
-      <w:proofErr w:type="spellEnd"/>
-      <w:r>
-        <w:rPr>
-          <w:rFonts w:ascii="Times New Roman" w:hAnsi="Times New Roman" w:cs="Times New Roman"/>
-          <w:sz w:val="20"/>
-          <w:szCs w:val="20"/>
-        </w:rPr>
-        <w:t xml:space="preserve"> </w:t>
-      </w:r>
-      <w:proofErr w:type="spellStart"/>
-      <w:r>
-        <w:rPr>
-          <w:rFonts w:ascii="Times New Roman" w:hAnsi="Times New Roman" w:cs="Times New Roman"/>
-          <w:sz w:val="20"/>
-          <w:szCs w:val="20"/>
-        </w:rPr>
-        <w:t>ekran</w:t>
-      </w:r>
-      <w:proofErr w:type="spellEnd"/>
-      <w:r>
-        <w:rPr>
-          <w:rFonts w:ascii="Times New Roman" w:hAnsi="Times New Roman" w:cs="Times New Roman"/>
-          <w:sz w:val="20"/>
-          <w:szCs w:val="20"/>
-        </w:rPr>
-        <w:t xml:space="preserve"> za log in</w:t>
-      </w:r>
-      <w:r>
-        <w:rPr>
-          <w:rFonts w:ascii="Times New Roman" w:hAnsi="Times New Roman" w:cs="Times New Roman"/>
-          <w:sz w:val="20"/>
-          <w:szCs w:val="20"/>
-        </w:rPr>
         <w:t>.</w:t>
       </w:r>
     </w:p>
     <w:p>
       <w:pPr>
-        <w:pStyle w:val="Pasussalistom"/>
+        <w:pStyle w:val="ListParagraph"/>
         <w:numPr>
           <w:ilvl w:val="0"/>
           <w:numId w:val="10"/>
@@ -4177,84 +2689,20 @@
           <w:sz w:val="20"/>
           <w:szCs w:val="20"/>
         </w:rPr>
-        <w:t xml:space="preserve">Korisnik </w:t>
-      </w:r>
-      <w:proofErr w:type="spellStart"/>
+        <w:t>Korisnik unosi ispravno korisničko ime</w:t>
+      </w:r>
       <w:r>
         <w:rPr>
           <w:rFonts w:ascii="Times New Roman" w:hAnsi="Times New Roman" w:cs="Times New Roman"/>
           <w:sz w:val="20"/>
           <w:szCs w:val="20"/>
         </w:rPr>
-        <w:t>unosi</w:t>
-      </w:r>
-      <w:proofErr w:type="spellEnd"/>
-      <w:r>
-        <w:rPr>
-          <w:rFonts w:ascii="Times New Roman" w:hAnsi="Times New Roman" w:cs="Times New Roman"/>
-          <w:sz w:val="20"/>
-          <w:szCs w:val="20"/>
-        </w:rPr>
-        <w:t xml:space="preserve"> </w:t>
-      </w:r>
-      <w:proofErr w:type="spellStart"/>
-      <w:r>
-        <w:rPr>
-          <w:rFonts w:ascii="Times New Roman" w:hAnsi="Times New Roman" w:cs="Times New Roman"/>
-          <w:sz w:val="20"/>
-          <w:szCs w:val="20"/>
-        </w:rPr>
-        <w:t>ispravno</w:t>
-      </w:r>
-      <w:proofErr w:type="spellEnd"/>
-      <w:r>
-        <w:rPr>
-          <w:rFonts w:ascii="Times New Roman" w:hAnsi="Times New Roman" w:cs="Times New Roman"/>
-          <w:sz w:val="20"/>
-          <w:szCs w:val="20"/>
-        </w:rPr>
-        <w:t xml:space="preserve"> </w:t>
-      </w:r>
-      <w:proofErr w:type="spellStart"/>
-      <w:r>
-        <w:rPr>
-          <w:rFonts w:ascii="Times New Roman" w:hAnsi="Times New Roman" w:cs="Times New Roman"/>
-          <w:sz w:val="20"/>
-          <w:szCs w:val="20"/>
-        </w:rPr>
-        <w:t>korisničko</w:t>
-      </w:r>
-      <w:proofErr w:type="spellEnd"/>
-      <w:r>
-        <w:rPr>
-          <w:rFonts w:ascii="Times New Roman" w:hAnsi="Times New Roman" w:cs="Times New Roman"/>
-          <w:sz w:val="20"/>
-          <w:szCs w:val="20"/>
-        </w:rPr>
-        <w:t xml:space="preserve"> </w:t>
-      </w:r>
-      <w:proofErr w:type="spellStart"/>
-      <w:r>
-        <w:rPr>
-          <w:rFonts w:ascii="Times New Roman" w:hAnsi="Times New Roman" w:cs="Times New Roman"/>
-          <w:sz w:val="20"/>
-          <w:szCs w:val="20"/>
-        </w:rPr>
-        <w:t>ime</w:t>
-      </w:r>
-      <w:proofErr w:type="spellEnd"/>
-      <w:r>
-        <w:rPr>
-          <w:rFonts w:ascii="Times New Roman" w:hAnsi="Times New Roman" w:cs="Times New Roman"/>
-          <w:sz w:val="20"/>
-          <w:szCs w:val="20"/>
-        </w:rPr>
         <w:t>.</w:t>
       </w:r>
     </w:p>
     <w:p>
       <w:pPr>
-        <w:pStyle w:val="Pasussalistom"/>
+        <w:pStyle w:val="ListParagraph"/>
         <w:numPr>
           <w:ilvl w:val="0"/>
           <w:numId w:val="10"/>
@@ -4271,66 +2719,20 @@
           <w:sz w:val="20"/>
           <w:szCs w:val="20"/>
         </w:rPr>
-        <w:t xml:space="preserve">Korisnik </w:t>
-      </w:r>
-      <w:proofErr w:type="spellStart"/>
+        <w:t>Korisnik unosi neispravnu lozinku</w:t>
+      </w:r>
       <w:r>
         <w:rPr>
           <w:rFonts w:ascii="Times New Roman" w:hAnsi="Times New Roman" w:cs="Times New Roman"/>
           <w:sz w:val="20"/>
           <w:szCs w:val="20"/>
         </w:rPr>
-        <w:t>unosi</w:t>
-      </w:r>
-      <w:proofErr w:type="spellEnd"/>
-      <w:r>
-        <w:rPr>
-          <w:rFonts w:ascii="Times New Roman" w:hAnsi="Times New Roman" w:cs="Times New Roman"/>
-          <w:sz w:val="20"/>
-          <w:szCs w:val="20"/>
-        </w:rPr>
-        <w:t xml:space="preserve"> </w:t>
-      </w:r>
-      <w:proofErr w:type="spellStart"/>
-      <w:r>
-        <w:rPr>
-          <w:rFonts w:ascii="Times New Roman" w:hAnsi="Times New Roman" w:cs="Times New Roman"/>
-          <w:sz w:val="20"/>
-          <w:szCs w:val="20"/>
-        </w:rPr>
-        <w:t>neispravnu</w:t>
-      </w:r>
-      <w:proofErr w:type="spellEnd"/>
-      <w:r>
-        <w:rPr>
-          <w:rFonts w:ascii="Times New Roman" w:hAnsi="Times New Roman" w:cs="Times New Roman"/>
-          <w:sz w:val="20"/>
-          <w:szCs w:val="20"/>
-        </w:rPr>
-        <w:t xml:space="preserve"> </w:t>
-      </w:r>
-      <w:proofErr w:type="spellStart"/>
-      <w:r>
-        <w:rPr>
-          <w:rFonts w:ascii="Times New Roman" w:hAnsi="Times New Roman" w:cs="Times New Roman"/>
-          <w:sz w:val="20"/>
-          <w:szCs w:val="20"/>
-        </w:rPr>
-        <w:t>lozinku</w:t>
-      </w:r>
-      <w:proofErr w:type="spellEnd"/>
-      <w:r>
-        <w:rPr>
-          <w:rFonts w:ascii="Times New Roman" w:hAnsi="Times New Roman" w:cs="Times New Roman"/>
-          <w:sz w:val="20"/>
-          <w:szCs w:val="20"/>
-        </w:rPr>
         <w:t>.</w:t>
       </w:r>
     </w:p>
     <w:p>
       <w:pPr>
-        <w:pStyle w:val="Pasussalistom"/>
+        <w:pStyle w:val="ListParagraph"/>
         <w:numPr>
           <w:ilvl w:val="0"/>
           <w:numId w:val="10"/>
@@ -4347,66 +2749,20 @@
           <w:sz w:val="20"/>
           <w:szCs w:val="20"/>
         </w:rPr>
-        <w:t xml:space="preserve">Korisnik </w:t>
-      </w:r>
-      <w:proofErr w:type="spellStart"/>
+        <w:t>Korisnik pritiska dugme potvrde</w:t>
+      </w:r>
       <w:r>
         <w:rPr>
           <w:rFonts w:ascii="Times New Roman" w:hAnsi="Times New Roman" w:cs="Times New Roman"/>
           <w:sz w:val="20"/>
           <w:szCs w:val="20"/>
         </w:rPr>
-        <w:t>pritiska</w:t>
-      </w:r>
-      <w:proofErr w:type="spellEnd"/>
-      <w:r>
-        <w:rPr>
-          <w:rFonts w:ascii="Times New Roman" w:hAnsi="Times New Roman" w:cs="Times New Roman"/>
-          <w:sz w:val="20"/>
-          <w:szCs w:val="20"/>
-        </w:rPr>
-        <w:t xml:space="preserve"> </w:t>
-      </w:r>
-      <w:proofErr w:type="spellStart"/>
-      <w:r>
-        <w:rPr>
-          <w:rFonts w:ascii="Times New Roman" w:hAnsi="Times New Roman" w:cs="Times New Roman"/>
-          <w:sz w:val="20"/>
-          <w:szCs w:val="20"/>
-        </w:rPr>
-        <w:t>dugme</w:t>
-      </w:r>
-      <w:proofErr w:type="spellEnd"/>
-      <w:r>
-        <w:rPr>
-          <w:rFonts w:ascii="Times New Roman" w:hAnsi="Times New Roman" w:cs="Times New Roman"/>
-          <w:sz w:val="20"/>
-          <w:szCs w:val="20"/>
-        </w:rPr>
-        <w:t xml:space="preserve"> </w:t>
-      </w:r>
-      <w:proofErr w:type="spellStart"/>
-      <w:r>
-        <w:rPr>
-          <w:rFonts w:ascii="Times New Roman" w:hAnsi="Times New Roman" w:cs="Times New Roman"/>
-          <w:sz w:val="20"/>
-          <w:szCs w:val="20"/>
-        </w:rPr>
-        <w:t>potvrde</w:t>
-      </w:r>
-      <w:proofErr w:type="spellEnd"/>
-      <w:r>
-        <w:rPr>
-          <w:rFonts w:ascii="Times New Roman" w:hAnsi="Times New Roman" w:cs="Times New Roman"/>
-          <w:sz w:val="20"/>
-          <w:szCs w:val="20"/>
-        </w:rPr>
         <w:t>.</w:t>
       </w:r>
     </w:p>
     <w:p>
       <w:pPr>
-        <w:pStyle w:val="Pasussalistom"/>
+        <w:pStyle w:val="ListParagraph"/>
         <w:numPr>
           <w:ilvl w:val="0"/>
           <w:numId w:val="10"/>
@@ -4417,170 +2773,42 @@
           <w:szCs w:val="20"/>
         </w:rPr>
       </w:pPr>
-      <w:proofErr w:type="spellStart"/>
       <w:r>
         <w:rPr>
           <w:rFonts w:ascii="Times New Roman" w:hAnsi="Times New Roman" w:cs="Times New Roman"/>
           <w:sz w:val="20"/>
           <w:szCs w:val="20"/>
         </w:rPr>
-        <w:t>Sistem</w:t>
-      </w:r>
-      <w:proofErr w:type="spellEnd"/>
+        <w:t xml:space="preserve">Sistem proverava podatke i ispisuje poruku </w:t>
+      </w:r>
       <w:r>
         <w:rPr>
           <w:rFonts w:ascii="Times New Roman" w:hAnsi="Times New Roman" w:cs="Times New Roman"/>
           <w:sz w:val="20"/>
           <w:szCs w:val="20"/>
         </w:rPr>
-        <w:t xml:space="preserve"> </w:t>
-      </w:r>
-      <w:proofErr w:type="spellStart"/>
+        <w:t>„</w:t>
+      </w:r>
       <w:r>
         <w:rPr>
           <w:rFonts w:ascii="Times New Roman" w:hAnsi="Times New Roman" w:cs="Times New Roman"/>
           <w:sz w:val="20"/>
           <w:szCs w:val="20"/>
         </w:rPr>
-        <w:t>proverava</w:t>
-      </w:r>
-      <w:proofErr w:type="spellEnd"/>
+        <w:t>Neispravna lozinka”</w:t>
+      </w:r>
       <w:r>
         <w:rPr>
           <w:rFonts w:ascii="Times New Roman" w:hAnsi="Times New Roman" w:cs="Times New Roman"/>
           <w:sz w:val="20"/>
           <w:szCs w:val="20"/>
         </w:rPr>
-        <w:t xml:space="preserve"> </w:t>
-      </w:r>
-      <w:proofErr w:type="spellStart"/>
-      <w:r>
-        <w:rPr>
-          <w:rFonts w:ascii="Times New Roman" w:hAnsi="Times New Roman" w:cs="Times New Roman"/>
-          <w:sz w:val="20"/>
-          <w:szCs w:val="20"/>
-        </w:rPr>
-        <w:t>podatke</w:t>
-      </w:r>
-      <w:proofErr w:type="spellEnd"/>
-      <w:r>
-        <w:rPr>
-          <w:rFonts w:ascii="Times New Roman" w:hAnsi="Times New Roman" w:cs="Times New Roman"/>
-          <w:sz w:val="20"/>
-          <w:szCs w:val="20"/>
-        </w:rPr>
-        <w:t xml:space="preserve"> </w:t>
-      </w:r>
-      <w:proofErr w:type="spellStart"/>
-      <w:r>
-        <w:rPr>
-          <w:rFonts w:ascii="Times New Roman" w:hAnsi="Times New Roman" w:cs="Times New Roman"/>
-          <w:sz w:val="20"/>
-          <w:szCs w:val="20"/>
-        </w:rPr>
-        <w:t>i</w:t>
-      </w:r>
-      <w:proofErr w:type="spellEnd"/>
-      <w:r>
-        <w:rPr>
-          <w:rFonts w:ascii="Times New Roman" w:hAnsi="Times New Roman" w:cs="Times New Roman"/>
-          <w:sz w:val="20"/>
-          <w:szCs w:val="20"/>
-        </w:rPr>
-        <w:t xml:space="preserve"> </w:t>
-      </w:r>
-      <w:proofErr w:type="spellStart"/>
-      <w:r>
-        <w:rPr>
-          <w:rFonts w:ascii="Times New Roman" w:hAnsi="Times New Roman" w:cs="Times New Roman"/>
-          <w:sz w:val="20"/>
-          <w:szCs w:val="20"/>
-        </w:rPr>
-        <w:t>ispisuje</w:t>
-      </w:r>
-      <w:proofErr w:type="spellEnd"/>
-      <w:r>
-        <w:rPr>
-          <w:rFonts w:ascii="Times New Roman" w:hAnsi="Times New Roman" w:cs="Times New Roman"/>
-          <w:sz w:val="20"/>
-          <w:szCs w:val="20"/>
-        </w:rPr>
-        <w:t xml:space="preserve"> </w:t>
-      </w:r>
-      <w:proofErr w:type="spellStart"/>
-      <w:r>
-        <w:rPr>
-          <w:rFonts w:ascii="Times New Roman" w:hAnsi="Times New Roman" w:cs="Times New Roman"/>
-          <w:sz w:val="20"/>
-          <w:szCs w:val="20"/>
-        </w:rPr>
-        <w:t>poruku</w:t>
-      </w:r>
-      <w:proofErr w:type="spellEnd"/>
-      <w:r>
-        <w:rPr>
-          <w:rFonts w:ascii="Times New Roman" w:hAnsi="Times New Roman" w:cs="Times New Roman"/>
-          <w:sz w:val="20"/>
-          <w:szCs w:val="20"/>
-        </w:rPr>
-        <w:t xml:space="preserve"> </w:t>
-      </w:r>
-      <w:r>
-        <w:rPr>
-          <w:rFonts w:ascii="Times New Roman" w:hAnsi="Times New Roman" w:cs="Times New Roman"/>
-          <w:sz w:val="20"/>
-          <w:szCs w:val="20"/>
-        </w:rPr>
-        <w:t>„</w:t>
-      </w:r>
-      <w:proofErr w:type="spellStart"/>
-      <w:r>
-        <w:rPr>
-          <w:rFonts w:ascii="Times New Roman" w:hAnsi="Times New Roman" w:cs="Times New Roman"/>
-          <w:sz w:val="20"/>
-          <w:szCs w:val="20"/>
-        </w:rPr>
-        <w:t>Neispravna</w:t>
-      </w:r>
-      <w:proofErr w:type="spellEnd"/>
-      <w:r>
-        <w:rPr>
-          <w:rFonts w:ascii="Times New Roman" w:hAnsi="Times New Roman" w:cs="Times New Roman"/>
-          <w:sz w:val="20"/>
-          <w:szCs w:val="20"/>
-        </w:rPr>
-        <w:t xml:space="preserve"> </w:t>
-      </w:r>
-      <w:proofErr w:type="spellStart"/>
-      <w:r>
-        <w:rPr>
-          <w:rFonts w:ascii="Times New Roman" w:hAnsi="Times New Roman" w:cs="Times New Roman"/>
-          <w:sz w:val="20"/>
-          <w:szCs w:val="20"/>
-        </w:rPr>
-        <w:t>lozinka</w:t>
-      </w:r>
-      <w:proofErr w:type="spellEnd"/>
-      <w:r>
-        <w:rPr>
-          <w:rFonts w:ascii="Times New Roman" w:hAnsi="Times New Roman" w:cs="Times New Roman"/>
-          <w:sz w:val="20"/>
-          <w:szCs w:val="20"/>
-        </w:rPr>
-        <w:t>”</w:t>
-      </w:r>
-      <w:r>
-        <w:rPr>
-          <w:rFonts w:ascii="Times New Roman" w:hAnsi="Times New Roman" w:cs="Times New Roman"/>
-          <w:sz w:val="20"/>
-          <w:szCs w:val="20"/>
-        </w:rPr>
         <w:t>.</w:t>
       </w:r>
     </w:p>
     <w:p>
       <w:pPr>
-        <w:pStyle w:val="Naslov3"/>
+        <w:pStyle w:val="Heading3"/>
         <w:ind w:left="705" w:hanging="720"/>
         <w:rPr>
           <w:i/>
@@ -4591,64 +2819,26 @@
         <w:rPr>
           <w:i/>
         </w:rPr>
-        <w:t xml:space="preserve">Korisnik </w:t>
-      </w:r>
-      <w:proofErr w:type="spellStart"/>
+        <w:t xml:space="preserve">Korisnik unosi </w:t>
+      </w:r>
       <w:r>
         <w:rPr>
           <w:i/>
         </w:rPr>
-        <w:t>unosi</w:t>
-      </w:r>
-      <w:proofErr w:type="spellEnd"/>
+        <w:t>nepostojeće</w:t>
+      </w:r>
       <w:r>
         <w:rPr>
           <w:i/>
         </w:rPr>
-        <w:t xml:space="preserve"> </w:t>
-      </w:r>
-      <w:proofErr w:type="spellStart"/>
-      <w:r>
-        <w:rPr>
-          <w:i/>
-        </w:rPr>
-        <w:t>nepostojeće</w:t>
-      </w:r>
-      <w:proofErr w:type="spellEnd"/>
-      <w:r>
-        <w:rPr>
-          <w:i/>
-        </w:rPr>
-        <w:t xml:space="preserve"> </w:t>
-      </w:r>
-      <w:proofErr w:type="spellStart"/>
-      <w:r>
-        <w:rPr>
-          <w:i/>
-        </w:rPr>
-        <w:t>korisničko</w:t>
-      </w:r>
-      <w:proofErr w:type="spellEnd"/>
-      <w:r>
-        <w:rPr>
-          <w:i/>
-        </w:rPr>
-        <w:t xml:space="preserve"> </w:t>
-      </w:r>
-      <w:proofErr w:type="spellStart"/>
-      <w:r>
-        <w:rPr>
-          <w:i/>
-        </w:rPr>
-        <w:t>ime</w:t>
+        <w:t xml:space="preserve"> korisničko ime</w:t>
       </w:r>
       <w:bookmarkEnd w:id="14"/>
-      <w:proofErr w:type="spellEnd"/>
     </w:p>
     <w:bookmarkEnd w:id="13"/>
     <w:p>
       <w:pPr>
-        <w:pStyle w:val="Pasussalistom"/>
+        <w:pStyle w:val="ListParagraph"/>
         <w:numPr>
           <w:ilvl w:val="0"/>
           <w:numId w:val="18"/>
@@ -4659,72 +2849,26 @@
           <w:szCs w:val="20"/>
         </w:rPr>
       </w:pPr>
-      <w:proofErr w:type="spellStart"/>
       <w:r>
         <w:rPr>
           <w:rFonts w:ascii="Times New Roman" w:hAnsi="Times New Roman" w:cs="Times New Roman"/>
           <w:sz w:val="20"/>
           <w:szCs w:val="20"/>
         </w:rPr>
-        <w:t>Sistem</w:t>
-      </w:r>
-      <w:proofErr w:type="spellEnd"/>
+        <w:t>Sistem prikazuje ekran za log in</w:t>
+      </w:r>
       <w:r>
         <w:rPr>
           <w:rFonts w:ascii="Times New Roman" w:hAnsi="Times New Roman" w:cs="Times New Roman"/>
           <w:sz w:val="20"/>
           <w:szCs w:val="20"/>
         </w:rPr>
-        <w:t xml:space="preserve"> </w:t>
-      </w:r>
-      <w:proofErr w:type="spellStart"/>
-      <w:r>
-        <w:rPr>
-          <w:rFonts w:ascii="Times New Roman" w:hAnsi="Times New Roman" w:cs="Times New Roman"/>
-          <w:sz w:val="20"/>
-          <w:szCs w:val="20"/>
-        </w:rPr>
-        <w:t>prikazuje</w:t>
-      </w:r>
-      <w:proofErr w:type="spellEnd"/>
-      <w:r>
-        <w:rPr>
-          <w:rFonts w:ascii="Times New Roman" w:hAnsi="Times New Roman" w:cs="Times New Roman"/>
-          <w:sz w:val="20"/>
-          <w:szCs w:val="20"/>
-        </w:rPr>
-        <w:t xml:space="preserve"> </w:t>
-      </w:r>
-      <w:proofErr w:type="spellStart"/>
-      <w:r>
-        <w:rPr>
-          <w:rFonts w:ascii="Times New Roman" w:hAnsi="Times New Roman" w:cs="Times New Roman"/>
-          <w:sz w:val="20"/>
-          <w:szCs w:val="20"/>
-        </w:rPr>
-        <w:t>ekran</w:t>
-      </w:r>
-      <w:proofErr w:type="spellEnd"/>
-      <w:r>
-        <w:rPr>
-          <w:rFonts w:ascii="Times New Roman" w:hAnsi="Times New Roman" w:cs="Times New Roman"/>
-          <w:sz w:val="20"/>
-          <w:szCs w:val="20"/>
-        </w:rPr>
-        <w:t xml:space="preserve"> za log in</w:t>
-      </w:r>
-      <w:r>
-        <w:rPr>
-          <w:rFonts w:ascii="Times New Roman" w:hAnsi="Times New Roman" w:cs="Times New Roman"/>
-          <w:sz w:val="20"/>
-          <w:szCs w:val="20"/>
-        </w:rPr>
         <w:t>.</w:t>
       </w:r>
     </w:p>
     <w:p>
       <w:pPr>
-        <w:pStyle w:val="Pasussalistom"/>
+        <w:pStyle w:val="ListParagraph"/>
         <w:numPr>
           <w:ilvl w:val="0"/>
           <w:numId w:val="18"/>
@@ -4741,84 +2885,36 @@
           <w:sz w:val="20"/>
           <w:szCs w:val="20"/>
         </w:rPr>
-        <w:t xml:space="preserve">Korisnik </w:t>
-      </w:r>
-      <w:proofErr w:type="spellStart"/>
+        <w:t xml:space="preserve">Korisnik unosi </w:t>
+      </w:r>
       <w:r>
         <w:rPr>
           <w:rFonts w:ascii="Times New Roman" w:hAnsi="Times New Roman" w:cs="Times New Roman"/>
           <w:sz w:val="20"/>
           <w:szCs w:val="20"/>
         </w:rPr>
-        <w:t>unosi</w:t>
-      </w:r>
-      <w:proofErr w:type="spellEnd"/>
+        <w:t>nepostojeće</w:t>
+      </w:r>
       <w:r>
         <w:rPr>
           <w:rFonts w:ascii="Times New Roman" w:hAnsi="Times New Roman" w:cs="Times New Roman"/>
           <w:sz w:val="20"/>
           <w:szCs w:val="20"/>
         </w:rPr>
-        <w:t xml:space="preserve"> </w:t>
-      </w:r>
-      <w:proofErr w:type="spellStart"/>
+        <w:t xml:space="preserve"> korisničko ime</w:t>
+      </w:r>
       <w:r>
         <w:rPr>
           <w:rFonts w:ascii="Times New Roman" w:hAnsi="Times New Roman" w:cs="Times New Roman"/>
           <w:sz w:val="20"/>
           <w:szCs w:val="20"/>
         </w:rPr>
-        <w:t>nepostojeće</w:t>
-      </w:r>
-      <w:proofErr w:type="spellEnd"/>
-      <w:r>
-        <w:rPr>
-          <w:rFonts w:ascii="Times New Roman" w:hAnsi="Times New Roman" w:cs="Times New Roman"/>
-          <w:sz w:val="20"/>
-          <w:szCs w:val="20"/>
-        </w:rPr>
-        <w:t xml:space="preserve"> </w:t>
-      </w:r>
-      <w:proofErr w:type="spellStart"/>
-      <w:r>
-        <w:rPr>
-          <w:rFonts w:ascii="Times New Roman" w:hAnsi="Times New Roman" w:cs="Times New Roman"/>
-          <w:sz w:val="20"/>
-          <w:szCs w:val="20"/>
-        </w:rPr>
-        <w:t>korisničko</w:t>
-      </w:r>
-      <w:proofErr w:type="spellEnd"/>
-      <w:r>
-        <w:rPr>
-          <w:rFonts w:ascii="Times New Roman" w:hAnsi="Times New Roman" w:cs="Times New Roman"/>
-          <w:sz w:val="20"/>
-          <w:szCs w:val="20"/>
-        </w:rPr>
-        <w:t xml:space="preserve"> </w:t>
-      </w:r>
-      <w:proofErr w:type="spellStart"/>
-      <w:r>
-        <w:rPr>
-          <w:rFonts w:ascii="Times New Roman" w:hAnsi="Times New Roman" w:cs="Times New Roman"/>
-          <w:sz w:val="20"/>
-          <w:szCs w:val="20"/>
-        </w:rPr>
-        <w:t>ime</w:t>
-      </w:r>
-      <w:proofErr w:type="spellEnd"/>
-      <w:r>
-        <w:rPr>
-          <w:rFonts w:ascii="Times New Roman" w:hAnsi="Times New Roman" w:cs="Times New Roman"/>
-          <w:sz w:val="20"/>
-          <w:szCs w:val="20"/>
-        </w:rPr>
         <w:t>.</w:t>
       </w:r>
     </w:p>
     <w:p>
       <w:pPr>
-        <w:pStyle w:val="Pasussalistom"/>
+        <w:pStyle w:val="ListParagraph"/>
         <w:numPr>
           <w:ilvl w:val="0"/>
           <w:numId w:val="18"/>
@@ -4835,48 +2931,20 @@
           <w:sz w:val="20"/>
           <w:szCs w:val="20"/>
         </w:rPr>
-        <w:t xml:space="preserve">Korisnik </w:t>
-      </w:r>
-      <w:proofErr w:type="spellStart"/>
+        <w:t>Korisnik unosi lozinku</w:t>
+      </w:r>
       <w:r>
         <w:rPr>
           <w:rFonts w:ascii="Times New Roman" w:hAnsi="Times New Roman" w:cs="Times New Roman"/>
           <w:sz w:val="20"/>
           <w:szCs w:val="20"/>
         </w:rPr>
-        <w:t>unosi</w:t>
-      </w:r>
-      <w:proofErr w:type="spellEnd"/>
-      <w:r>
-        <w:rPr>
-          <w:rFonts w:ascii="Times New Roman" w:hAnsi="Times New Roman" w:cs="Times New Roman"/>
-          <w:sz w:val="20"/>
-          <w:szCs w:val="20"/>
-        </w:rPr>
-        <w:t xml:space="preserve"> </w:t>
-      </w:r>
-      <w:proofErr w:type="spellStart"/>
-      <w:r>
-        <w:rPr>
-          <w:rFonts w:ascii="Times New Roman" w:hAnsi="Times New Roman" w:cs="Times New Roman"/>
-          <w:sz w:val="20"/>
-          <w:szCs w:val="20"/>
-        </w:rPr>
-        <w:t>lozinku</w:t>
-      </w:r>
-      <w:proofErr w:type="spellEnd"/>
-      <w:r>
-        <w:rPr>
-          <w:rFonts w:ascii="Times New Roman" w:hAnsi="Times New Roman" w:cs="Times New Roman"/>
-          <w:sz w:val="20"/>
-          <w:szCs w:val="20"/>
-        </w:rPr>
         <w:t>.</w:t>
       </w:r>
     </w:p>
     <w:p>
       <w:pPr>
-        <w:pStyle w:val="Pasussalistom"/>
+        <w:pStyle w:val="ListParagraph"/>
         <w:numPr>
           <w:ilvl w:val="0"/>
           <w:numId w:val="18"/>
@@ -4893,66 +2961,20 @@
           <w:sz w:val="20"/>
           <w:szCs w:val="20"/>
         </w:rPr>
-        <w:t xml:space="preserve">Korisnik </w:t>
-      </w:r>
-      <w:proofErr w:type="spellStart"/>
+        <w:t>Korisnik pritiska dugme potvrde</w:t>
+      </w:r>
       <w:r>
         <w:rPr>
           <w:rFonts w:ascii="Times New Roman" w:hAnsi="Times New Roman" w:cs="Times New Roman"/>
           <w:sz w:val="20"/>
           <w:szCs w:val="20"/>
         </w:rPr>
-        <w:t>pritiska</w:t>
-      </w:r>
-      <w:proofErr w:type="spellEnd"/>
-      <w:r>
-        <w:rPr>
-          <w:rFonts w:ascii="Times New Roman" w:hAnsi="Times New Roman" w:cs="Times New Roman"/>
-          <w:sz w:val="20"/>
-          <w:szCs w:val="20"/>
-        </w:rPr>
-        <w:t xml:space="preserve"> </w:t>
-      </w:r>
-      <w:proofErr w:type="spellStart"/>
-      <w:r>
-        <w:rPr>
-          <w:rFonts w:ascii="Times New Roman" w:hAnsi="Times New Roman" w:cs="Times New Roman"/>
-          <w:sz w:val="20"/>
-          <w:szCs w:val="20"/>
-        </w:rPr>
-        <w:t>dugme</w:t>
-      </w:r>
-      <w:proofErr w:type="spellEnd"/>
-      <w:r>
-        <w:rPr>
-          <w:rFonts w:ascii="Times New Roman" w:hAnsi="Times New Roman" w:cs="Times New Roman"/>
-          <w:sz w:val="20"/>
-          <w:szCs w:val="20"/>
-        </w:rPr>
-        <w:t xml:space="preserve"> </w:t>
-      </w:r>
-      <w:proofErr w:type="spellStart"/>
-      <w:r>
-        <w:rPr>
-          <w:rFonts w:ascii="Times New Roman" w:hAnsi="Times New Roman" w:cs="Times New Roman"/>
-          <w:sz w:val="20"/>
-          <w:szCs w:val="20"/>
-        </w:rPr>
-        <w:t>potvrde</w:t>
-      </w:r>
-      <w:proofErr w:type="spellEnd"/>
-      <w:r>
-        <w:rPr>
-          <w:rFonts w:ascii="Times New Roman" w:hAnsi="Times New Roman" w:cs="Times New Roman"/>
-          <w:sz w:val="20"/>
-          <w:szCs w:val="20"/>
-        </w:rPr>
         <w:t>.</w:t>
       </w:r>
     </w:p>
     <w:p>
       <w:pPr>
-        <w:pStyle w:val="Pasussalistom"/>
+        <w:pStyle w:val="ListParagraph"/>
         <w:numPr>
           <w:ilvl w:val="0"/>
           <w:numId w:val="18"/>
@@ -4963,203 +2985,196 @@
           <w:szCs w:val="20"/>
         </w:rPr>
       </w:pPr>
-      <w:proofErr w:type="spellStart"/>
       <w:r>
         <w:rPr>
           <w:rFonts w:ascii="Times New Roman" w:hAnsi="Times New Roman" w:cs="Times New Roman"/>
           <w:sz w:val="20"/>
           <w:szCs w:val="20"/>
         </w:rPr>
-        <w:t>Sistem</w:t>
-      </w:r>
-      <w:proofErr w:type="spellEnd"/>
+        <w:t xml:space="preserve">Sistem proverava podatke i ispisuje poruku </w:t>
+      </w:r>
       <w:r>
         <w:rPr>
           <w:rFonts w:ascii="Times New Roman" w:hAnsi="Times New Roman" w:cs="Times New Roman"/>
           <w:sz w:val="20"/>
           <w:szCs w:val="20"/>
         </w:rPr>
+        <w:t>„</w:t>
+      </w:r>
+      <w:r>
+        <w:rPr>
+          <w:rFonts w:ascii="Times New Roman" w:hAnsi="Times New Roman" w:cs="Times New Roman"/>
+          <w:sz w:val="20"/>
+          <w:szCs w:val="20"/>
+        </w:rPr>
+        <w:t>K</w:t>
+      </w:r>
+      <w:r>
+        <w:rPr>
+          <w:rFonts w:ascii="Times New Roman" w:hAnsi="Times New Roman" w:cs="Times New Roman"/>
+          <w:sz w:val="20"/>
+          <w:szCs w:val="20"/>
+        </w:rPr>
+        <w:t>orisničko ime</w:t>
+      </w:r>
+      <w:r>
+        <w:rPr>
+          <w:rFonts w:ascii="Times New Roman" w:hAnsi="Times New Roman" w:cs="Times New Roman"/>
+          <w:sz w:val="20"/>
+          <w:szCs w:val="20"/>
+        </w:rPr>
+        <w:t xml:space="preserve"> ne postoji</w:t>
+      </w:r>
+      <w:r>
+        <w:rPr>
+          <w:rFonts w:ascii="Times New Roman" w:hAnsi="Times New Roman" w:cs="Times New Roman"/>
+          <w:sz w:val="20"/>
+          <w:szCs w:val="20"/>
+        </w:rPr>
+        <w:t>”</w:t>
+      </w:r>
+      <w:r>
+        <w:rPr>
+          <w:rFonts w:ascii="Times New Roman" w:hAnsi="Times New Roman" w:cs="Times New Roman"/>
+          <w:sz w:val="20"/>
+          <w:szCs w:val="20"/>
+        </w:rPr>
+        <w:t>.</w:t>
+      </w:r>
+    </w:p>
+    <w:p>
+      <w:pPr>
+        <w:pStyle w:val="Heading3"/>
+      </w:pPr>
+      <w:r>
+        <w:t>Korisnik ostavlja prazna polja lozinke ili korisničkog imena</w:t>
+      </w:r>
+    </w:p>
+    <w:p>
+      <w:pPr>
+        <w:pStyle w:val="ListParagraph"/>
+        <w:numPr>
+          <w:ilvl w:val="0"/>
+          <w:numId w:val="18"/>
+        </w:numPr>
+        <w:rPr>
+          <w:rFonts w:ascii="Times New Roman" w:hAnsi="Times New Roman" w:cs="Times New Roman"/>
+          <w:sz w:val="20"/>
+          <w:szCs w:val="20"/>
+        </w:rPr>
+      </w:pPr>
+      <w:r>
+        <w:rPr>
+          <w:rFonts w:ascii="Times New Roman" w:hAnsi="Times New Roman" w:cs="Times New Roman"/>
+          <w:sz w:val="20"/>
+          <w:szCs w:val="20"/>
+        </w:rPr>
+        <w:t>Sistem prikazuje ekran za log in.</w:t>
+      </w:r>
+    </w:p>
+    <w:p>
+      <w:pPr>
+        <w:pStyle w:val="ListParagraph"/>
+        <w:numPr>
+          <w:ilvl w:val="0"/>
+          <w:numId w:val="18"/>
+        </w:numPr>
+        <w:rPr>
+          <w:rFonts w:ascii="Times New Roman" w:hAnsi="Times New Roman" w:cs="Times New Roman"/>
+          <w:sz w:val="20"/>
+          <w:szCs w:val="20"/>
+        </w:rPr>
+      </w:pPr>
+      <w:r>
+        <w:rPr>
+          <w:rFonts w:ascii="Times New Roman" w:hAnsi="Times New Roman" w:cs="Times New Roman"/>
+          <w:sz w:val="20"/>
+          <w:szCs w:val="20"/>
+        </w:rPr>
+        <w:t xml:space="preserve">Korisnik </w:t>
+      </w:r>
+      <w:r>
+        <w:rPr>
+          <w:rFonts w:ascii="Times New Roman" w:hAnsi="Times New Roman" w:cs="Times New Roman"/>
+          <w:sz w:val="20"/>
+          <w:szCs w:val="20"/>
+        </w:rPr>
+        <w:t>ostavlja prazno polje za korisničko ime ili lozinku.</w:t>
+      </w:r>
+    </w:p>
+    <w:p>
+      <w:pPr>
+        <w:pStyle w:val="ListParagraph"/>
+        <w:numPr>
+          <w:ilvl w:val="0"/>
+          <w:numId w:val="18"/>
+        </w:numPr>
+        <w:rPr>
+          <w:rFonts w:ascii="Times New Roman" w:hAnsi="Times New Roman" w:cs="Times New Roman"/>
+          <w:sz w:val="20"/>
+          <w:szCs w:val="20"/>
+        </w:rPr>
+      </w:pPr>
+      <w:r>
+        <w:rPr>
+          <w:rFonts w:ascii="Times New Roman" w:hAnsi="Times New Roman" w:cs="Times New Roman"/>
+          <w:sz w:val="20"/>
+          <w:szCs w:val="20"/>
+        </w:rPr>
+        <w:t>Korisnik pritiska dugme potvrde.</w:t>
+      </w:r>
+    </w:p>
+    <w:p>
+      <w:pPr>
+        <w:pStyle w:val="ListParagraph"/>
+        <w:numPr>
+          <w:ilvl w:val="0"/>
+          <w:numId w:val="18"/>
+        </w:numPr>
+        <w:rPr>
+          <w:rFonts w:ascii="Times New Roman" w:hAnsi="Times New Roman" w:cs="Times New Roman"/>
+          <w:sz w:val="20"/>
+          <w:szCs w:val="20"/>
+        </w:rPr>
+      </w:pPr>
+      <w:r>
+        <w:rPr>
+          <w:rFonts w:ascii="Times New Roman" w:hAnsi="Times New Roman" w:cs="Times New Roman"/>
+          <w:sz w:val="20"/>
+          <w:szCs w:val="20"/>
+        </w:rPr>
+        <w:t>Sistem proverava podatke i ispisuje poruku „</w:t>
+      </w:r>
+      <w:r>
+        <w:rPr>
+          <w:rFonts w:ascii="poppins" w:hAnsi="poppins"/>
+          <w:color w:val="1B1E21"/>
+          <w:sz w:val="21"/>
+          <w:szCs w:val="21"/>
+          <w:shd w:val="clear" w:color="auto" w:fill="D6D8D9"/>
+        </w:rPr>
         <w:t xml:space="preserve"> </w:t>
       </w:r>
-      <w:proofErr w:type="spellStart"/>
+      <w:r>
+        <w:rPr>
+          <w:rFonts w:ascii="poppins" w:hAnsi="poppins"/>
+          <w:color w:val="1B1E21"/>
+          <w:sz w:val="21"/>
+          <w:szCs w:val="21"/>
+          <w:shd w:val="clear" w:color="auto" w:fill="D6D8D9"/>
+        </w:rPr>
+        <w:t>Popunjavanje svih polja je obavezno.</w:t>
+      </w:r>
       <w:r>
         <w:rPr>
           <w:rFonts w:ascii="Times New Roman" w:hAnsi="Times New Roman" w:cs="Times New Roman"/>
           <w:sz w:val="20"/>
           <w:szCs w:val="20"/>
         </w:rPr>
-        <w:t>proverava</w:t>
-      </w:r>
-      <w:proofErr w:type="spellEnd"/>
-      <w:r>
-        <w:rPr>
-          <w:rFonts w:ascii="Times New Roman" w:hAnsi="Times New Roman" w:cs="Times New Roman"/>
-          <w:sz w:val="20"/>
-          <w:szCs w:val="20"/>
-        </w:rPr>
-        <w:t xml:space="preserve"> </w:t>
-      </w:r>
-      <w:proofErr w:type="spellStart"/>
-      <w:r>
-        <w:rPr>
-          <w:rFonts w:ascii="Times New Roman" w:hAnsi="Times New Roman" w:cs="Times New Roman"/>
-          <w:sz w:val="20"/>
-          <w:szCs w:val="20"/>
-        </w:rPr>
-        <w:t>podatke</w:t>
-      </w:r>
-      <w:proofErr w:type="spellEnd"/>
-      <w:r>
-        <w:rPr>
-          <w:rFonts w:ascii="Times New Roman" w:hAnsi="Times New Roman" w:cs="Times New Roman"/>
-          <w:sz w:val="20"/>
-          <w:szCs w:val="20"/>
-        </w:rPr>
-        <w:t xml:space="preserve"> </w:t>
-      </w:r>
-      <w:proofErr w:type="spellStart"/>
-      <w:r>
-        <w:rPr>
-          <w:rFonts w:ascii="Times New Roman" w:hAnsi="Times New Roman" w:cs="Times New Roman"/>
-          <w:sz w:val="20"/>
-          <w:szCs w:val="20"/>
-        </w:rPr>
-        <w:t>i</w:t>
-      </w:r>
-      <w:proofErr w:type="spellEnd"/>
-      <w:r>
-        <w:rPr>
-          <w:rFonts w:ascii="Times New Roman" w:hAnsi="Times New Roman" w:cs="Times New Roman"/>
-          <w:sz w:val="20"/>
-          <w:szCs w:val="20"/>
-        </w:rPr>
-        <w:t xml:space="preserve"> </w:t>
-      </w:r>
-      <w:proofErr w:type="spellStart"/>
-      <w:r>
-        <w:rPr>
-          <w:rFonts w:ascii="Times New Roman" w:hAnsi="Times New Roman" w:cs="Times New Roman"/>
-          <w:sz w:val="20"/>
-          <w:szCs w:val="20"/>
-        </w:rPr>
-        <w:t>ispisuje</w:t>
-      </w:r>
-      <w:proofErr w:type="spellEnd"/>
-      <w:r>
-        <w:rPr>
-          <w:rFonts w:ascii="Times New Roman" w:hAnsi="Times New Roman" w:cs="Times New Roman"/>
-          <w:sz w:val="20"/>
-          <w:szCs w:val="20"/>
-        </w:rPr>
-        <w:t xml:space="preserve"> </w:t>
-      </w:r>
-      <w:proofErr w:type="spellStart"/>
-      <w:r>
-        <w:rPr>
-          <w:rFonts w:ascii="Times New Roman" w:hAnsi="Times New Roman" w:cs="Times New Roman"/>
-          <w:sz w:val="20"/>
-          <w:szCs w:val="20"/>
-        </w:rPr>
-        <w:t>poruku</w:t>
-      </w:r>
-      <w:proofErr w:type="spellEnd"/>
-      <w:r>
-        <w:rPr>
-          <w:rFonts w:ascii="Times New Roman" w:hAnsi="Times New Roman" w:cs="Times New Roman"/>
-          <w:sz w:val="20"/>
-          <w:szCs w:val="20"/>
-        </w:rPr>
-        <w:t xml:space="preserve"> </w:t>
-      </w:r>
-      <w:r>
-        <w:rPr>
-          <w:rFonts w:ascii="Times New Roman" w:hAnsi="Times New Roman" w:cs="Times New Roman"/>
-          <w:sz w:val="20"/>
-          <w:szCs w:val="20"/>
-        </w:rPr>
-        <w:t>„</w:t>
-      </w:r>
-      <w:proofErr w:type="spellStart"/>
-      <w:r>
-        <w:rPr>
-          <w:rFonts w:ascii="Times New Roman" w:hAnsi="Times New Roman" w:cs="Times New Roman"/>
-          <w:sz w:val="20"/>
-          <w:szCs w:val="20"/>
-        </w:rPr>
-        <w:t>K</w:t>
-      </w:r>
-      <w:r>
-        <w:rPr>
-          <w:rFonts w:ascii="Times New Roman" w:hAnsi="Times New Roman" w:cs="Times New Roman"/>
-          <w:sz w:val="20"/>
-          <w:szCs w:val="20"/>
-        </w:rPr>
-        <w:t>orisničko</w:t>
-      </w:r>
-      <w:proofErr w:type="spellEnd"/>
-      <w:r>
-        <w:rPr>
-          <w:rFonts w:ascii="Times New Roman" w:hAnsi="Times New Roman" w:cs="Times New Roman"/>
-          <w:sz w:val="20"/>
-          <w:szCs w:val="20"/>
-        </w:rPr>
-        <w:t xml:space="preserve"> </w:t>
-      </w:r>
-      <w:proofErr w:type="spellStart"/>
-      <w:r>
-        <w:rPr>
-          <w:rFonts w:ascii="Times New Roman" w:hAnsi="Times New Roman" w:cs="Times New Roman"/>
-          <w:sz w:val="20"/>
-          <w:szCs w:val="20"/>
-        </w:rPr>
-        <w:t>ime</w:t>
-      </w:r>
-      <w:proofErr w:type="spellEnd"/>
-      <w:r>
-        <w:rPr>
-          <w:rFonts w:ascii="Times New Roman" w:hAnsi="Times New Roman" w:cs="Times New Roman"/>
-          <w:sz w:val="20"/>
-          <w:szCs w:val="20"/>
-        </w:rPr>
-        <w:t xml:space="preserve"> ne </w:t>
-      </w:r>
-      <w:proofErr w:type="spellStart"/>
-      <w:r>
-        <w:rPr>
-          <w:rFonts w:ascii="Times New Roman" w:hAnsi="Times New Roman" w:cs="Times New Roman"/>
-          <w:sz w:val="20"/>
-          <w:szCs w:val="20"/>
-        </w:rPr>
-        <w:t>postoji</w:t>
-      </w:r>
-      <w:proofErr w:type="spellEnd"/>
-      <w:r>
-        <w:rPr>
-          <w:rFonts w:ascii="Times New Roman" w:hAnsi="Times New Roman" w:cs="Times New Roman"/>
-          <w:sz w:val="20"/>
-          <w:szCs w:val="20"/>
-        </w:rPr>
-        <w:t>”</w:t>
-      </w:r>
-      <w:r>
-        <w:rPr>
-          <w:rFonts w:ascii="Times New Roman" w:hAnsi="Times New Roman" w:cs="Times New Roman"/>
-          <w:sz w:val="20"/>
-          <w:szCs w:val="20"/>
-        </w:rPr>
-        <w:t>.</w:t>
-      </w:r>
-    </w:p>
-    <w:p>
-      <w:pPr>
-        <w:pStyle w:val="Pasussalistom"/>
-        <w:ind w:left="1352"/>
-        <w:rPr>
-          <w:rFonts w:ascii="Times New Roman" w:hAnsi="Times New Roman" w:cs="Times New Roman"/>
-          <w:sz w:val="20"/>
-          <w:szCs w:val="20"/>
-        </w:rPr>
-      </w:pPr>
+        <w:t>”.</w:t>
+      </w:r>
+      <w:bookmarkStart w:id="15" w:name="_GoBack"/>
+      <w:bookmarkEnd w:id="15"/>
     </w:p>
     <w:p>
       <w:pPr>
@@ -5168,28 +3183,18 @@
     </w:p>
     <w:p>
       <w:pPr>
-        <w:pStyle w:val="Naslov2"/>
+        <w:pStyle w:val="Heading2"/>
         <w:spacing w:after="220"/>
         <w:ind w:left="705" w:hanging="720"/>
       </w:pPr>
-      <w:bookmarkStart w:id="15" w:name="_Toc130321073"/>
-      <w:proofErr w:type="spellStart"/>
-      <w:r>
-        <w:t>Posebni</w:t>
-      </w:r>
-      <w:proofErr w:type="spellEnd"/>
+      <w:bookmarkStart w:id="16" w:name="_Toc130321073"/>
+      <w:r>
+        <w:t>Posebni zahtevi</w:t>
+      </w:r>
+      <w:bookmarkEnd w:id="16"/>
       <w:r>
         <w:t xml:space="preserve"> </w:t>
       </w:r>
-      <w:proofErr w:type="spellStart"/>
-      <w:r>
-        <w:t>zahtevi</w:t>
-      </w:r>
-      <w:bookmarkEnd w:id="15"/>
-      <w:proofErr w:type="spellEnd"/>
-      <w:r>
-        <w:t xml:space="preserve"> </w:t>
-      </w:r>
     </w:p>
     <w:p>
       <w:pPr>
@@ -5202,37 +3207,20 @@
         <w:rPr>
           <w:rFonts w:ascii="Times New Roman" w:hAnsi="Times New Roman" w:cs="Times New Roman"/>
         </w:rPr>
-        <w:t xml:space="preserve">Ne </w:t>
-      </w:r>
-      <w:proofErr w:type="spellStart"/>
-      <w:r>
-        <w:rPr>
-          <w:rFonts w:ascii="Times New Roman" w:hAnsi="Times New Roman" w:cs="Times New Roman"/>
-        </w:rPr>
-        <w:t>postoje</w:t>
-      </w:r>
-      <w:proofErr w:type="spellEnd"/>
-      <w:r>
-        <w:rPr>
-          <w:rFonts w:ascii="Times New Roman" w:hAnsi="Times New Roman" w:cs="Times New Roman"/>
-        </w:rPr>
-        <w:t>.</w:t>
-      </w:r>
-    </w:p>
-    <w:p>
-      <w:pPr>
-        <w:pStyle w:val="Naslov2"/>
+        <w:t>Ne postoje.</w:t>
+      </w:r>
+    </w:p>
+    <w:p>
+      <w:pPr>
+        <w:pStyle w:val="Heading2"/>
         <w:spacing w:after="195"/>
         <w:ind w:left="705" w:hanging="720"/>
       </w:pPr>
-      <w:bookmarkStart w:id="16" w:name="_Toc130321074"/>
-      <w:proofErr w:type="spellStart"/>
-      <w:r>
-        <w:lastRenderedPageBreak/>
+      <w:bookmarkStart w:id="17" w:name="_Toc130321074"/>
+      <w:r>
         <w:t>Preduslovi</w:t>
       </w:r>
-      <w:bookmarkEnd w:id="16"/>
-      <w:proofErr w:type="spellEnd"/>
+      <w:bookmarkEnd w:id="17"/>
       <w:r>
         <w:t xml:space="preserve">  </w:t>
       </w:r>
@@ -5244,272 +3232,30 @@
           <w:rFonts w:ascii="Times New Roman" w:hAnsi="Times New Roman" w:cs="Times New Roman"/>
         </w:rPr>
       </w:pPr>
-      <w:proofErr w:type="spellStart"/>
       <w:r>
         <w:rPr>
           <w:rFonts w:ascii="Times New Roman" w:hAnsi="Times New Roman" w:cs="Times New Roman"/>
         </w:rPr>
-        <w:t>Gost</w:t>
-      </w:r>
-      <w:proofErr w:type="spellEnd"/>
+        <w:t xml:space="preserve">Gost mora da ima registrovan nalog koji je odobren od strane administratora i mora </w:t>
+      </w:r>
       <w:r>
         <w:rPr>
           <w:rFonts w:ascii="Times New Roman" w:hAnsi="Times New Roman" w:cs="Times New Roman"/>
         </w:rPr>
-        <w:t xml:space="preserve"> mora da </w:t>
-      </w:r>
-      <w:proofErr w:type="spellStart"/>
-      <w:r>
-        <w:rPr>
-          <w:rFonts w:ascii="Times New Roman" w:hAnsi="Times New Roman" w:cs="Times New Roman"/>
-        </w:rPr>
-        <w:t>ima</w:t>
-      </w:r>
-      <w:proofErr w:type="spellEnd"/>
-      <w:r>
-        <w:rPr>
-          <w:rFonts w:ascii="Times New Roman" w:hAnsi="Times New Roman" w:cs="Times New Roman"/>
-        </w:rPr>
-        <w:t xml:space="preserve"> </w:t>
-      </w:r>
-      <w:proofErr w:type="spellStart"/>
-      <w:r>
-        <w:rPr>
-          <w:rFonts w:ascii="Times New Roman" w:hAnsi="Times New Roman" w:cs="Times New Roman"/>
-        </w:rPr>
-        <w:t>registrovan</w:t>
-      </w:r>
-      <w:proofErr w:type="spellEnd"/>
-      <w:r>
-        <w:rPr>
-          <w:rFonts w:ascii="Times New Roman" w:hAnsi="Times New Roman" w:cs="Times New Roman"/>
-        </w:rPr>
-        <w:t xml:space="preserve"> </w:t>
-      </w:r>
-      <w:proofErr w:type="spellStart"/>
-      <w:r>
-        <w:rPr>
-          <w:rFonts w:ascii="Times New Roman" w:hAnsi="Times New Roman" w:cs="Times New Roman"/>
-        </w:rPr>
-        <w:t>nalog</w:t>
-      </w:r>
-      <w:proofErr w:type="spellEnd"/>
-      <w:r>
-        <w:rPr>
-          <w:rFonts w:ascii="Times New Roman" w:hAnsi="Times New Roman" w:cs="Times New Roman"/>
-        </w:rPr>
-        <w:t xml:space="preserve"> koji je </w:t>
-      </w:r>
-      <w:proofErr w:type="spellStart"/>
-      <w:r>
-        <w:rPr>
-          <w:rFonts w:ascii="Times New Roman" w:hAnsi="Times New Roman" w:cs="Times New Roman"/>
-        </w:rPr>
-        <w:t>odobren</w:t>
-      </w:r>
-      <w:proofErr w:type="spellEnd"/>
-      <w:r>
-        <w:rPr>
-          <w:rFonts w:ascii="Times New Roman" w:hAnsi="Times New Roman" w:cs="Times New Roman"/>
-        </w:rPr>
-        <w:t xml:space="preserve"> </w:t>
-      </w:r>
-      <w:proofErr w:type="spellStart"/>
-      <w:r>
-        <w:rPr>
-          <w:rFonts w:ascii="Times New Roman" w:hAnsi="Times New Roman" w:cs="Times New Roman"/>
-        </w:rPr>
-        <w:t>od</w:t>
-      </w:r>
-      <w:proofErr w:type="spellEnd"/>
-      <w:r>
-        <w:rPr>
-          <w:rFonts w:ascii="Times New Roman" w:hAnsi="Times New Roman" w:cs="Times New Roman"/>
-        </w:rPr>
-        <w:t xml:space="preserve"> </w:t>
-      </w:r>
-      <w:proofErr w:type="spellStart"/>
-      <w:r>
-        <w:rPr>
-          <w:rFonts w:ascii="Times New Roman" w:hAnsi="Times New Roman" w:cs="Times New Roman"/>
-        </w:rPr>
-        <w:t>strane</w:t>
-      </w:r>
-      <w:proofErr w:type="spellEnd"/>
-      <w:r>
-        <w:rPr>
-          <w:rFonts w:ascii="Times New Roman" w:hAnsi="Times New Roman" w:cs="Times New Roman"/>
-        </w:rPr>
-        <w:t xml:space="preserve"> </w:t>
-      </w:r>
-      <w:proofErr w:type="spellStart"/>
-      <w:r>
-        <w:rPr>
-          <w:rFonts w:ascii="Times New Roman" w:hAnsi="Times New Roman" w:cs="Times New Roman"/>
-        </w:rPr>
-        <w:t>administratora</w:t>
-      </w:r>
-      <w:proofErr w:type="spellEnd"/>
-      <w:r>
-        <w:rPr>
-          <w:rFonts w:ascii="Times New Roman" w:hAnsi="Times New Roman" w:cs="Times New Roman"/>
-        </w:rPr>
-        <w:t xml:space="preserve"> </w:t>
-      </w:r>
-      <w:proofErr w:type="spellStart"/>
-      <w:r>
-        <w:rPr>
-          <w:rFonts w:ascii="Times New Roman" w:hAnsi="Times New Roman" w:cs="Times New Roman"/>
-        </w:rPr>
-        <w:t>i</w:t>
-      </w:r>
-      <w:proofErr w:type="spellEnd"/>
-      <w:r>
-        <w:rPr>
-          <w:rFonts w:ascii="Times New Roman" w:hAnsi="Times New Roman" w:cs="Times New Roman"/>
-        </w:rPr>
-        <w:t xml:space="preserve"> mora </w:t>
-      </w:r>
-      <w:proofErr w:type="spellStart"/>
-      <w:r>
-        <w:rPr>
-          <w:rFonts w:ascii="Times New Roman" w:hAnsi="Times New Roman" w:cs="Times New Roman"/>
-        </w:rPr>
-        <w:t>pritisnuti</w:t>
-      </w:r>
-      <w:proofErr w:type="spellEnd"/>
-      <w:r>
-        <w:rPr>
-          <w:rFonts w:ascii="Times New Roman" w:hAnsi="Times New Roman" w:cs="Times New Roman"/>
-        </w:rPr>
-        <w:t xml:space="preserve"> </w:t>
-      </w:r>
-      <w:proofErr w:type="spellStart"/>
-      <w:r>
-        <w:rPr>
-          <w:rFonts w:ascii="Times New Roman" w:hAnsi="Times New Roman" w:cs="Times New Roman"/>
-        </w:rPr>
-        <w:t>odgovarajuće</w:t>
-      </w:r>
-      <w:proofErr w:type="spellEnd"/>
-      <w:r>
-        <w:rPr>
-          <w:rFonts w:ascii="Times New Roman" w:hAnsi="Times New Roman" w:cs="Times New Roman"/>
-        </w:rPr>
-        <w:t xml:space="preserve"> </w:t>
-      </w:r>
-      <w:proofErr w:type="spellStart"/>
-      <w:r>
-        <w:rPr>
-          <w:rFonts w:ascii="Times New Roman" w:hAnsi="Times New Roman" w:cs="Times New Roman"/>
-        </w:rPr>
-        <w:t>dugme</w:t>
-      </w:r>
-      <w:proofErr w:type="spellEnd"/>
-      <w:r>
-        <w:rPr>
-          <w:rFonts w:ascii="Times New Roman" w:hAnsi="Times New Roman" w:cs="Times New Roman"/>
-        </w:rPr>
-        <w:t xml:space="preserve"> </w:t>
-      </w:r>
-      <w:proofErr w:type="spellStart"/>
-      <w:r>
-        <w:rPr>
-          <w:rFonts w:ascii="Times New Roman" w:hAnsi="Times New Roman" w:cs="Times New Roman"/>
-        </w:rPr>
-        <w:t>kako</w:t>
-      </w:r>
-      <w:proofErr w:type="spellEnd"/>
-      <w:r>
-        <w:rPr>
-          <w:rFonts w:ascii="Times New Roman" w:hAnsi="Times New Roman" w:cs="Times New Roman"/>
-        </w:rPr>
-        <w:t xml:space="preserve"> bi mu se </w:t>
-      </w:r>
-      <w:proofErr w:type="spellStart"/>
-      <w:r>
-        <w:rPr>
-          <w:rFonts w:ascii="Times New Roman" w:hAnsi="Times New Roman" w:cs="Times New Roman"/>
-        </w:rPr>
-        <w:t>otvorio</w:t>
-      </w:r>
-      <w:proofErr w:type="spellEnd"/>
-      <w:r>
-        <w:rPr>
-          <w:rFonts w:ascii="Times New Roman" w:hAnsi="Times New Roman" w:cs="Times New Roman"/>
-        </w:rPr>
-        <w:t xml:space="preserve"> </w:t>
-      </w:r>
-      <w:proofErr w:type="spellStart"/>
-      <w:r>
-        <w:rPr>
-          <w:rFonts w:ascii="Times New Roman" w:hAnsi="Times New Roman" w:cs="Times New Roman"/>
-        </w:rPr>
-        <w:t>ekran</w:t>
-      </w:r>
-      <w:proofErr w:type="spellEnd"/>
-      <w:r>
-        <w:rPr>
-          <w:rFonts w:ascii="Times New Roman" w:hAnsi="Times New Roman" w:cs="Times New Roman"/>
-        </w:rPr>
-        <w:t xml:space="preserve"> </w:t>
-      </w:r>
-      <w:proofErr w:type="spellStart"/>
-      <w:r>
-        <w:rPr>
-          <w:rFonts w:ascii="Times New Roman" w:hAnsi="Times New Roman" w:cs="Times New Roman"/>
-        </w:rPr>
-        <w:t>sa</w:t>
-      </w:r>
-      <w:proofErr w:type="spellEnd"/>
-      <w:r>
-        <w:rPr>
-          <w:rFonts w:ascii="Times New Roman" w:hAnsi="Times New Roman" w:cs="Times New Roman"/>
-        </w:rPr>
-        <w:t xml:space="preserve"> </w:t>
-      </w:r>
-      <w:proofErr w:type="spellStart"/>
-      <w:r>
-        <w:rPr>
-          <w:rFonts w:ascii="Times New Roman" w:hAnsi="Times New Roman" w:cs="Times New Roman"/>
-        </w:rPr>
-        <w:t>formom</w:t>
-      </w:r>
-      <w:proofErr w:type="spellEnd"/>
-      <w:r>
-        <w:rPr>
-          <w:rFonts w:ascii="Times New Roman" w:hAnsi="Times New Roman" w:cs="Times New Roman"/>
-        </w:rPr>
-        <w:t xml:space="preserve"> za </w:t>
-      </w:r>
-      <w:proofErr w:type="spellStart"/>
-      <w:r>
-        <w:rPr>
-          <w:rFonts w:ascii="Times New Roman" w:hAnsi="Times New Roman" w:cs="Times New Roman"/>
-        </w:rPr>
-        <w:t>logovanje</w:t>
-      </w:r>
-      <w:proofErr w:type="spellEnd"/>
-      <w:r>
-        <w:rPr>
-          <w:rFonts w:ascii="Times New Roman" w:hAnsi="Times New Roman" w:cs="Times New Roman"/>
-        </w:rPr>
-        <w:t>.</w:t>
-      </w:r>
-    </w:p>
-    <w:p>
-      <w:pPr>
-        <w:pStyle w:val="Naslov2"/>
+        <w:t>pritisnuti odgovarajuće dugme kako bi mu se otvorio ekran sa formom za logovanje.</w:t>
+      </w:r>
+    </w:p>
+    <w:p>
+      <w:pPr>
+        <w:pStyle w:val="Heading2"/>
         <w:spacing w:after="90"/>
         <w:ind w:left="705" w:hanging="720"/>
       </w:pPr>
-      <w:bookmarkStart w:id="17" w:name="_Toc130321075"/>
-      <w:proofErr w:type="spellStart"/>
+      <w:bookmarkStart w:id="18" w:name="_Toc130321075"/>
       <w:r>
         <w:t>Posledice</w:t>
       </w:r>
-      <w:bookmarkEnd w:id="17"/>
-      <w:proofErr w:type="spellEnd"/>
+      <w:bookmarkEnd w:id="18"/>
       <w:r>
         <w:t xml:space="preserve"> </w:t>
       </w:r>
@@ -5523,355 +3269,25 @@
         <w:rPr>
           <w:rFonts w:ascii="Times New Roman" w:hAnsi="Times New Roman" w:cs="Times New Roman"/>
         </w:rPr>
-        <w:t xml:space="preserve">U </w:t>
-      </w:r>
-      <w:proofErr w:type="spellStart"/>
+        <w:t>U slučaju uspeha iz 2.2.1 k</w:t>
+      </w:r>
       <w:r>
         <w:rPr>
           <w:rFonts w:ascii="Times New Roman" w:hAnsi="Times New Roman" w:cs="Times New Roman"/>
         </w:rPr>
-        <w:t>slučaju</w:t>
-      </w:r>
-      <w:proofErr w:type="spellEnd"/>
+        <w:t>ori</w:t>
+      </w:r>
       <w:r>
         <w:rPr>
           <w:rFonts w:ascii="Times New Roman" w:hAnsi="Times New Roman" w:cs="Times New Roman"/>
         </w:rPr>
-        <w:t xml:space="preserve"> </w:t>
-      </w:r>
-      <w:proofErr w:type="spellStart"/>
+        <w:t>snik je ulogovan na svoj nalog</w:t>
+      </w:r>
       <w:r>
         <w:rPr>
           <w:rFonts w:ascii="Times New Roman" w:hAnsi="Times New Roman" w:cs="Times New Roman"/>
         </w:rPr>
-        <w:t>uspeha</w:t>
-      </w:r>
-      <w:proofErr w:type="spellEnd"/>
-      <w:r>
-        <w:rPr>
-          <w:rFonts w:ascii="Times New Roman" w:hAnsi="Times New Roman" w:cs="Times New Roman"/>
-        </w:rPr>
-        <w:t xml:space="preserve"> </w:t>
-      </w:r>
-      <w:proofErr w:type="spellStart"/>
-      <w:r>
-        <w:rPr>
-          <w:rFonts w:ascii="Times New Roman" w:hAnsi="Times New Roman" w:cs="Times New Roman"/>
-        </w:rPr>
-        <w:t>iz</w:t>
-      </w:r>
-      <w:proofErr w:type="spellEnd"/>
-      <w:r>
-        <w:rPr>
-          <w:rFonts w:ascii="Times New Roman" w:hAnsi="Times New Roman" w:cs="Times New Roman"/>
-        </w:rPr>
-        <w:t xml:space="preserve"> 2.2.1 </w:t>
-      </w:r>
-      <w:proofErr w:type="spellStart"/>
-      <w:r>
-        <w:rPr>
-          <w:rFonts w:ascii="Times New Roman" w:hAnsi="Times New Roman" w:cs="Times New Roman"/>
-        </w:rPr>
-        <w:t>k</w:t>
-      </w:r>
-      <w:r>
-        <w:rPr>
-          <w:rFonts w:ascii="Times New Roman" w:hAnsi="Times New Roman" w:cs="Times New Roman"/>
-        </w:rPr>
-        <w:t>ori</w:t>
-      </w:r>
-      <w:r>
-        <w:rPr>
-          <w:rFonts w:ascii="Times New Roman" w:hAnsi="Times New Roman" w:cs="Times New Roman"/>
-        </w:rPr>
-        <w:t>snik</w:t>
-      </w:r>
-      <w:proofErr w:type="spellEnd"/>
-      <w:r>
-        <w:rPr>
-          <w:rFonts w:ascii="Times New Roman" w:hAnsi="Times New Roman" w:cs="Times New Roman"/>
-        </w:rPr>
-        <w:t xml:space="preserve"> je </w:t>
-      </w:r>
-      <w:proofErr w:type="spellStart"/>
-      <w:r>
-        <w:rPr>
-          <w:rFonts w:ascii="Times New Roman" w:hAnsi="Times New Roman" w:cs="Times New Roman"/>
-        </w:rPr>
-        <w:t>ulogovan</w:t>
-      </w:r>
-      <w:proofErr w:type="spellEnd"/>
-      <w:r>
-        <w:rPr>
-          <w:rFonts w:ascii="Times New Roman" w:hAnsi="Times New Roman" w:cs="Times New Roman"/>
-        </w:rPr>
-        <w:t xml:space="preserve"> </w:t>
-      </w:r>
-      <w:proofErr w:type="spellStart"/>
-      <w:r>
-        <w:rPr>
-          <w:rFonts w:ascii="Times New Roman" w:hAnsi="Times New Roman" w:cs="Times New Roman"/>
-        </w:rPr>
-        <w:t>na</w:t>
-      </w:r>
-      <w:proofErr w:type="spellEnd"/>
-      <w:r>
-        <w:rPr>
-          <w:rFonts w:ascii="Times New Roman" w:hAnsi="Times New Roman" w:cs="Times New Roman"/>
-        </w:rPr>
-        <w:t xml:space="preserve"> </w:t>
-      </w:r>
-      <w:proofErr w:type="spellStart"/>
-      <w:r>
-        <w:rPr>
-          <w:rFonts w:ascii="Times New Roman" w:hAnsi="Times New Roman" w:cs="Times New Roman"/>
-        </w:rPr>
-        <w:t>svoj</w:t>
-      </w:r>
-      <w:proofErr w:type="spellEnd"/>
-      <w:r>
-        <w:rPr>
-          <w:rFonts w:ascii="Times New Roman" w:hAnsi="Times New Roman" w:cs="Times New Roman"/>
-        </w:rPr>
-        <w:t xml:space="preserve"> </w:t>
-      </w:r>
-      <w:proofErr w:type="spellStart"/>
-      <w:r>
-        <w:rPr>
-          <w:rFonts w:ascii="Times New Roman" w:hAnsi="Times New Roman" w:cs="Times New Roman"/>
-        </w:rPr>
-        <w:t>nalog</w:t>
-      </w:r>
-      <w:proofErr w:type="spellEnd"/>
-      <w:r>
-        <w:rPr>
-          <w:rFonts w:ascii="Times New Roman" w:hAnsi="Times New Roman" w:cs="Times New Roman"/>
-        </w:rPr>
-        <w:t xml:space="preserve">, </w:t>
-      </w:r>
-      <w:proofErr w:type="spellStart"/>
-      <w:r>
-        <w:rPr>
-          <w:rFonts w:ascii="Times New Roman" w:hAnsi="Times New Roman" w:cs="Times New Roman"/>
-        </w:rPr>
-        <w:t>dok</w:t>
-      </w:r>
-      <w:proofErr w:type="spellEnd"/>
-      <w:r>
-        <w:rPr>
-          <w:rFonts w:ascii="Times New Roman" w:hAnsi="Times New Roman" w:cs="Times New Roman"/>
-        </w:rPr>
-        <w:t xml:space="preserve"> u </w:t>
-      </w:r>
-      <w:proofErr w:type="spellStart"/>
-      <w:r>
-        <w:rPr>
-          <w:rFonts w:ascii="Times New Roman" w:hAnsi="Times New Roman" w:cs="Times New Roman"/>
-        </w:rPr>
-        <w:t>ostalim</w:t>
-      </w:r>
-      <w:proofErr w:type="spellEnd"/>
-      <w:r>
-        <w:rPr>
-          <w:rFonts w:ascii="Times New Roman" w:hAnsi="Times New Roman" w:cs="Times New Roman"/>
-        </w:rPr>
-        <w:t xml:space="preserve"> </w:t>
-      </w:r>
-      <w:proofErr w:type="spellStart"/>
-      <w:r>
-        <w:rPr>
-          <w:rFonts w:ascii="Times New Roman" w:hAnsi="Times New Roman" w:cs="Times New Roman"/>
-        </w:rPr>
-        <w:t>slučajevima</w:t>
-      </w:r>
-      <w:proofErr w:type="spellEnd"/>
-      <w:r>
-        <w:rPr>
-          <w:rFonts w:ascii="Times New Roman" w:hAnsi="Times New Roman" w:cs="Times New Roman"/>
-        </w:rPr>
-        <w:t xml:space="preserve"> </w:t>
-      </w:r>
-      <w:proofErr w:type="spellStart"/>
-      <w:r>
-        <w:rPr>
-          <w:rFonts w:ascii="Times New Roman" w:hAnsi="Times New Roman" w:cs="Times New Roman"/>
-        </w:rPr>
-        <w:t>korisniku</w:t>
-      </w:r>
-      <w:proofErr w:type="spellEnd"/>
-      <w:r>
-        <w:rPr>
-          <w:rFonts w:ascii="Times New Roman" w:hAnsi="Times New Roman" w:cs="Times New Roman"/>
-        </w:rPr>
-        <w:t xml:space="preserve"> se </w:t>
-      </w:r>
-      <w:proofErr w:type="spellStart"/>
-      <w:r>
-        <w:rPr>
-          <w:rFonts w:ascii="Times New Roman" w:hAnsi="Times New Roman" w:cs="Times New Roman"/>
-        </w:rPr>
-        <w:t>ispisuju</w:t>
-      </w:r>
-      <w:proofErr w:type="spellEnd"/>
-      <w:r>
-        <w:rPr>
-          <w:rFonts w:ascii="Times New Roman" w:hAnsi="Times New Roman" w:cs="Times New Roman"/>
-        </w:rPr>
-        <w:t xml:space="preserve"> </w:t>
-      </w:r>
-      <w:proofErr w:type="spellStart"/>
-      <w:r>
-        <w:rPr>
-          <w:rFonts w:ascii="Times New Roman" w:hAnsi="Times New Roman" w:cs="Times New Roman"/>
-        </w:rPr>
-        <w:t>odgovarajuće</w:t>
-      </w:r>
-      <w:proofErr w:type="spellEnd"/>
-      <w:r>
-        <w:rPr>
-          <w:rFonts w:ascii="Times New Roman" w:hAnsi="Times New Roman" w:cs="Times New Roman"/>
-        </w:rPr>
-        <w:t xml:space="preserve"> </w:t>
-      </w:r>
-      <w:proofErr w:type="spellStart"/>
-      <w:r>
-        <w:rPr>
-          <w:rFonts w:ascii="Times New Roman" w:hAnsi="Times New Roman" w:cs="Times New Roman"/>
-        </w:rPr>
-        <w:t>poruke</w:t>
-      </w:r>
-      <w:proofErr w:type="spellEnd"/>
-      <w:r>
-        <w:rPr>
-          <w:rFonts w:ascii="Times New Roman" w:hAnsi="Times New Roman" w:cs="Times New Roman"/>
-        </w:rPr>
-        <w:t xml:space="preserve"> </w:t>
-      </w:r>
-      <w:proofErr w:type="spellStart"/>
-      <w:r>
-        <w:rPr>
-          <w:rFonts w:ascii="Times New Roman" w:hAnsi="Times New Roman" w:cs="Times New Roman"/>
-        </w:rPr>
-        <w:t>i</w:t>
-      </w:r>
-      <w:proofErr w:type="spellEnd"/>
-      <w:r>
-        <w:rPr>
-          <w:rFonts w:ascii="Times New Roman" w:hAnsi="Times New Roman" w:cs="Times New Roman"/>
-        </w:rPr>
-        <w:t xml:space="preserve"> </w:t>
-      </w:r>
-      <w:proofErr w:type="spellStart"/>
-      <w:r>
-        <w:rPr>
-          <w:rFonts w:ascii="Times New Roman" w:hAnsi="Times New Roman" w:cs="Times New Roman"/>
-        </w:rPr>
-        <w:t>vraća</w:t>
-      </w:r>
-      <w:proofErr w:type="spellEnd"/>
-      <w:r>
-        <w:rPr>
-          <w:rFonts w:ascii="Times New Roman" w:hAnsi="Times New Roman" w:cs="Times New Roman"/>
-        </w:rPr>
-        <w:t xml:space="preserve"> se </w:t>
-      </w:r>
-      <w:proofErr w:type="spellStart"/>
-      <w:r>
-        <w:rPr>
-          <w:rFonts w:ascii="Times New Roman" w:hAnsi="Times New Roman" w:cs="Times New Roman"/>
-        </w:rPr>
-        <w:t>na</w:t>
-      </w:r>
-      <w:proofErr w:type="spellEnd"/>
-      <w:r>
-        <w:rPr>
-          <w:rFonts w:ascii="Times New Roman" w:hAnsi="Times New Roman" w:cs="Times New Roman"/>
-        </w:rPr>
-        <w:t xml:space="preserve"> </w:t>
-      </w:r>
-      <w:proofErr w:type="spellStart"/>
-      <w:r>
-        <w:rPr>
-          <w:rFonts w:ascii="Times New Roman" w:hAnsi="Times New Roman" w:cs="Times New Roman"/>
-        </w:rPr>
-        <w:t>stranicu</w:t>
-      </w:r>
-      <w:proofErr w:type="spellEnd"/>
-      <w:r>
-        <w:rPr>
-          <w:rFonts w:ascii="Times New Roman" w:hAnsi="Times New Roman" w:cs="Times New Roman"/>
-        </w:rPr>
-        <w:t xml:space="preserve"> </w:t>
-      </w:r>
-      <w:proofErr w:type="spellStart"/>
-      <w:r>
-        <w:rPr>
-          <w:rFonts w:ascii="Times New Roman" w:hAnsi="Times New Roman" w:cs="Times New Roman"/>
-        </w:rPr>
-        <w:t>logovanja</w:t>
-      </w:r>
-      <w:proofErr w:type="spellEnd"/>
-      <w:r>
-        <w:rPr>
-          <w:rFonts w:ascii="Times New Roman" w:hAnsi="Times New Roman" w:cs="Times New Roman"/>
-        </w:rPr>
-        <w:t xml:space="preserve"> </w:t>
-      </w:r>
-      <w:proofErr w:type="spellStart"/>
-      <w:r>
-        <w:rPr>
-          <w:rFonts w:ascii="Times New Roman" w:hAnsi="Times New Roman" w:cs="Times New Roman"/>
-        </w:rPr>
-        <w:t>gde</w:t>
-      </w:r>
-      <w:proofErr w:type="spellEnd"/>
-      <w:r>
-        <w:rPr>
-          <w:rFonts w:ascii="Times New Roman" w:hAnsi="Times New Roman" w:cs="Times New Roman"/>
-        </w:rPr>
-        <w:t xml:space="preserve"> </w:t>
-      </w:r>
-      <w:proofErr w:type="spellStart"/>
-      <w:r>
-        <w:rPr>
-          <w:rFonts w:ascii="Times New Roman" w:hAnsi="Times New Roman" w:cs="Times New Roman"/>
-        </w:rPr>
-        <w:t>može</w:t>
-      </w:r>
-      <w:proofErr w:type="spellEnd"/>
-      <w:r>
-        <w:rPr>
-          <w:rFonts w:ascii="Times New Roman" w:hAnsi="Times New Roman" w:cs="Times New Roman"/>
-        </w:rPr>
-        <w:t xml:space="preserve"> </w:t>
-      </w:r>
-      <w:proofErr w:type="spellStart"/>
-      <w:r>
-        <w:rPr>
-          <w:rFonts w:ascii="Times New Roman" w:hAnsi="Times New Roman" w:cs="Times New Roman"/>
-        </w:rPr>
-        <w:t>pokušati</w:t>
-      </w:r>
-      <w:proofErr w:type="spellEnd"/>
-      <w:r>
-        <w:rPr>
-          <w:rFonts w:ascii="Times New Roman" w:hAnsi="Times New Roman" w:cs="Times New Roman"/>
-        </w:rPr>
-        <w:t xml:space="preserve"> </w:t>
-      </w:r>
-      <w:proofErr w:type="spellStart"/>
-      <w:r>
-        <w:rPr>
-          <w:rFonts w:ascii="Times New Roman" w:hAnsi="Times New Roman" w:cs="Times New Roman"/>
-        </w:rPr>
-        <w:t>ponovo</w:t>
-      </w:r>
-      <w:proofErr w:type="spellEnd"/>
-      <w:r>
-        <w:rPr>
-          <w:rFonts w:ascii="Times New Roman" w:hAnsi="Times New Roman" w:cs="Times New Roman"/>
-        </w:rPr>
-        <w:t>.</w:t>
+        <w:t>, dok u ostalim slučajevima korisniku se ispisuju odgovarajuće poruke i vraća se na stranicu logovanja gde može pokušati ponovo.</w:t>
       </w:r>
     </w:p>
     <w:p>
@@ -5904,7 +3320,7 @@
 </file>
 
 <file path=word/endnotes.xml><?xml version="1.0" encoding="utf-8"?>
-<w:endnotes xmlns:wpc="http://schemas.microsoft.com/office/word/2010/wordprocessingCanvas" xmlns:cx="http://schemas.microsoft.com/office/drawing/2014/chartex" xmlns:cx1="http://schemas.microsoft.com/office/drawing/2015/9/8/chartex" xmlns:cx2="http://schemas.microsoft.com/office/drawing/2015/10/21/chartex" xmlns:cx3="http://schemas.microsoft.com/office/drawing/2016/5/9/chartex" xmlns:cx4="http://schemas.microsoft.com/office/drawing/2016/5/10/chartex" xmlns:cx5="http://schemas.microsoft.com/office/drawing/2016/5/11/chartex" xmlns:cx6="http://schemas.microsoft.com/office/drawing/2016/5/12/chartex" xmlns:cx7="http://schemas.microsoft.com/office/drawing/2016/5/13/chartex" xmlns:cx8="http://schemas.microsoft.com/office/drawing/2016/5/14/chartex" xmlns:mc="http://schemas.openxmlformats.org/markup-compatibility/2006" xmlns:aink="http://schemas.microsoft.com/office/drawing/2016/ink" xmlns:am3d="http://schemas.microsoft.com/office/drawing/2017/model3d" xmlns:o="urn:schemas-microsoft-com:office:office" xmlns:oel="http://schemas.microsoft.com/office/2019/extlst" xmlns:r="http://schemas.openxmlformats.org/officeDocument/2006/relationships" xmlns:m="http://schemas.openxmlformats.org/officeDocument/2006/math" xmlns:v="urn:schemas-microsoft-com:vml" xmlns:wp14="http://schemas.microsoft.com/office/word/2010/wordprocessingDrawing" xmlns:wp="http://schemas.openxmlformats.org/drawingml/2006/wordprocessingDrawing" xmlns:w10="urn:schemas-microsoft-com:office:word" xmlns:w="http://schemas.openxmlformats.org/wordprocessingml/2006/main" xmlns:w14="http://schemas.microsoft.com/office/word/2010/wordml" xmlns:w15="http://schemas.microsoft.com/office/word/2012/wordml" xmlns:w16cex="http://schemas.microsoft.com/office/word/2018/wordml/cex" xmlns:w16cid="http://schemas.microsoft.com/office/word/2016/wordml/cid" xmlns:w16="http://schemas.microsoft.com/office/word/2018/wordml" xmlns:w16du="http://schemas.microsoft.com/office/word/2023/wordml/word16du" xmlns:w16sdtdh="http://schemas.microsoft.com/office/word/2020/wordml/sdtdatahash" xmlns:w16se="http://schemas.microsoft.com/office/word/2015/wordml/symex" xmlns:wpg="http://schemas.microsoft.com/office/word/2010/wordprocessingGroup" xmlns:wpi="http://schemas.microsoft.com/office/word/2010/wordprocessingInk" xmlns:wne="http://schemas.microsoft.com/office/word/2006/wordml" xmlns:wps="http://schemas.microsoft.com/office/word/2010/wordprocessingShape" mc:Ignorable="w14 w15 w16se w16cid w16 w16cex w16sdtdh wp14">
+<w:endnotes xmlns:wpc="http://schemas.microsoft.com/office/word/2010/wordprocessingCanvas" xmlns:cx="http://schemas.microsoft.com/office/drawing/2014/chartex" xmlns:cx1="http://schemas.microsoft.com/office/drawing/2015/9/8/chartex" xmlns:mc="http://schemas.openxmlformats.org/markup-compatibility/2006" xmlns:o="urn:schemas-microsoft-com:office:office" xmlns:r="http://schemas.openxmlformats.org/officeDocument/2006/relationships" xmlns:m="http://schemas.openxmlformats.org/officeDocument/2006/math" xmlns:v="urn:schemas-microsoft-com:vml" xmlns:wp14="http://schemas.microsoft.com/office/word/2010/wordprocessingDrawing" xmlns:wp="http://schemas.openxmlformats.org/drawingml/2006/wordprocessingDrawing" xmlns:w10="urn:schemas-microsoft-com:office:word" xmlns:w="http://schemas.openxmlformats.org/wordprocessingml/2006/main" xmlns:w14="http://schemas.microsoft.com/office/word/2010/wordml" xmlns:w15="http://schemas.microsoft.com/office/word/2012/wordml" xmlns:w16se="http://schemas.microsoft.com/office/word/2015/wordml/symex" xmlns:wpg="http://schemas.microsoft.com/office/word/2010/wordprocessingGroup" xmlns:wpi="http://schemas.microsoft.com/office/word/2010/wordprocessingInk" xmlns:wne="http://schemas.microsoft.com/office/word/2006/wordml" xmlns:wps="http://schemas.microsoft.com/office/word/2010/wordprocessingShape" mc:Ignorable="w14 w15 w16se wp14">
   <w:endnote w:type="separator" w:id="-1">
     <w:p>
       <w:pPr>
@@ -5929,7 +3345,7 @@
 </file>
 
 <file path=word/footer1.xml><?xml version="1.0" encoding="utf-8"?>
-<w:ftr xmlns:wpc="http://schemas.microsoft.com/office/word/2010/wordprocessingCanvas" xmlns:cx="http://schemas.microsoft.com/office/drawing/2014/chartex" xmlns:cx1="http://schemas.microsoft.com/office/drawing/2015/9/8/chartex" xmlns:cx2="http://schemas.microsoft.com/office/drawing/2015/10/21/chartex" xmlns:cx3="http://schemas.microsoft.com/office/drawing/2016/5/9/chartex" xmlns:cx4="http://schemas.microsoft.com/office/drawing/2016/5/10/chartex" xmlns:cx5="http://schemas.microsoft.com/office/drawing/2016/5/11/chartex" xmlns:cx6="http://schemas.microsoft.com/office/drawing/2016/5/12/chartex" xmlns:cx7="http://schemas.microsoft.com/office/drawing/2016/5/13/chartex" xmlns:cx8="http://schemas.microsoft.com/office/drawing/2016/5/14/chartex" xmlns:mc="http://schemas.openxmlformats.org/markup-compatibility/2006" xmlns:aink="http://schemas.microsoft.com/office/drawing/2016/ink" xmlns:am3d="http://schemas.microsoft.com/office/drawing/2017/model3d" xmlns:o="urn:schemas-microsoft-com:office:office" xmlns:oel="http://schemas.microsoft.com/office/2019/extlst" xmlns:r="http://schemas.openxmlformats.org/officeDocument/2006/relationships" xmlns:m="http://schemas.openxmlformats.org/officeDocument/2006/math" xmlns:v="urn:schemas-microsoft-com:vml" xmlns:wp14="http://schemas.microsoft.com/office/word/2010/wordprocessingDrawing" xmlns:wp="http://schemas.openxmlformats.org/drawingml/2006/wordprocessingDrawing" xmlns:w10="urn:schemas-microsoft-com:office:word" xmlns:w="http://schemas.openxmlformats.org/wordprocessingml/2006/main" xmlns:w14="http://schemas.microsoft.com/office/word/2010/wordml" xmlns:w15="http://schemas.microsoft.com/office/word/2012/wordml" xmlns:w16cex="http://schemas.microsoft.com/office/word/2018/wordml/cex" xmlns:w16cid="http://schemas.microsoft.com/office/word/2016/wordml/cid" xmlns:w16="http://schemas.microsoft.com/office/word/2018/wordml" xmlns:w16du="http://schemas.microsoft.com/office/word/2023/wordml/word16du" xmlns:w16sdtdh="http://schemas.microsoft.com/office/word/2020/wordml/sdtdatahash" xmlns:w16se="http://schemas.microsoft.com/office/word/2015/wordml/symex" xmlns:wpg="http://schemas.microsoft.com/office/word/2010/wordprocessingGroup" xmlns:wpi="http://schemas.microsoft.com/office/word/2010/wordprocessingInk" xmlns:wne="http://schemas.microsoft.com/office/word/2006/wordml" xmlns:wps="http://schemas.microsoft.com/office/word/2010/wordprocessingShape" mc:Ignorable="w14 w15 w16se w16cid w16 w16cex w16sdtdh wp14">
+<w:ftr xmlns:wpc="http://schemas.microsoft.com/office/word/2010/wordprocessingCanvas" xmlns:cx="http://schemas.microsoft.com/office/drawing/2014/chartex" xmlns:cx1="http://schemas.microsoft.com/office/drawing/2015/9/8/chartex" xmlns:mc="http://schemas.openxmlformats.org/markup-compatibility/2006" xmlns:o="urn:schemas-microsoft-com:office:office" xmlns:r="http://schemas.openxmlformats.org/officeDocument/2006/relationships" xmlns:m="http://schemas.openxmlformats.org/officeDocument/2006/math" xmlns:v="urn:schemas-microsoft-com:vml" xmlns:wp14="http://schemas.microsoft.com/office/word/2010/wordprocessingDrawing" xmlns:wp="http://schemas.openxmlformats.org/drawingml/2006/wordprocessingDrawing" xmlns:w10="urn:schemas-microsoft-com:office:word" xmlns:w="http://schemas.openxmlformats.org/wordprocessingml/2006/main" xmlns:w14="http://schemas.microsoft.com/office/word/2010/wordml" xmlns:w15="http://schemas.microsoft.com/office/word/2012/wordml" xmlns:w16se="http://schemas.microsoft.com/office/word/2015/wordml/symex" xmlns:wpg="http://schemas.microsoft.com/office/word/2010/wordprocessingGroup" xmlns:wpi="http://schemas.microsoft.com/office/word/2010/wordprocessingInk" xmlns:wne="http://schemas.microsoft.com/office/word/2006/wordml" xmlns:wps="http://schemas.microsoft.com/office/word/2010/wordprocessingShape" mc:Ignorable="w14 w15 w16se wp14">
   <w:p>
     <w:pPr>
       <w:tabs>
@@ -5995,7 +3411,7 @@
 </file>
 
 <file path=word/footer2.xml><?xml version="1.0" encoding="utf-8"?>
-<w:ftr xmlns:wpc="http://schemas.microsoft.com/office/word/2010/wordprocessingCanvas" xmlns:cx="http://schemas.microsoft.com/office/drawing/2014/chartex" xmlns:cx1="http://schemas.microsoft.com/office/drawing/2015/9/8/chartex" xmlns:cx2="http://schemas.microsoft.com/office/drawing/2015/10/21/chartex" xmlns:cx3="http://schemas.microsoft.com/office/drawing/2016/5/9/chartex" xmlns:cx4="http://schemas.microsoft.com/office/drawing/2016/5/10/chartex" xmlns:cx5="http://schemas.microsoft.com/office/drawing/2016/5/11/chartex" xmlns:cx6="http://schemas.microsoft.com/office/drawing/2016/5/12/chartex" xmlns:cx7="http://schemas.microsoft.com/office/drawing/2016/5/13/chartex" xmlns:cx8="http://schemas.microsoft.com/office/drawing/2016/5/14/chartex" xmlns:mc="http://schemas.openxmlformats.org/markup-compatibility/2006" xmlns:aink="http://schemas.microsoft.com/office/drawing/2016/ink" xmlns:am3d="http://schemas.microsoft.com/office/drawing/2017/model3d" xmlns:o="urn:schemas-microsoft-com:office:office" xmlns:oel="http://schemas.microsoft.com/office/2019/extlst" xmlns:r="http://schemas.openxmlformats.org/officeDocument/2006/relationships" xmlns:m="http://schemas.openxmlformats.org/officeDocument/2006/math" xmlns:v="urn:schemas-microsoft-com:vml" xmlns:wp14="http://schemas.microsoft.com/office/word/2010/wordprocessingDrawing" xmlns:wp="http://schemas.openxmlformats.org/drawingml/2006/wordprocessingDrawing" xmlns:w10="urn:schemas-microsoft-com:office:word" xmlns:w="http://schemas.openxmlformats.org/wordprocessingml/2006/main" xmlns:w14="http://schemas.microsoft.com/office/word/2010/wordml" xmlns:w15="http://schemas.microsoft.com/office/word/2012/wordml" xmlns:w16cex="http://schemas.microsoft.com/office/word/2018/wordml/cex" xmlns:w16cid="http://schemas.microsoft.com/office/word/2016/wordml/cid" xmlns:w16="http://schemas.microsoft.com/office/word/2018/wordml" xmlns:w16du="http://schemas.microsoft.com/office/word/2023/wordml/word16du" xmlns:w16sdtdh="http://schemas.microsoft.com/office/word/2020/wordml/sdtdatahash" xmlns:w16se="http://schemas.microsoft.com/office/word/2015/wordml/symex" xmlns:wpg="http://schemas.microsoft.com/office/word/2010/wordprocessingGroup" xmlns:wpi="http://schemas.microsoft.com/office/word/2010/wordprocessingInk" xmlns:wne="http://schemas.microsoft.com/office/word/2006/wordml" xmlns:wps="http://schemas.microsoft.com/office/word/2010/wordprocessingShape" mc:Ignorable="w14 w15 w16se w16cid w16 w16cex w16sdtdh wp14">
+<w:ftr xmlns:wpc="http://schemas.microsoft.com/office/word/2010/wordprocessingCanvas" xmlns:cx="http://schemas.microsoft.com/office/drawing/2014/chartex" xmlns:cx1="http://schemas.microsoft.com/office/drawing/2015/9/8/chartex" xmlns:mc="http://schemas.openxmlformats.org/markup-compatibility/2006" xmlns:o="urn:schemas-microsoft-com:office:office" xmlns:r="http://schemas.openxmlformats.org/officeDocument/2006/relationships" xmlns:m="http://schemas.openxmlformats.org/officeDocument/2006/math" xmlns:v="urn:schemas-microsoft-com:vml" xmlns:wp14="http://schemas.microsoft.com/office/word/2010/wordprocessingDrawing" xmlns:wp="http://schemas.openxmlformats.org/drawingml/2006/wordprocessingDrawing" xmlns:w10="urn:schemas-microsoft-com:office:word" xmlns:w="http://schemas.openxmlformats.org/wordprocessingml/2006/main" xmlns:w14="http://schemas.microsoft.com/office/word/2010/wordml" xmlns:w15="http://schemas.microsoft.com/office/word/2012/wordml" xmlns:w16se="http://schemas.microsoft.com/office/word/2015/wordml/symex" xmlns:wpg="http://schemas.microsoft.com/office/word/2010/wordprocessingGroup" xmlns:wpi="http://schemas.microsoft.com/office/word/2010/wordprocessingInk" xmlns:wne="http://schemas.microsoft.com/office/word/2006/wordml" xmlns:wps="http://schemas.microsoft.com/office/word/2010/wordprocessingShape" mc:Ignorable="w14 w15 w16se wp14">
   <w:p>
     <w:pPr>
       <w:tabs>
@@ -6041,7 +3457,7 @@
         <w:noProof/>
         <w:sz w:val="20"/>
       </w:rPr>
-      <w:t>5</w:t>
+      <w:t>4</w:t>
     </w:r>
     <w:r>
       <w:rPr>
@@ -6062,13 +3478,13 @@
 </file>
 
 <file path=word/footer3.xml><?xml version="1.0" encoding="utf-8"?>
-<w:ftr xmlns:wpc="http://schemas.microsoft.com/office/word/2010/wordprocessingCanvas" xmlns:cx="http://schemas.microsoft.com/office/drawing/2014/chartex" xmlns:cx1="http://schemas.microsoft.com/office/drawing/2015/9/8/chartex" xmlns:cx2="http://schemas.microsoft.com/office/drawing/2015/10/21/chartex" xmlns:cx3="http://schemas.microsoft.com/office/drawing/2016/5/9/chartex" xmlns:cx4="http://schemas.microsoft.com/office/drawing/2016/5/10/chartex" xmlns:cx5="http://schemas.microsoft.com/office/drawing/2016/5/11/chartex" xmlns:cx6="http://schemas.microsoft.com/office/drawing/2016/5/12/chartex" xmlns:cx7="http://schemas.microsoft.com/office/drawing/2016/5/13/chartex" xmlns:cx8="http://schemas.microsoft.com/office/drawing/2016/5/14/chartex" xmlns:mc="http://schemas.openxmlformats.org/markup-compatibility/2006" xmlns:aink="http://schemas.microsoft.com/office/drawing/2016/ink" xmlns:am3d="http://schemas.microsoft.com/office/drawing/2017/model3d" xmlns:o="urn:schemas-microsoft-com:office:office" xmlns:oel="http://schemas.microsoft.com/office/2019/extlst" xmlns:r="http://schemas.openxmlformats.org/officeDocument/2006/relationships" xmlns:m="http://schemas.openxmlformats.org/officeDocument/2006/math" xmlns:v="urn:schemas-microsoft-com:vml" xmlns:wp14="http://schemas.microsoft.com/office/word/2010/wordprocessingDrawing" xmlns:wp="http://schemas.openxmlformats.org/drawingml/2006/wordprocessingDrawing" xmlns:w10="urn:schemas-microsoft-com:office:word" xmlns:w="http://schemas.openxmlformats.org/wordprocessingml/2006/main" xmlns:w14="http://schemas.microsoft.com/office/word/2010/wordml" xmlns:w15="http://schemas.microsoft.com/office/word/2012/wordml" xmlns:w16cex="http://schemas.microsoft.com/office/word/2018/wordml/cex" xmlns:w16cid="http://schemas.microsoft.com/office/word/2016/wordml/cid" xmlns:w16="http://schemas.microsoft.com/office/word/2018/wordml" xmlns:w16du="http://schemas.microsoft.com/office/word/2023/wordml/word16du" xmlns:w16sdtdh="http://schemas.microsoft.com/office/word/2020/wordml/sdtdatahash" xmlns:w16se="http://schemas.microsoft.com/office/word/2015/wordml/symex" xmlns:wpg="http://schemas.microsoft.com/office/word/2010/wordprocessingGroup" xmlns:wpi="http://schemas.microsoft.com/office/word/2010/wordprocessingInk" xmlns:wne="http://schemas.microsoft.com/office/word/2006/wordml" xmlns:wps="http://schemas.microsoft.com/office/word/2010/wordprocessingShape" mc:Ignorable="w14 w15 w16se w16cid w16 w16cex w16sdtdh wp14">
+<w:ftr xmlns:wpc="http://schemas.microsoft.com/office/word/2010/wordprocessingCanvas" xmlns:cx="http://schemas.microsoft.com/office/drawing/2014/chartex" xmlns:cx1="http://schemas.microsoft.com/office/drawing/2015/9/8/chartex" xmlns:mc="http://schemas.openxmlformats.org/markup-compatibility/2006" xmlns:o="urn:schemas-microsoft-com:office:office" xmlns:r="http://schemas.openxmlformats.org/officeDocument/2006/relationships" xmlns:m="http://schemas.openxmlformats.org/officeDocument/2006/math" xmlns:v="urn:schemas-microsoft-com:vml" xmlns:wp14="http://schemas.microsoft.com/office/word/2010/wordprocessingDrawing" xmlns:wp="http://schemas.openxmlformats.org/drawingml/2006/wordprocessingDrawing" xmlns:w10="urn:schemas-microsoft-com:office:word" xmlns:w="http://schemas.openxmlformats.org/wordprocessingml/2006/main" xmlns:w14="http://schemas.microsoft.com/office/word/2010/wordml" xmlns:w15="http://schemas.microsoft.com/office/word/2012/wordml" xmlns:w16se="http://schemas.microsoft.com/office/word/2015/wordml/symex" xmlns:wpg="http://schemas.microsoft.com/office/word/2010/wordprocessingGroup" xmlns:wpi="http://schemas.microsoft.com/office/word/2010/wordprocessingInk" xmlns:wne="http://schemas.microsoft.com/office/word/2006/wordml" xmlns:wps="http://schemas.microsoft.com/office/word/2010/wordprocessingShape" mc:Ignorable="w14 w15 w16se wp14">
   <w:p/>
 </w:ftr>
 </file>
 
 <file path=word/footnotes.xml><?xml version="1.0" encoding="utf-8"?>
-<w:footnotes xmlns:wpc="http://schemas.microsoft.com/office/word/2010/wordprocessingCanvas" xmlns:cx="http://schemas.microsoft.com/office/drawing/2014/chartex" xmlns:cx1="http://schemas.microsoft.com/office/drawing/2015/9/8/chartex" xmlns:cx2="http://schemas.microsoft.com/office/drawing/2015/10/21/chartex" xmlns:cx3="http://schemas.microsoft.com/office/drawing/2016/5/9/chartex" xmlns:cx4="http://schemas.microsoft.com/office/drawing/2016/5/10/chartex" xmlns:cx5="http://schemas.microsoft.com/office/drawing/2016/5/11/chartex" xmlns:cx6="http://schemas.microsoft.com/office/drawing/2016/5/12/chartex" xmlns:cx7="http://schemas.microsoft.com/office/drawing/2016/5/13/chartex" xmlns:cx8="http://schemas.microsoft.com/office/drawing/2016/5/14/chartex" xmlns:mc="http://schemas.openxmlformats.org/markup-compatibility/2006" xmlns:aink="http://schemas.microsoft.com/office/drawing/2016/ink" xmlns:am3d="http://schemas.microsoft.com/office/drawing/2017/model3d" xmlns:o="urn:schemas-microsoft-com:office:office" xmlns:oel="http://schemas.microsoft.com/office/2019/extlst" xmlns:r="http://schemas.openxmlformats.org/officeDocument/2006/relationships" xmlns:m="http://schemas.openxmlformats.org/officeDocument/2006/math" xmlns:v="urn:schemas-microsoft-com:vml" xmlns:wp14="http://schemas.microsoft.com/office/word/2010/wordprocessingDrawing" xmlns:wp="http://schemas.openxmlformats.org/drawingml/2006/wordprocessingDrawing" xmlns:w10="urn:schemas-microsoft-com:office:word" xmlns:w="http://schemas.openxmlformats.org/wordprocessingml/2006/main" xmlns:w14="http://schemas.microsoft.com/office/word/2010/wordml" xmlns:w15="http://schemas.microsoft.com/office/word/2012/wordml" xmlns:w16cex="http://schemas.microsoft.com/office/word/2018/wordml/cex" xmlns:w16cid="http://schemas.microsoft.com/office/word/2016/wordml/cid" xmlns:w16="http://schemas.microsoft.com/office/word/2018/wordml" xmlns:w16du="http://schemas.microsoft.com/office/word/2023/wordml/word16du" xmlns:w16sdtdh="http://schemas.microsoft.com/office/word/2020/wordml/sdtdatahash" xmlns:w16se="http://schemas.microsoft.com/office/word/2015/wordml/symex" xmlns:wpg="http://schemas.microsoft.com/office/word/2010/wordprocessingGroup" xmlns:wpi="http://schemas.microsoft.com/office/word/2010/wordprocessingInk" xmlns:wne="http://schemas.microsoft.com/office/word/2006/wordml" xmlns:wps="http://schemas.microsoft.com/office/word/2010/wordprocessingShape" mc:Ignorable="w14 w15 w16se w16cid w16 w16cex w16sdtdh wp14">
+<w:footnotes xmlns:wpc="http://schemas.microsoft.com/office/word/2010/wordprocessingCanvas" xmlns:cx="http://schemas.microsoft.com/office/drawing/2014/chartex" xmlns:cx1="http://schemas.microsoft.com/office/drawing/2015/9/8/chartex" xmlns:mc="http://schemas.openxmlformats.org/markup-compatibility/2006" xmlns:o="urn:schemas-microsoft-com:office:office" xmlns:r="http://schemas.openxmlformats.org/officeDocument/2006/relationships" xmlns:m="http://schemas.openxmlformats.org/officeDocument/2006/math" xmlns:v="urn:schemas-microsoft-com:vml" xmlns:wp14="http://schemas.microsoft.com/office/word/2010/wordprocessingDrawing" xmlns:wp="http://schemas.openxmlformats.org/drawingml/2006/wordprocessingDrawing" xmlns:w10="urn:schemas-microsoft-com:office:word" xmlns:w="http://schemas.openxmlformats.org/wordprocessingml/2006/main" xmlns:w14="http://schemas.microsoft.com/office/word/2010/wordml" xmlns:w15="http://schemas.microsoft.com/office/word/2012/wordml" xmlns:w16se="http://schemas.microsoft.com/office/word/2015/wordml/symex" xmlns:wpg="http://schemas.microsoft.com/office/word/2010/wordprocessingGroup" xmlns:wpi="http://schemas.microsoft.com/office/word/2010/wordprocessingInk" xmlns:wne="http://schemas.microsoft.com/office/word/2006/wordml" xmlns:wps="http://schemas.microsoft.com/office/word/2010/wordprocessingShape" mc:Ignorable="w14 w15 w16se wp14">
   <w:footnote w:type="separator" w:id="-1">
     <w:p>
       <w:pPr>
@@ -6093,7 +3509,7 @@
 </file>
 
 <file path=word/header1.xml><?xml version="1.0" encoding="utf-8"?>
-<w:hdr xmlns:wpc="http://schemas.microsoft.com/office/word/2010/wordprocessingCanvas" xmlns:cx="http://schemas.microsoft.com/office/drawing/2014/chartex" xmlns:cx1="http://schemas.microsoft.com/office/drawing/2015/9/8/chartex" xmlns:cx2="http://schemas.microsoft.com/office/drawing/2015/10/21/chartex" xmlns:cx3="http://schemas.microsoft.com/office/drawing/2016/5/9/chartex" xmlns:cx4="http://schemas.microsoft.com/office/drawing/2016/5/10/chartex" xmlns:cx5="http://schemas.microsoft.com/office/drawing/2016/5/11/chartex" xmlns:cx6="http://schemas.microsoft.com/office/drawing/2016/5/12/chartex" xmlns:cx7="http://schemas.microsoft.com/office/drawing/2016/5/13/chartex" xmlns:cx8="http://schemas.microsoft.com/office/drawing/2016/5/14/chartex" xmlns:mc="http://schemas.openxmlformats.org/markup-compatibility/2006" xmlns:aink="http://schemas.microsoft.com/office/drawing/2016/ink" xmlns:am3d="http://schemas.microsoft.com/office/drawing/2017/model3d" xmlns:o="urn:schemas-microsoft-com:office:office" xmlns:oel="http://schemas.microsoft.com/office/2019/extlst" xmlns:r="http://schemas.openxmlformats.org/officeDocument/2006/relationships" xmlns:m="http://schemas.openxmlformats.org/officeDocument/2006/math" xmlns:v="urn:schemas-microsoft-com:vml" xmlns:wp14="http://schemas.microsoft.com/office/word/2010/wordprocessingDrawing" xmlns:wp="http://schemas.openxmlformats.org/drawingml/2006/wordprocessingDrawing" xmlns:w10="urn:schemas-microsoft-com:office:word" xmlns:w="http://schemas.openxmlformats.org/wordprocessingml/2006/main" xmlns:w14="http://schemas.microsoft.com/office/word/2010/wordml" xmlns:w15="http://schemas.microsoft.com/office/word/2012/wordml" xmlns:w16cex="http://schemas.microsoft.com/office/word/2018/wordml/cex" xmlns:w16cid="http://schemas.microsoft.com/office/word/2016/wordml/cid" xmlns:w16="http://schemas.microsoft.com/office/word/2018/wordml" xmlns:w16du="http://schemas.microsoft.com/office/word/2023/wordml/word16du" xmlns:w16sdtdh="http://schemas.microsoft.com/office/word/2020/wordml/sdtdatahash" xmlns:w16se="http://schemas.microsoft.com/office/word/2015/wordml/symex" xmlns:wpg="http://schemas.microsoft.com/office/word/2010/wordprocessingGroup" xmlns:wpi="http://schemas.microsoft.com/office/word/2010/wordprocessingInk" xmlns:wne="http://schemas.microsoft.com/office/word/2006/wordml" xmlns:wps="http://schemas.microsoft.com/office/word/2010/wordprocessingShape" mc:Ignorable="w14 w15 w16se w16cid w16 w16cex w16sdtdh wp14">
+<w:hdr xmlns:wpc="http://schemas.microsoft.com/office/word/2010/wordprocessingCanvas" xmlns:cx="http://schemas.microsoft.com/office/drawing/2014/chartex" xmlns:cx1="http://schemas.microsoft.com/office/drawing/2015/9/8/chartex" xmlns:mc="http://schemas.openxmlformats.org/markup-compatibility/2006" xmlns:o="urn:schemas-microsoft-com:office:office" xmlns:r="http://schemas.openxmlformats.org/officeDocument/2006/relationships" xmlns:m="http://schemas.openxmlformats.org/officeDocument/2006/math" xmlns:v="urn:schemas-microsoft-com:vml" xmlns:wp14="http://schemas.microsoft.com/office/word/2010/wordprocessingDrawing" xmlns:wp="http://schemas.openxmlformats.org/drawingml/2006/wordprocessingDrawing" xmlns:w10="urn:schemas-microsoft-com:office:word" xmlns:w="http://schemas.openxmlformats.org/wordprocessingml/2006/main" xmlns:w14="http://schemas.microsoft.com/office/word/2010/wordml" xmlns:w15="http://schemas.microsoft.com/office/word/2012/wordml" xmlns:w16se="http://schemas.microsoft.com/office/word/2015/wordml/symex" xmlns:wpg="http://schemas.microsoft.com/office/word/2010/wordprocessingGroup" xmlns:wpi="http://schemas.microsoft.com/office/word/2010/wordprocessingInk" xmlns:wne="http://schemas.microsoft.com/office/word/2006/wordml" xmlns:wps="http://schemas.microsoft.com/office/word/2010/wordprocessingShape" mc:Ignorable="w14 w15 w16se wp14">
   <w:p>
     <w:pPr>
       <w:tabs>
@@ -6173,7 +3589,7 @@
 </file>
 
 <file path=word/header2.xml><?xml version="1.0" encoding="utf-8"?>
-<w:hdr xmlns:wpc="http://schemas.microsoft.com/office/word/2010/wordprocessingCanvas" xmlns:cx="http://schemas.microsoft.com/office/drawing/2014/chartex" xmlns:cx1="http://schemas.microsoft.com/office/drawing/2015/9/8/chartex" xmlns:cx2="http://schemas.microsoft.com/office/drawing/2015/10/21/chartex" xmlns:cx3="http://schemas.microsoft.com/office/drawing/2016/5/9/chartex" xmlns:cx4="http://schemas.microsoft.com/office/drawing/2016/5/10/chartex" xmlns:cx5="http://schemas.microsoft.com/office/drawing/2016/5/11/chartex" xmlns:cx6="http://schemas.microsoft.com/office/drawing/2016/5/12/chartex" xmlns:cx7="http://schemas.microsoft.com/office/drawing/2016/5/13/chartex" xmlns:cx8="http://schemas.microsoft.com/office/drawing/2016/5/14/chartex" xmlns:mc="http://schemas.openxmlformats.org/markup-compatibility/2006" xmlns:aink="http://schemas.microsoft.com/office/drawing/2016/ink" xmlns:am3d="http://schemas.microsoft.com/office/drawing/2017/model3d" xmlns:o="urn:schemas-microsoft-com:office:office" xmlns:oel="http://schemas.microsoft.com/office/2019/extlst" xmlns:r="http://schemas.openxmlformats.org/officeDocument/2006/relationships" xmlns:m="http://schemas.openxmlformats.org/officeDocument/2006/math" xmlns:v="urn:schemas-microsoft-com:vml" xmlns:wp14="http://schemas.microsoft.com/office/word/2010/wordprocessingDrawing" xmlns:wp="http://schemas.openxmlformats.org/drawingml/2006/wordprocessingDrawing" xmlns:w10="urn:schemas-microsoft-com:office:word" xmlns:w="http://schemas.openxmlformats.org/wordprocessingml/2006/main" xmlns:w14="http://schemas.microsoft.com/office/word/2010/wordml" xmlns:w15="http://schemas.microsoft.com/office/word/2012/wordml" xmlns:w16cex="http://schemas.microsoft.com/office/word/2018/wordml/cex" xmlns:w16cid="http://schemas.microsoft.com/office/word/2016/wordml/cid" xmlns:w16="http://schemas.microsoft.com/office/word/2018/wordml" xmlns:w16du="http://schemas.microsoft.com/office/word/2023/wordml/word16du" xmlns:w16sdtdh="http://schemas.microsoft.com/office/word/2020/wordml/sdtdatahash" xmlns:w16se="http://schemas.microsoft.com/office/word/2015/wordml/symex" xmlns:wpg="http://schemas.microsoft.com/office/word/2010/wordprocessingGroup" xmlns:wpi="http://schemas.microsoft.com/office/word/2010/wordprocessingInk" xmlns:wne="http://schemas.microsoft.com/office/word/2006/wordml" xmlns:wps="http://schemas.microsoft.com/office/word/2010/wordprocessingShape" mc:Ignorable="w14 w15 w16se w16cid w16 w16cex w16sdtdh wp14">
+<w:hdr xmlns:wpc="http://schemas.microsoft.com/office/word/2010/wordprocessingCanvas" xmlns:cx="http://schemas.microsoft.com/office/drawing/2014/chartex" xmlns:cx1="http://schemas.microsoft.com/office/drawing/2015/9/8/chartex" xmlns:mc="http://schemas.openxmlformats.org/markup-compatibility/2006" xmlns:o="urn:schemas-microsoft-com:office:office" xmlns:r="http://schemas.openxmlformats.org/officeDocument/2006/relationships" xmlns:m="http://schemas.openxmlformats.org/officeDocument/2006/math" xmlns:v="urn:schemas-microsoft-com:vml" xmlns:wp14="http://schemas.microsoft.com/office/word/2010/wordprocessingDrawing" xmlns:wp="http://schemas.openxmlformats.org/drawingml/2006/wordprocessingDrawing" xmlns:w10="urn:schemas-microsoft-com:office:word" xmlns:w="http://schemas.openxmlformats.org/wordprocessingml/2006/main" xmlns:w14="http://schemas.microsoft.com/office/word/2010/wordml" xmlns:w15="http://schemas.microsoft.com/office/word/2012/wordml" xmlns:w16se="http://schemas.microsoft.com/office/word/2015/wordml/symex" xmlns:wpg="http://schemas.microsoft.com/office/word/2010/wordprocessingGroup" xmlns:wpi="http://schemas.microsoft.com/office/word/2010/wordprocessingInk" xmlns:wne="http://schemas.microsoft.com/office/word/2006/wordml" xmlns:wps="http://schemas.microsoft.com/office/word/2010/wordprocessingShape" mc:Ignorable="w14 w15 w16se wp14">
   <w:p>
     <w:pPr>
       <w:tabs>
@@ -6248,7 +3664,7 @@
         <w:noProof/>
         <w:sz w:val="20"/>
       </w:rPr>
-      <w:t>5</w:t>
+      <w:t>4</w:t>
     </w:r>
     <w:r>
       <w:rPr>
@@ -6269,13 +3685,13 @@
 </file>
 
 <file path=word/header3.xml><?xml version="1.0" encoding="utf-8"?>
-<w:hdr xmlns:wpc="http://schemas.microsoft.com/office/word/2010/wordprocessingCanvas" xmlns:cx="http://schemas.microsoft.com/office/drawing/2014/chartex" xmlns:cx1="http://schemas.microsoft.com/office/drawing/2015/9/8/chartex" xmlns:cx2="http://schemas.microsoft.com/office/drawing/2015/10/21/chartex" xmlns:cx3="http://schemas.microsoft.com/office/drawing/2016/5/9/chartex" xmlns:cx4="http://schemas.microsoft.com/office/drawing/2016/5/10/chartex" xmlns:cx5="http://schemas.microsoft.com/office/drawing/2016/5/11/chartex" xmlns:cx6="http://schemas.microsoft.com/office/drawing/2016/5/12/chartex" xmlns:cx7="http://schemas.microsoft.com/office/drawing/2016/5/13/chartex" xmlns:cx8="http://schemas.microsoft.com/office/drawing/2016/5/14/chartex" xmlns:mc="http://schemas.openxmlformats.org/markup-compatibility/2006" xmlns:aink="http://schemas.microsoft.com/office/drawing/2016/ink" xmlns:am3d="http://schemas.microsoft.com/office/drawing/2017/model3d" xmlns:o="urn:schemas-microsoft-com:office:office" xmlns:oel="http://schemas.microsoft.com/office/2019/extlst" xmlns:r="http://schemas.openxmlformats.org/officeDocument/2006/relationships" xmlns:m="http://schemas.openxmlformats.org/officeDocument/2006/math" xmlns:v="urn:schemas-microsoft-com:vml" xmlns:wp14="http://schemas.microsoft.com/office/word/2010/wordprocessingDrawing" xmlns:wp="http://schemas.openxmlformats.org/drawingml/2006/wordprocessingDrawing" xmlns:w10="urn:schemas-microsoft-com:office:word" xmlns:w="http://schemas.openxmlformats.org/wordprocessingml/2006/main" xmlns:w14="http://schemas.microsoft.com/office/word/2010/wordml" xmlns:w15="http://schemas.microsoft.com/office/word/2012/wordml" xmlns:w16cex="http://schemas.microsoft.com/office/word/2018/wordml/cex" xmlns:w16cid="http://schemas.microsoft.com/office/word/2016/wordml/cid" xmlns:w16="http://schemas.microsoft.com/office/word/2018/wordml" xmlns:w16du="http://schemas.microsoft.com/office/word/2023/wordml/word16du" xmlns:w16sdtdh="http://schemas.microsoft.com/office/word/2020/wordml/sdtdatahash" xmlns:w16se="http://schemas.microsoft.com/office/word/2015/wordml/symex" xmlns:wpg="http://schemas.microsoft.com/office/word/2010/wordprocessingGroup" xmlns:wpi="http://schemas.microsoft.com/office/word/2010/wordprocessingInk" xmlns:wne="http://schemas.microsoft.com/office/word/2006/wordml" xmlns:wps="http://schemas.microsoft.com/office/word/2010/wordprocessingShape" mc:Ignorable="w14 w15 w16se w16cid w16 w16cex w16sdtdh wp14">
+<w:hdr xmlns:wpc="http://schemas.microsoft.com/office/word/2010/wordprocessingCanvas" xmlns:cx="http://schemas.microsoft.com/office/drawing/2014/chartex" xmlns:cx1="http://schemas.microsoft.com/office/drawing/2015/9/8/chartex" xmlns:mc="http://schemas.openxmlformats.org/markup-compatibility/2006" xmlns:o="urn:schemas-microsoft-com:office:office" xmlns:r="http://schemas.openxmlformats.org/officeDocument/2006/relationships" xmlns:m="http://schemas.openxmlformats.org/officeDocument/2006/math" xmlns:v="urn:schemas-microsoft-com:vml" xmlns:wp14="http://schemas.microsoft.com/office/word/2010/wordprocessingDrawing" xmlns:wp="http://schemas.openxmlformats.org/drawingml/2006/wordprocessingDrawing" xmlns:w10="urn:schemas-microsoft-com:office:word" xmlns:w="http://schemas.openxmlformats.org/wordprocessingml/2006/main" xmlns:w14="http://schemas.microsoft.com/office/word/2010/wordml" xmlns:w15="http://schemas.microsoft.com/office/word/2012/wordml" xmlns:w16se="http://schemas.microsoft.com/office/word/2015/wordml/symex" xmlns:wpg="http://schemas.microsoft.com/office/word/2010/wordprocessingGroup" xmlns:wpi="http://schemas.microsoft.com/office/word/2010/wordprocessingInk" xmlns:wne="http://schemas.microsoft.com/office/word/2006/wordml" xmlns:wps="http://schemas.microsoft.com/office/word/2010/wordprocessingShape" mc:Ignorable="w14 w15 w16se wp14">
   <w:p/>
 </w:hdr>
 </file>
 
 <file path=word/numbering.xml><?xml version="1.0" encoding="utf-8"?>
-<w:numbering xmlns:wpc="http://schemas.microsoft.com/office/word/2010/wordprocessingCanvas" xmlns:cx="http://schemas.microsoft.com/office/drawing/2014/chartex" xmlns:cx1="http://schemas.microsoft.com/office/drawing/2015/9/8/chartex" xmlns:cx2="http://schemas.microsoft.com/office/drawing/2015/10/21/chartex" xmlns:cx3="http://schemas.microsoft.com/office/drawing/2016/5/9/chartex" xmlns:cx4="http://schemas.microsoft.com/office/drawing/2016/5/10/chartex" xmlns:cx5="http://schemas.microsoft.com/office/drawing/2016/5/11/chartex" xmlns:cx6="http://schemas.microsoft.com/office/drawing/2016/5/12/chartex" xmlns:cx7="http://schemas.microsoft.com/office/drawing/2016/5/13/chartex" xmlns:cx8="http://schemas.microsoft.com/office/drawing/2016/5/14/chartex" xmlns:mc="http://schemas.openxmlformats.org/markup-compatibility/2006" xmlns:aink="http://schemas.microsoft.com/office/drawing/2016/ink" xmlns:am3d="http://schemas.microsoft.com/office/drawing/2017/model3d" xmlns:o="urn:schemas-microsoft-com:office:office" xmlns:oel="http://schemas.microsoft.com/office/2019/extlst" xmlns:r="http://schemas.openxmlformats.org/officeDocument/2006/relationships" xmlns:m="http://schemas.openxmlformats.org/officeDocument/2006/math" xmlns:v="urn:schemas-microsoft-com:vml" xmlns:wp14="http://schemas.microsoft.com/office/word/2010/wordprocessingDrawing" xmlns:wp="http://schemas.openxmlformats.org/drawingml/2006/wordprocessingDrawing" xmlns:w10="urn:schemas-microsoft-com:office:word" xmlns:w="http://schemas.openxmlformats.org/wordprocessingml/2006/main" xmlns:w14="http://schemas.microsoft.com/office/word/2010/wordml" xmlns:w15="http://schemas.microsoft.com/office/word/2012/wordml" xmlns:w16cex="http://schemas.microsoft.com/office/word/2018/wordml/cex" xmlns:w16cid="http://schemas.microsoft.com/office/word/2016/wordml/cid" xmlns:w16="http://schemas.microsoft.com/office/word/2018/wordml" xmlns:w16du="http://schemas.microsoft.com/office/word/2023/wordml/word16du" xmlns:w16sdtdh="http://schemas.microsoft.com/office/word/2020/wordml/sdtdatahash" xmlns:w16se="http://schemas.microsoft.com/office/word/2015/wordml/symex" xmlns:wpg="http://schemas.microsoft.com/office/word/2010/wordprocessingGroup" xmlns:wpi="http://schemas.microsoft.com/office/word/2010/wordprocessingInk" xmlns:wne="http://schemas.microsoft.com/office/word/2006/wordml" xmlns:wps="http://schemas.microsoft.com/office/word/2010/wordprocessingShape" mc:Ignorable="w14 w15 w16se w16cid w16 w16cex w16sdtdh wp14">
+<w:numbering xmlns:wpc="http://schemas.microsoft.com/office/word/2010/wordprocessingCanvas" xmlns:cx="http://schemas.microsoft.com/office/drawing/2014/chartex" xmlns:cx1="http://schemas.microsoft.com/office/drawing/2015/9/8/chartex" xmlns:mc="http://schemas.openxmlformats.org/markup-compatibility/2006" xmlns:o="urn:schemas-microsoft-com:office:office" xmlns:r="http://schemas.openxmlformats.org/officeDocument/2006/relationships" xmlns:m="http://schemas.openxmlformats.org/officeDocument/2006/math" xmlns:v="urn:schemas-microsoft-com:vml" xmlns:wp14="http://schemas.microsoft.com/office/word/2010/wordprocessingDrawing" xmlns:wp="http://schemas.openxmlformats.org/drawingml/2006/wordprocessingDrawing" xmlns:w10="urn:schemas-microsoft-com:office:word" xmlns:w="http://schemas.openxmlformats.org/wordprocessingml/2006/main" xmlns:w14="http://schemas.microsoft.com/office/word/2010/wordml" xmlns:w15="http://schemas.microsoft.com/office/word/2012/wordml" xmlns:w16se="http://schemas.microsoft.com/office/word/2015/wordml/symex" xmlns:wpg="http://schemas.microsoft.com/office/word/2010/wordprocessingGroup" xmlns:wpi="http://schemas.microsoft.com/office/word/2010/wordprocessingInk" xmlns:wne="http://schemas.microsoft.com/office/word/2006/wordml" xmlns:wps="http://schemas.microsoft.com/office/word/2010/wordprocessingShape" mc:Ignorable="w14 w15 w16se wp14">
   <w:abstractNum w:abstractNumId="0" w15:restartNumberingAfterBreak="0">
     <w:nsid w:val="00B55F8C"/>
     <w:multiLevelType w:val="multilevel"/>
@@ -6283,7 +3699,7 @@
     <w:lvl w:ilvl="0">
       <w:start w:val="1"/>
       <w:numFmt w:val="decimal"/>
-      <w:pStyle w:val="Naslov1"/>
+      <w:pStyle w:val="Heading1"/>
       <w:lvlText w:val="%1."/>
       <w:lvlJc w:val="left"/>
       <w:pPr>
@@ -6308,7 +3724,7 @@
     <w:lvl w:ilvl="1">
       <w:start w:val="1"/>
       <w:numFmt w:val="decimal"/>
-      <w:pStyle w:val="Naslov2"/>
+      <w:pStyle w:val="Heading2"/>
       <w:lvlText w:val="%1.%2"/>
       <w:lvlJc w:val="left"/>
       <w:pPr>
@@ -6333,7 +3749,7 @@
     <w:lvl w:ilvl="2">
       <w:start w:val="1"/>
       <w:numFmt w:val="decimal"/>
-      <w:pStyle w:val="Naslov3"/>
+      <w:pStyle w:val="Heading3"/>
       <w:lvlText w:val="%1.%2.%3"/>
       <w:lvlJc w:val="left"/>
       <w:pPr>
@@ -8649,65 +6065,65 @@
       </w:pPr>
     </w:lvl>
   </w:abstractNum>
-  <w:num w:numId="1" w16cid:durableId="300039081">
+  <w:num w:numId="1">
     <w:abstractNumId w:val="5"/>
   </w:num>
-  <w:num w:numId="2" w16cid:durableId="1201287174">
+  <w:num w:numId="2">
     <w:abstractNumId w:val="14"/>
   </w:num>
-  <w:num w:numId="3" w16cid:durableId="2013215050">
+  <w:num w:numId="3">
     <w:abstractNumId w:val="3"/>
   </w:num>
-  <w:num w:numId="4" w16cid:durableId="1357610809">
+  <w:num w:numId="4">
     <w:abstractNumId w:val="4"/>
   </w:num>
-  <w:num w:numId="5" w16cid:durableId="50620360">
+  <w:num w:numId="5">
     <w:abstractNumId w:val="13"/>
   </w:num>
-  <w:num w:numId="6" w16cid:durableId="762578577">
+  <w:num w:numId="6">
     <w:abstractNumId w:val="0"/>
   </w:num>
-  <w:num w:numId="7" w16cid:durableId="1688479779">
+  <w:num w:numId="7">
     <w:abstractNumId w:val="7"/>
   </w:num>
-  <w:num w:numId="8" w16cid:durableId="419569293">
+  <w:num w:numId="8">
     <w:abstractNumId w:val="17"/>
   </w:num>
-  <w:num w:numId="9" w16cid:durableId="1635405532">
+  <w:num w:numId="9">
     <w:abstractNumId w:val="12"/>
   </w:num>
-  <w:num w:numId="10" w16cid:durableId="2009628306">
+  <w:num w:numId="10">
     <w:abstractNumId w:val="9"/>
   </w:num>
-  <w:num w:numId="11" w16cid:durableId="1422986485">
+  <w:num w:numId="11">
     <w:abstractNumId w:val="11"/>
   </w:num>
-  <w:num w:numId="12" w16cid:durableId="1383215658">
+  <w:num w:numId="12">
     <w:abstractNumId w:val="2"/>
   </w:num>
-  <w:num w:numId="13" w16cid:durableId="890581194">
+  <w:num w:numId="13">
     <w:abstractNumId w:val="10"/>
   </w:num>
-  <w:num w:numId="14" w16cid:durableId="1174538004">
+  <w:num w:numId="14">
     <w:abstractNumId w:val="1"/>
   </w:num>
-  <w:num w:numId="15" w16cid:durableId="566575607">
+  <w:num w:numId="15">
     <w:abstractNumId w:val="16"/>
   </w:num>
-  <w:num w:numId="16" w16cid:durableId="1576164254">
+  <w:num w:numId="16">
     <w:abstractNumId w:val="6"/>
   </w:num>
-  <w:num w:numId="17" w16cid:durableId="525102136">
+  <w:num w:numId="17">
     <w:abstractNumId w:val="8"/>
   </w:num>
-  <w:num w:numId="18" w16cid:durableId="1787458970">
+  <w:num w:numId="18">
     <w:abstractNumId w:val="15"/>
   </w:num>
 </w:numbering>
 </file>
 
 <file path=word/styles.xml><?xml version="1.0" encoding="utf-8"?>
-<w:styles xmlns:mc="http://schemas.openxmlformats.org/markup-compatibility/2006" xmlns:r="http://schemas.openxmlformats.org/officeDocument/2006/relationships" xmlns:w="http://schemas.openxmlformats.org/wordprocessingml/2006/main" xmlns:w14="http://schemas.microsoft.com/office/word/2010/wordml" xmlns:w15="http://schemas.microsoft.com/office/word/2012/wordml" xmlns:w16cex="http://schemas.microsoft.com/office/word/2018/wordml/cex" xmlns:w16cid="http://schemas.microsoft.com/office/word/2016/wordml/cid" xmlns:w16="http://schemas.microsoft.com/office/word/2018/wordml" xmlns:w16sdtdh="http://schemas.microsoft.com/office/word/2020/wordml/sdtdatahash" xmlns:w16se="http://schemas.microsoft.com/office/word/2015/wordml/symex" mc:Ignorable="w14 w15 w16se w16cid w16 w16cex w16sdtdh">
+<w:styles xmlns:mc="http://schemas.openxmlformats.org/markup-compatibility/2006" xmlns:r="http://schemas.openxmlformats.org/officeDocument/2006/relationships" xmlns:w="http://schemas.openxmlformats.org/wordprocessingml/2006/main" xmlns:w14="http://schemas.microsoft.com/office/word/2010/wordml" xmlns:w15="http://schemas.microsoft.com/office/word/2012/wordml" xmlns:w16se="http://schemas.microsoft.com/office/word/2015/wordml/symex" mc:Ignorable="w14 w15 w16se">
   <w:docDefaults>
     <w:rPrDefault>
       <w:rPr>
@@ -8723,7 +6139,7 @@
       </w:pPr>
     </w:pPrDefault>
   </w:docDefaults>
-  <w:latentStyles w:defLockedState="0" w:defUIPriority="99" w:defSemiHidden="0" w:defUnhideWhenUsed="0" w:defQFormat="0" w:count="376">
+  <w:latentStyles w:defLockedState="0" w:defUIPriority="99" w:defSemiHidden="0" w:defUnhideWhenUsed="0" w:defQFormat="0" w:count="371">
     <w:lsdException w:name="Normal" w:uiPriority="0" w:qFormat="1"/>
     <w:lsdException w:name="heading 1" w:uiPriority="9" w:qFormat="1"/>
     <w:lsdException w:name="heading 2" w:semiHidden="1" w:uiPriority="9" w:unhideWhenUsed="1" w:qFormat="1"/>
@@ -9095,11 +6511,6 @@
     <w:lsdException w:name="List Table 5 Dark Accent 6" w:uiPriority="50"/>
     <w:lsdException w:name="List Table 6 Colorful Accent 6" w:uiPriority="51"/>
     <w:lsdException w:name="List Table 7 Colorful Accent 6" w:uiPriority="52"/>
-    <w:lsdException w:name="Mention" w:semiHidden="1" w:unhideWhenUsed="1"/>
-    <w:lsdException w:name="Smart Hyperlink" w:semiHidden="1" w:unhideWhenUsed="1"/>
-    <w:lsdException w:name="Hashtag" w:semiHidden="1" w:unhideWhenUsed="1"/>
-    <w:lsdException w:name="Unresolved Mention" w:semiHidden="1" w:unhideWhenUsed="1"/>
-    <w:lsdException w:name="Smart Link" w:semiHidden="1" w:unhideWhenUsed="1"/>
   </w:latentStyles>
   <w:style w:type="paragraph" w:default="1" w:styleId="Normal">
     <w:name w:val="Normal"/>
@@ -9109,10 +6520,10 @@
       <w:color w:val="000000"/>
     </w:rPr>
   </w:style>
-  <w:style w:type="paragraph" w:styleId="Naslov1">
+  <w:style w:type="paragraph" w:styleId="Heading1">
     <w:name w:val="heading 1"/>
     <w:next w:val="Normal"/>
-    <w:link w:val="Naslov1Char"/>
+    <w:link w:val="Heading1Char"/>
     <w:uiPriority w:val="9"/>
     <w:unhideWhenUsed/>
     <w:qFormat/>
@@ -9132,10 +6543,10 @@
       <w:sz w:val="32"/>
     </w:rPr>
   </w:style>
-  <w:style w:type="paragraph" w:styleId="Naslov2">
+  <w:style w:type="paragraph" w:styleId="Heading2">
     <w:name w:val="heading 2"/>
     <w:next w:val="Normal"/>
-    <w:link w:val="Naslov2Char"/>
+    <w:link w:val="Heading2Char"/>
     <w:uiPriority w:val="9"/>
     <w:unhideWhenUsed/>
     <w:qFormat/>
@@ -9156,10 +6567,10 @@
       <w:sz w:val="20"/>
     </w:rPr>
   </w:style>
-  <w:style w:type="paragraph" w:styleId="Naslov3">
+  <w:style w:type="paragraph" w:styleId="Heading3">
     <w:name w:val="heading 3"/>
     <w:next w:val="Normal"/>
-    <w:link w:val="Naslov3Char"/>
+    <w:link w:val="Heading3Char"/>
     <w:uiPriority w:val="9"/>
     <w:unhideWhenUsed/>
     <w:qFormat/>
@@ -9180,10 +6591,10 @@
       <w:u w:val="single" w:color="000000"/>
     </w:rPr>
   </w:style>
-  <w:style w:type="paragraph" w:styleId="Naslov4">
+  <w:style w:type="paragraph" w:styleId="Heading4">
     <w:name w:val="heading 4"/>
     <w:next w:val="Normal"/>
-    <w:link w:val="Naslov4Char"/>
+    <w:link w:val="Heading4Char"/>
     <w:uiPriority w:val="9"/>
     <w:unhideWhenUsed/>
     <w:qFormat/>
@@ -9201,13 +6612,13 @@
       <w:sz w:val="20"/>
     </w:rPr>
   </w:style>
-  <w:style w:type="character" w:default="1" w:styleId="Podrazumevanifontpasusa">
+  <w:style w:type="character" w:default="1" w:styleId="DefaultParagraphFont">
     <w:name w:val="Default Paragraph Font"/>
     <w:uiPriority w:val="1"/>
     <w:semiHidden/>
     <w:unhideWhenUsed/>
   </w:style>
-  <w:style w:type="table" w:default="1" w:styleId="Normalnatabela">
+  <w:style w:type="table" w:default="1" w:styleId="TableNormal">
     <w:name w:val="Normal Table"/>
     <w:uiPriority w:val="99"/>
     <w:semiHidden/>
@@ -9222,15 +6633,15 @@
       </w:tblCellMar>
     </w:tblPr>
   </w:style>
-  <w:style w:type="numbering" w:default="1" w:styleId="Bezliste">
+  <w:style w:type="numbering" w:default="1" w:styleId="NoList">
     <w:name w:val="No List"/>
     <w:uiPriority w:val="99"/>
     <w:semiHidden/>
     <w:unhideWhenUsed/>
   </w:style>
-  <w:style w:type="character" w:customStyle="1" w:styleId="Naslov3Char">
-    <w:name w:val="Naslov 3 Char"/>
-    <w:link w:val="Naslov3"/>
+  <w:style w:type="character" w:customStyle="1" w:styleId="Heading3Char">
+    <w:name w:val="Heading 3 Char"/>
+    <w:link w:val="Heading3"/>
     <w:rPr>
       <w:rFonts w:ascii="Arial" w:eastAsia="Arial" w:hAnsi="Arial" w:cs="Arial"/>
       <w:color w:val="000000"/>
@@ -9238,9 +6649,9 @@
       <w:u w:val="single" w:color="000000"/>
     </w:rPr>
   </w:style>
-  <w:style w:type="character" w:customStyle="1" w:styleId="Naslov1Char">
-    <w:name w:val="Naslov 1 Char"/>
-    <w:link w:val="Naslov1"/>
+  <w:style w:type="character" w:customStyle="1" w:styleId="Heading1Char">
+    <w:name w:val="Heading 1 Char"/>
+    <w:link w:val="Heading1"/>
     <w:rPr>
       <w:rFonts w:ascii="Arial" w:eastAsia="Arial" w:hAnsi="Arial" w:cs="Arial"/>
       <w:b/>
@@ -9248,9 +6659,9 @@
       <w:sz w:val="32"/>
     </w:rPr>
   </w:style>
-  <w:style w:type="character" w:customStyle="1" w:styleId="Naslov2Char">
-    <w:name w:val="Naslov 2 Char"/>
-    <w:link w:val="Naslov2"/>
+  <w:style w:type="character" w:customStyle="1" w:styleId="Heading2Char">
+    <w:name w:val="Heading 2 Char"/>
+    <w:link w:val="Heading2"/>
     <w:rPr>
       <w:rFonts w:ascii="Arial" w:eastAsia="Arial" w:hAnsi="Arial" w:cs="Arial"/>
       <w:b/>
@@ -9258,9 +6669,9 @@
       <w:sz w:val="20"/>
     </w:rPr>
   </w:style>
-  <w:style w:type="character" w:customStyle="1" w:styleId="Naslov4Char">
-    <w:name w:val="Naslov 4 Char"/>
-    <w:link w:val="Naslov4"/>
+  <w:style w:type="character" w:customStyle="1" w:styleId="Heading4Char">
+    <w:name w:val="Heading 4 Char"/>
+    <w:link w:val="Heading4"/>
     <w:rPr>
       <w:rFonts w:ascii="Arial" w:eastAsia="Arial" w:hAnsi="Arial" w:cs="Arial"/>
       <w:b/>
@@ -9268,7 +6679,7 @@
       <w:sz w:val="20"/>
     </w:rPr>
   </w:style>
-  <w:style w:type="paragraph" w:styleId="SADRAJ1">
+  <w:style w:type="paragraph" w:styleId="TOC1">
     <w:name w:val="toc 1"/>
     <w:hidden/>
     <w:uiPriority w:val="39"/>
@@ -9282,7 +6693,7 @@
       <w:sz w:val="20"/>
     </w:rPr>
   </w:style>
-  <w:style w:type="paragraph" w:styleId="SADRAJ2">
+  <w:style w:type="paragraph" w:styleId="TOC2">
     <w:name w:val="toc 2"/>
     <w:hidden/>
     <w:uiPriority w:val="39"/>
@@ -9296,7 +6707,7 @@
       <w:sz w:val="20"/>
     </w:rPr>
   </w:style>
-  <w:style w:type="paragraph" w:styleId="SADRAJ3">
+  <w:style w:type="paragraph" w:styleId="TOC3">
     <w:name w:val="toc 3"/>
     <w:hidden/>
     <w:uiPriority w:val="39"/>
@@ -9325,7 +6736,7 @@
       </w:tblCellMar>
     </w:tblPr>
   </w:style>
-  <w:style w:type="paragraph" w:styleId="Pasussalistom">
+  <w:style w:type="paragraph" w:styleId="ListParagraph">
     <w:name w:val="List Paragraph"/>
     <w:basedOn w:val="Normal"/>
     <w:uiPriority w:val="34"/>
@@ -9336,9 +6747,9 @@
       <w:contextualSpacing/>
     </w:pPr>
   </w:style>
-  <w:style w:type="character" w:styleId="Hiperveza">
+  <w:style w:type="character" w:styleId="Hyperlink">
     <w:name w:val="Hyperlink"/>
-    <w:basedOn w:val="Podrazumevanifontpasusa"/>
+    <w:basedOn w:val="DefaultParagraphFont"/>
     <w:uiPriority w:val="99"/>
     <w:unhideWhenUsed/>
     <w:rsid w:val="00330785"/>

</xml_diff>